<commit_message>
check again on word files
</commit_message>
<xml_diff>
--- a/R_handy_commands.docx
+++ b/R_handy_commands.docx
@@ -14,6 +14,11 @@
           <w:color w:val="000000" w:themeColor="text1"/>
         </w:rPr>
         <w:t>Adding Change</w:t>
+      </w:r>
+    </w:p>
+    <w:p>
+      <w:r>
+        <w:t>Adding more changes</w:t>
       </w:r>
       <w:bookmarkStart w:id="0" w:name="_GoBack"/>
       <w:bookmarkEnd w:id="0"/>
@@ -468,6 +473,7 @@
               <w:rPr>
                 <w:color w:val="0000FF"/>
               </w:rPr>
+              <w:lastRenderedPageBreak/>
               <w:t>e.g. help(plot)</w:t>
             </w:r>
           </w:p>
@@ -486,7 +492,6 @@
               <w:rPr>
                 <w:color w:val="FF0000"/>
               </w:rPr>
-              <w:lastRenderedPageBreak/>
               <w:t>?function</w:t>
             </w:r>
           </w:p>
@@ -1061,6 +1066,7 @@
                 <w:color w:val="FF0000"/>
                 <w:u w:val="single"/>
               </w:rPr>
+              <w:lastRenderedPageBreak/>
               <w:t>DON’T FORGET</w:t>
             </w:r>
             <w:r>
@@ -1099,11 +1105,7 @@
           </w:tcPr>
           <w:p>
             <w:r>
-              <w:t xml:space="preserve">Import a .csv file, if you </w:t>
-            </w:r>
-            <w:r>
-              <w:lastRenderedPageBreak/>
-              <w:t>know it’s a .csv file</w:t>
+              <w:t>Import a .csv file, if you know it’s a .csv file</w:t>
             </w:r>
           </w:p>
         </w:tc>
@@ -1122,15 +1124,7 @@
               <w:rPr>
                 <w:color w:val="FF0000"/>
               </w:rPr>
-              <w:lastRenderedPageBreak/>
-              <w:t xml:space="preserve">mydata &lt;- read.csv( “path\mydata.csv” , header = TRUE, </w:t>
-            </w:r>
-            <w:r>
-              <w:rPr>
-                <w:color w:val="FF0000"/>
-              </w:rPr>
-              <w:lastRenderedPageBreak/>
-              <w:t>row.names = “id”)</w:t>
+              <w:t>mydata &lt;- read.csv( “path\mydata.csv” , header = TRUE, row.names = “id”)</w:t>
             </w:r>
           </w:p>
           <w:p>
@@ -1148,12 +1142,7 @@
           </w:tcPr>
           <w:p>
             <w:r>
-              <w:lastRenderedPageBreak/>
-              <w:t xml:space="preserve">Here, you don’t have to specify the </w:t>
-            </w:r>
-            <w:r>
-              <w:lastRenderedPageBreak/>
-              <w:t>separator, cause it assumes comma separated</w:t>
+              <w:t>Here, you don’t have to specify the separator, cause it assumes comma separated</w:t>
             </w:r>
           </w:p>
         </w:tc>
@@ -1865,6 +1854,7 @@
               <w:rPr>
                 <w:color w:val="FF0000"/>
               </w:rPr>
+              <w:lastRenderedPageBreak/>
               <w:t>History( max.show = inf)</w:t>
             </w:r>
           </w:p>
@@ -2513,6 +2503,7 @@
               <w:rPr>
                 <w:color w:val="0000FF"/>
               </w:rPr>
+              <w:lastRenderedPageBreak/>
               <w:t>[1] short tall tall</w:t>
             </w:r>
           </w:p>
@@ -3126,6 +3117,7 @@
                 <w:sz w:val="22"/>
                 <w:szCs w:val="22"/>
               </w:rPr>
+              <w:lastRenderedPageBreak/>
               <w:t>e.g.</w:t>
             </w:r>
           </w:p>
@@ -3147,18 +3139,7 @@
                 <w:sz w:val="22"/>
                 <w:szCs w:val="22"/>
               </w:rPr>
-              <w:t xml:space="preserve">function_name &lt;- function(data.frame.name, </w:t>
-            </w:r>
-            <w:r>
-              <w:rPr>
-                <w:rStyle w:val="HTMLCode"/>
-                <w:rFonts w:asciiTheme="minorHAnsi" w:hAnsiTheme="minorHAnsi"/>
-                <w:color w:val="FF0000"/>
-                <w:sz w:val="22"/>
-                <w:szCs w:val="22"/>
-              </w:rPr>
-              <w:lastRenderedPageBreak/>
-              <w:t>“column_name”) {</w:t>
+              <w:t>function_name &lt;- function(data.frame.name, “column_name”) {</w:t>
             </w:r>
           </w:p>
           <w:p>
@@ -3911,7 +3892,14 @@
               <w:rPr>
                 <w:color w:val="0000FF"/>
               </w:rPr>
-              <w:t>and, specifies conjunction, e.g. if number meets condition 1 and condition 2)</w:t>
+              <w:t xml:space="preserve">and, specifies conjunction, e.g. if number meets </w:t>
+            </w:r>
+            <w:r>
+              <w:rPr>
+                <w:color w:val="0000FF"/>
+              </w:rPr>
+              <w:lastRenderedPageBreak/>
+              <w:t>condition 1 and condition 2)</w:t>
             </w:r>
           </w:p>
           <w:p>
@@ -3930,14 +3918,7 @@
               <w:rPr>
                 <w:color w:val="0000FF"/>
               </w:rPr>
-              <w:t xml:space="preserve">(or, specifies dysjunction, e.g. if number meets </w:t>
-            </w:r>
-            <w:r>
-              <w:rPr>
-                <w:color w:val="0000FF"/>
-              </w:rPr>
-              <w:lastRenderedPageBreak/>
-              <w:t>condition 1 or condition 2)</w:t>
+              <w:t>(or, specifies dysjunction, e.g. if number meets condition 1 or condition 2)</w:t>
             </w:r>
           </w:p>
           <w:p>
@@ -4318,6 +4299,7 @@
               <w:rPr>
                 <w:color w:val="FF0000"/>
               </w:rPr>
+              <w:lastRenderedPageBreak/>
               <w:t xml:space="preserve">    if(x.frame[[idvar]][i] == x.frame[[idvar]][i-1]) {</w:t>
             </w:r>
           </w:p>
@@ -4344,7 +4326,6 @@
               <w:rPr>
                 <w:color w:val="FF0000"/>
               </w:rPr>
-              <w:lastRenderedPageBreak/>
               <w:t xml:space="preserve">    } else x.frame[[outvar]][i] &lt;- 1</w:t>
             </w:r>
           </w:p>
@@ -4915,12 +4896,7 @@
           </w:tcPr>
           <w:p>
             <w:r>
-              <w:lastRenderedPageBreak/>
-              <w:t xml:space="preserve">If you just use single brackets, you will just create a new list based on </w:t>
-            </w:r>
-            <w:r>
-              <w:lastRenderedPageBreak/>
-              <w:t>the object you have queried (in this case, the third object). If you want the value of an element, you have to use the double brackets</w:t>
+              <w:t>If you just use single brackets, you will just create a new list based on the object you have queried (in this case, the third object). If you want the value of an element, you have to use the double brackets</w:t>
             </w:r>
           </w:p>
         </w:tc>
@@ -5273,7 +5249,6 @@
               <w:rPr>
                 <w:color w:val="0000FF"/>
               </w:rPr>
-              <w:lastRenderedPageBreak/>
               <w:t>[1] 99 73 95 85</w:t>
             </w:r>
           </w:p>
@@ -7688,6 +7663,7 @@
               <w:rPr>
                 <w:color w:val="0000FF"/>
               </w:rPr>
+              <w:lastRenderedPageBreak/>
               <w:t>[1] 0 2 4 6 8 10</w:t>
             </w:r>
           </w:p>
@@ -7724,7 +7700,6 @@
               <w:rPr>
                 <w:color w:val="0000FF"/>
               </w:rPr>
-              <w:lastRenderedPageBreak/>
               <w:t>e.g. seq( 0, 2, 0.5)</w:t>
             </w:r>
           </w:p>
@@ -8205,11 +8180,7 @@
           </w:tcPr>
           <w:p>
             <w:r>
-              <w:t xml:space="preserve">Generate random </w:t>
-            </w:r>
-            <w:r>
-              <w:lastRenderedPageBreak/>
-              <w:t>numbers</w:t>
+              <w:t>Generate random numbers</w:t>
             </w:r>
           </w:p>
         </w:tc>
@@ -8228,7 +8199,6 @@
               <w:rPr>
                 <w:color w:val="FF0000"/>
               </w:rPr>
-              <w:lastRenderedPageBreak/>
               <w:t>rfunction( number_of_data, parameters)</w:t>
             </w:r>
           </w:p>
@@ -8242,7 +8212,6 @@
               <w:rPr>
                 <w:color w:val="0000FF"/>
               </w:rPr>
-              <w:lastRenderedPageBreak/>
               <w:t>e.g. rnorm(5)</w:t>
             </w:r>
           </w:p>
@@ -8553,7 +8522,14 @@
               <w:rPr>
                 <w:color w:val="000000" w:themeColor="text1"/>
               </w:rPr>
-              <w:t>This command will grab 100 values from the vector containing 0 and 1, with a probability of grabbing 0 being 0.3 and the probability of grabbing 1 being 0.7. In this command, you had to say replace = TRUE because you don’t have 100 observations in the vector, so you have to replace the value each time you grab it</w:t>
+              <w:t xml:space="preserve">This command will grab 100 values from the vector </w:t>
+            </w:r>
+            <w:r>
+              <w:rPr>
+                <w:color w:val="000000" w:themeColor="text1"/>
+              </w:rPr>
+              <w:lastRenderedPageBreak/>
+              <w:t>containing 0 and 1, with a probability of grabbing 0 being 0.3 and the probability of grabbing 1 being 0.7. In this command, you had to say replace = TRUE because you don’t have 100 observations in the vector, so you have to replace the value each time you grab it</w:t>
             </w:r>
           </w:p>
         </w:tc>
@@ -8923,6 +8899,7 @@
               <w:rPr>
                 <w:color w:val="0000FF"/>
               </w:rPr>
+              <w:lastRenderedPageBreak/>
               <w:t>[1] 1    2   3   5</w:t>
             </w:r>
           </w:p>
@@ -8947,6 +8924,7 @@
           </w:tcPr>
           <w:p>
             <w:r>
+              <w:lastRenderedPageBreak/>
               <w:t>If you make a matrix with the standard command, R will fill the column with consecutive values and go to the next column. If you want to fill a whole, then move to the next, use the byrow = T parameter.</w:t>
             </w:r>
           </w:p>
@@ -9018,7 +8996,6 @@
               <w:rPr>
                 <w:color w:val="FF0000"/>
               </w:rPr>
-              <w:lastRenderedPageBreak/>
               <w:t>rownames(matrix_name) &lt;- (“row_name1” “row_name2, “row_name3”, …)</w:t>
             </w:r>
           </w:p>
@@ -9411,6 +9388,7 @@
               <w:rPr>
                 <w:color w:val="0000FF"/>
               </w:rPr>
+              <w:lastRenderedPageBreak/>
               <w:t>[1, ]        5        3</w:t>
             </w:r>
           </w:p>
@@ -9509,7 +9487,6 @@
               <w:rPr>
                 <w:color w:val="0000FF"/>
               </w:rPr>
-              <w:lastRenderedPageBreak/>
               <w:t>[1] 1    2   3   5</w:t>
             </w:r>
           </w:p>
@@ -9880,6 +9857,7 @@
               <w:rPr>
                 <w:color w:val="0000FF"/>
               </w:rPr>
+              <w:lastRenderedPageBreak/>
               <w:t xml:space="preserve">     name   height   age  howmuchhair</w:t>
             </w:r>
           </w:p>
@@ -9930,6 +9908,7 @@
           </w:tcPr>
           <w:p>
             <w:r>
+              <w:lastRenderedPageBreak/>
               <w:t>New variable must have the same number of rows as rest of the data frame (can fill in with NA if have missing data).</w:t>
             </w:r>
           </w:p>
@@ -9951,11 +9930,7 @@
           </w:tcPr>
           <w:p>
             <w:r>
-              <w:t xml:space="preserve">Adding columns to a data </w:t>
-            </w:r>
-            <w:r>
-              <w:lastRenderedPageBreak/>
-              <w:t>frame other ways</w:t>
+              <w:t>Adding columns to a data frame other ways</w:t>
             </w:r>
           </w:p>
         </w:tc>
@@ -10048,7 +10023,6 @@
                 <w:rFonts w:cs="Courier"/>
                 <w:color w:val="0000FF"/>
               </w:rPr>
-              <w:lastRenderedPageBreak/>
               <w:t xml:space="preserve">data$size &lt;- c("small", "large", "medium") </w:t>
             </w:r>
           </w:p>
@@ -10678,7 +10652,6 @@
         <w:rPr>
           <w:color w:val="000000" w:themeColor="text1"/>
         </w:rPr>
-        <w:lastRenderedPageBreak/>
         <w:t>EXAMINING DATA</w:t>
       </w:r>
     </w:p>
@@ -11179,6 +11152,7 @@
               <w:rPr>
                 <w:color w:val="FF0000"/>
               </w:rPr>
+              <w:lastRenderedPageBreak/>
               <w:t>Head(dataset_name, #rows)</w:t>
             </w:r>
           </w:p>
@@ -11216,6 +11190,7 @@
           </w:tcPr>
           <w:p>
             <w:r>
+              <w:lastRenderedPageBreak/>
               <w:t>Head will write first six lines of file to screen, tail will write last six lines of file to screen</w:t>
             </w:r>
           </w:p>
@@ -12366,6 +12341,7 @@
               <w:rPr>
                 <w:color w:val="0000FF"/>
               </w:rPr>
+              <w:lastRenderedPageBreak/>
               <w:t>1        2            3</w:t>
             </w:r>
           </w:p>
@@ -12955,6 +12931,7 @@
               <w:rPr>
                 <w:color w:val="0000FF"/>
               </w:rPr>
+              <w:lastRenderedPageBreak/>
               <w:t>e.g.</w:t>
             </w:r>
           </w:p>
@@ -13290,6 +13267,7 @@
         <w:rPr>
           <w:color w:val="000000" w:themeColor="text1"/>
         </w:rPr>
+        <w:lastRenderedPageBreak/>
         <w:t>Examining Matrices/Data Frames</w:t>
       </w:r>
       <w:r>
@@ -13322,11 +13300,7 @@
           </w:tcPr>
           <w:p>
             <w:r>
-              <w:t xml:space="preserve">Examining Matrices </w:t>
-            </w:r>
-            <w:r>
-              <w:lastRenderedPageBreak/>
-              <w:t>and Data Frames</w:t>
+              <w:t>Examining Matrices and Data Frames</w:t>
             </w:r>
           </w:p>
         </w:tc>
@@ -13765,6 +13739,7 @@
               <w:rPr>
                 <w:color w:val="0000FF"/>
               </w:rPr>
+              <w:lastRenderedPageBreak/>
               <w:t>2   yann      tall       40</w:t>
             </w:r>
           </w:p>
@@ -13803,7 +13778,6 @@
               <w:rPr>
                 <w:color w:val="0000FF"/>
               </w:rPr>
-              <w:lastRenderedPageBreak/>
               <w:t xml:space="preserve">e.g. </w:t>
             </w:r>
           </w:p>
@@ -14197,6 +14171,7 @@
               <w:rPr>
                 <w:color w:val="0000FF"/>
               </w:rPr>
+              <w:lastRenderedPageBreak/>
               <w:t>e.g.</w:t>
             </w:r>
           </w:p>
@@ -14256,7 +14231,6 @@
               <w:rPr>
                 <w:color w:val="0000FF"/>
               </w:rPr>
-              <w:lastRenderedPageBreak/>
               <w:t>2   yann      tall       40</w:t>
             </w:r>
           </w:p>
@@ -14698,14 +14672,7 @@
               <w:rPr>
                 <w:color w:val="000000" w:themeColor="text1"/>
               </w:rPr>
-              <w:t xml:space="preserve"> and save those means in a vector. </w:t>
-            </w:r>
-            <w:r>
-              <w:rPr>
-                <w:color w:val="000000" w:themeColor="text1"/>
-              </w:rPr>
-              <w:lastRenderedPageBreak/>
-              <w:t>Because the output of mean is numbers, the vector will be numeric</w:t>
+              <w:t xml:space="preserve"> and save those means in a vector. Because the output of mean is numbers, the vector will be numeric</w:t>
             </w:r>
           </w:p>
           <w:p>
@@ -14860,18 +14827,13 @@
           </w:tcPr>
           <w:p>
             <w:r>
-              <w:lastRenderedPageBreak/>
               <w:t>If using sapply results in a bunch of elements of length 1, it will save them in a vector</w:t>
             </w:r>
           </w:p>
           <w:p/>
           <w:p>
             <w:r>
-              <w:t xml:space="preserve">If using sapply results in a bunch of </w:t>
-            </w:r>
-            <w:r>
-              <w:lastRenderedPageBreak/>
-              <w:t>vectors that all have multiple elements and have the same length, it will save them in a matrix.</w:t>
+              <w:t>If using sapply results in a bunch of vectors that all have multiple elements and have the same length, it will save them in a matrix.</w:t>
             </w:r>
           </w:p>
           <w:p/>
@@ -15037,6 +14999,7 @@
               <w:rPr>
                 <w:color w:val="0000FF"/>
               </w:rPr>
+              <w:lastRenderedPageBreak/>
               <w:t>tapply(my.data$age, mydata$diagnosis, mean)</w:t>
             </w:r>
           </w:p>
@@ -15077,11 +15040,7 @@
           </w:tcPr>
           <w:p>
             <w:r>
-              <w:t xml:space="preserve">Apply a function to some data according to levels of </w:t>
-            </w:r>
-            <w:r>
-              <w:lastRenderedPageBreak/>
-              <w:t>another variable</w:t>
+              <w:t>Apply a function to some data according to levels of another variable</w:t>
             </w:r>
           </w:p>
         </w:tc>
@@ -15100,7 +15059,6 @@
               <w:rPr>
                 <w:color w:val="FF0000"/>
               </w:rPr>
-              <w:lastRenderedPageBreak/>
               <w:t>by(</w:t>
             </w:r>
             <w:r>
@@ -15145,7 +15103,6 @@
               <w:rPr>
                 <w:color w:val="0000FF"/>
               </w:rPr>
-              <w:lastRenderedPageBreak/>
               <w:t>by(my.data$age, my.data$diagnosis, mean)</w:t>
             </w:r>
           </w:p>
@@ -15543,7 +15500,11 @@
           </w:tcPr>
           <w:p>
             <w:r>
-              <w:t>Identify rows with NA values in ANY of the variables in the row</w:t>
+              <w:t xml:space="preserve">Identify rows with NA values in ANY of the </w:t>
+            </w:r>
+            <w:r>
+              <w:lastRenderedPageBreak/>
+              <w:t>variables in the row</w:t>
             </w:r>
           </w:p>
         </w:tc>
@@ -15562,6 +15523,7 @@
               <w:rPr>
                 <w:color w:val="FF0000"/>
               </w:rPr>
+              <w:lastRenderedPageBreak/>
               <w:t>Complete.cases(dataset_name)</w:t>
             </w:r>
           </w:p>
@@ -15588,6 +15550,7 @@
               <w:rPr>
                 <w:color w:val="0000FF"/>
               </w:rPr>
+              <w:lastRenderedPageBreak/>
               <w:t>my.data[complete.cases(my.data), ]</w:t>
             </w:r>
           </w:p>
@@ -15640,63 +15603,69 @@
               <w:rPr>
                 <w:color w:val="0000FF"/>
               </w:rPr>
+              <w:t>my.data[ ! complete.cases(my.data), ]</w:t>
+            </w:r>
+          </w:p>
+          <w:p>
+            <w:pPr>
+              <w:rPr>
+                <w:color w:val="000000" w:themeColor="text1"/>
+              </w:rPr>
+            </w:pPr>
+            <w:r>
+              <w:rPr>
+                <w:color w:val="000000" w:themeColor="text1"/>
+              </w:rPr>
+              <w:t>This command will extra</w:t>
+            </w:r>
+            <w:r>
+              <w:rPr>
+                <w:color w:val="000000" w:themeColor="text1"/>
+              </w:rPr>
+              <w:t>ct the rows that DO NOT have complete data in the my.data dataset</w:t>
+            </w:r>
+          </w:p>
+          <w:p>
+            <w:pPr>
+              <w:rPr>
+                <w:color w:val="000000" w:themeColor="text1"/>
+              </w:rPr>
+            </w:pPr>
+          </w:p>
+          <w:p>
+            <w:pPr>
+              <w:rPr>
+                <w:color w:val="000000" w:themeColor="text1"/>
+              </w:rPr>
+            </w:pPr>
+          </w:p>
+          <w:p>
+            <w:pPr>
+              <w:rPr>
+                <w:color w:val="FF0000"/>
+              </w:rPr>
+            </w:pPr>
+          </w:p>
+        </w:tc>
+        <w:tc>
+          <w:tcPr>
+            <w:tcW w:w="3420" w:type="dxa"/>
+            <w:shd w:val="clear" w:color="auto" w:fill="auto"/>
+          </w:tcPr>
+          <w:p>
+            <w:r>
+              <w:rPr>
+                <w:color w:val="000000" w:themeColor="text1"/>
+              </w:rPr>
               <w:lastRenderedPageBreak/>
-              <w:t>my.data[ ! complete.cases(my.data), ]</w:t>
-            </w:r>
-          </w:p>
-          <w:p>
-            <w:pPr>
+              <w:t xml:space="preserve">The complete cases command returns a vector with one line for </w:t>
+            </w:r>
+            <w:r>
               <w:rPr>
                 <w:color w:val="000000" w:themeColor="text1"/>
               </w:rPr>
-            </w:pPr>
-            <w:r>
-              <w:rPr>
-                <w:color w:val="000000" w:themeColor="text1"/>
-              </w:rPr>
-              <w:t>This command will extra</w:t>
-            </w:r>
-            <w:r>
-              <w:rPr>
-                <w:color w:val="000000" w:themeColor="text1"/>
-              </w:rPr>
-              <w:t>ct the rows that DO NOT have complete data in the my.data dataset</w:t>
-            </w:r>
-          </w:p>
-          <w:p>
-            <w:pPr>
-              <w:rPr>
-                <w:color w:val="000000" w:themeColor="text1"/>
-              </w:rPr>
-            </w:pPr>
-          </w:p>
-          <w:p>
-            <w:pPr>
-              <w:rPr>
-                <w:color w:val="000000" w:themeColor="text1"/>
-              </w:rPr>
-            </w:pPr>
-          </w:p>
-          <w:p>
-            <w:pPr>
-              <w:rPr>
-                <w:color w:val="FF0000"/>
-              </w:rPr>
-            </w:pPr>
-          </w:p>
-        </w:tc>
-        <w:tc>
-          <w:tcPr>
-            <w:tcW w:w="3420" w:type="dxa"/>
-            <w:shd w:val="clear" w:color="auto" w:fill="auto"/>
-          </w:tcPr>
-          <w:p>
-            <w:r>
-              <w:rPr>
-                <w:color w:val="000000" w:themeColor="text1"/>
-              </w:rPr>
               <w:lastRenderedPageBreak/>
-              <w:t>The complete cases command returns a vector with one line for each line in the data frame, and the value TRUE for those lines that are complete</w:t>
+              <w:t>each line in the data frame, and the value TRUE for those lines that are complete</w:t>
             </w:r>
           </w:p>
         </w:tc>
@@ -16038,6 +16007,7 @@
               <w:rPr>
                 <w:color w:val="0000FF"/>
               </w:rPr>
+              <w:lastRenderedPageBreak/>
               <w:t xml:space="preserve">         </w:t>
             </w:r>
           </w:p>
@@ -16110,113 +16080,247 @@
           </w:tcPr>
           <w:p>
             <w:r>
-              <w:t xml:space="preserve">Getting frequencies from </w:t>
-            </w:r>
-            <w:r>
+              <w:t>Getting frequencies from cross-tabulated data</w:t>
+            </w:r>
+          </w:p>
+        </w:tc>
+        <w:tc>
+          <w:tcPr>
+            <w:tcW w:w="5400" w:type="dxa"/>
+            <w:shd w:val="clear" w:color="auto" w:fill="auto"/>
+          </w:tcPr>
+          <w:p>
+            <w:r>
+              <w:t>First put the table in an object</w:t>
+            </w:r>
+          </w:p>
+          <w:p>
+            <w:pPr>
+              <w:rPr>
+                <w:color w:val="0000FF"/>
+              </w:rPr>
+            </w:pPr>
+            <w:r>
+              <w:rPr>
+                <w:color w:val="0000FF"/>
+              </w:rPr>
+              <w:t>e.g.</w:t>
+            </w:r>
+          </w:p>
+          <w:p>
+            <w:pPr>
+              <w:rPr>
+                <w:color w:val="0000FF"/>
+              </w:rPr>
+            </w:pPr>
+            <w:r>
+              <w:rPr>
+                <w:color w:val="0000FF"/>
+              </w:rPr>
+              <w:t>t &lt;- table(x,y)</w:t>
+            </w:r>
+          </w:p>
+          <w:p>
+            <w:pPr>
+              <w:rPr>
+                <w:color w:val="FF0000"/>
+              </w:rPr>
+            </w:pPr>
+          </w:p>
+          <w:p>
+            <w:r>
+              <w:t>Then, run</w:t>
+            </w:r>
+          </w:p>
+          <w:p>
+            <w:pPr>
+              <w:rPr>
+                <w:color w:val="FF0000"/>
+              </w:rPr>
+            </w:pPr>
+            <w:r>
+              <w:rPr>
+                <w:color w:val="FF0000"/>
+              </w:rPr>
+              <w:t>prop.table(table_object_name, dimension_number)</w:t>
+            </w:r>
+          </w:p>
+          <w:p>
+            <w:pPr>
+              <w:rPr>
+                <w:color w:val="0000FF"/>
+              </w:rPr>
+            </w:pPr>
+            <w:r>
+              <w:rPr>
+                <w:color w:val="0000FF"/>
+              </w:rPr>
+              <w:t>e.g.</w:t>
+            </w:r>
+          </w:p>
+          <w:p>
+            <w:pPr>
+              <w:rPr>
+                <w:color w:val="0000FF"/>
+              </w:rPr>
+            </w:pPr>
+            <w:r>
+              <w:rPr>
+                <w:color w:val="0000FF"/>
+              </w:rPr>
+              <w:t>prop.table (t, 1)</w:t>
+            </w:r>
+          </w:p>
+          <w:p>
+            <w:pPr>
+              <w:rPr>
+                <w:color w:val="0000FF"/>
+              </w:rPr>
+            </w:pPr>
+            <w:r>
+              <w:rPr>
+                <w:color w:val="0000FF"/>
+              </w:rPr>
+              <w:t xml:space="preserve">               f    m</w:t>
+            </w:r>
+          </w:p>
+          <w:p>
+            <w:pPr>
+              <w:rPr>
+                <w:color w:val="0000FF"/>
+              </w:rPr>
+            </w:pPr>
+            <w:r>
+              <w:rPr>
+                <w:color w:val="0000FF"/>
+              </w:rPr>
+              <w:t>old         .5    .33</w:t>
+            </w:r>
+          </w:p>
+          <w:p>
+            <w:pPr>
+              <w:rPr>
+                <w:color w:val="0000FF"/>
+              </w:rPr>
+            </w:pPr>
+            <w:r>
+              <w:rPr>
+                <w:color w:val="0000FF"/>
+              </w:rPr>
+              <w:t>young    .5    .66</w:t>
+            </w:r>
+          </w:p>
+          <w:p>
+            <w:r>
+              <w:t>this gives you the proportions of other levels within each level of the first dimension in the table, which is sex, or x, and says that half the females are old and half are young, and 2/3 of the males are young and 1/3 are old</w:t>
+            </w:r>
+          </w:p>
+          <w:p/>
+          <w:p>
+            <w:r>
+              <w:t>OR</w:t>
+            </w:r>
+          </w:p>
+          <w:p>
+            <w:pPr>
+              <w:rPr>
+                <w:color w:val="0000FF"/>
+              </w:rPr>
+            </w:pPr>
+            <w:r>
+              <w:rPr>
+                <w:color w:val="0000FF"/>
+              </w:rPr>
+              <w:t>prop.table (t, 1)</w:t>
+            </w:r>
+          </w:p>
+          <w:p>
+            <w:pPr>
+              <w:rPr>
+                <w:color w:val="0000FF"/>
+              </w:rPr>
+            </w:pPr>
+            <w:r>
+              <w:rPr>
+                <w:color w:val="0000FF"/>
+              </w:rPr>
+              <w:t xml:space="preserve">               f    m</w:t>
+            </w:r>
+          </w:p>
+          <w:p>
+            <w:pPr>
+              <w:rPr>
+                <w:color w:val="0000FF"/>
+              </w:rPr>
+            </w:pPr>
+            <w:r>
+              <w:rPr>
+                <w:color w:val="0000FF"/>
+              </w:rPr>
+              <w:t>old         .5    .5</w:t>
+            </w:r>
+          </w:p>
+          <w:p>
+            <w:pPr>
+              <w:rPr>
+                <w:color w:val="0000FF"/>
+              </w:rPr>
+            </w:pPr>
+            <w:r>
+              <w:rPr>
+                <w:color w:val="0000FF"/>
+              </w:rPr>
+              <w:t>young   .66   .33</w:t>
+            </w:r>
+          </w:p>
+          <w:p>
+            <w:r>
+              <w:t>this gives you the proportions of other levels within each level of the second dimension in the table, which is age, or y, and says that half the old people are male and half female, and 2/3 of the young people are male and 1/3 are female</w:t>
+            </w:r>
+          </w:p>
+          <w:p/>
+          <w:p>
+            <w:r>
+              <w:t>OR</w:t>
+            </w:r>
+          </w:p>
+          <w:p>
+            <w:pPr>
+              <w:rPr>
+                <w:color w:val="0000FF"/>
+              </w:rPr>
+            </w:pPr>
+            <w:r>
+              <w:rPr>
+                <w:color w:val="0000FF"/>
+              </w:rPr>
+              <w:t>e.g.</w:t>
+            </w:r>
+          </w:p>
+          <w:p>
+            <w:pPr>
+              <w:rPr>
+                <w:color w:val="0000FF"/>
+              </w:rPr>
+            </w:pPr>
+            <w:r>
+              <w:rPr>
+                <w:color w:val="0000FF"/>
+              </w:rPr>
+              <w:t>prop.table (t)</w:t>
+            </w:r>
+          </w:p>
+          <w:p>
+            <w:pPr>
+              <w:rPr>
+                <w:color w:val="0000FF"/>
+              </w:rPr>
+            </w:pPr>
+            <w:r>
+              <w:rPr>
+                <w:color w:val="0000FF"/>
+              </w:rPr>
               <w:lastRenderedPageBreak/>
-              <w:t>cross-tabulated data</w:t>
-            </w:r>
-          </w:p>
-        </w:tc>
-        <w:tc>
-          <w:tcPr>
-            <w:tcW w:w="5400" w:type="dxa"/>
-            <w:shd w:val="clear" w:color="auto" w:fill="auto"/>
-          </w:tcPr>
-          <w:p>
-            <w:r>
-              <w:lastRenderedPageBreak/>
-              <w:t>First put the table in an object</w:t>
-            </w:r>
-          </w:p>
-          <w:p>
-            <w:pPr>
-              <w:rPr>
-                <w:color w:val="0000FF"/>
-              </w:rPr>
-            </w:pPr>
-            <w:r>
-              <w:rPr>
-                <w:color w:val="0000FF"/>
-              </w:rPr>
-              <w:lastRenderedPageBreak/>
-              <w:t>e.g.</w:t>
-            </w:r>
-          </w:p>
-          <w:p>
-            <w:pPr>
-              <w:rPr>
-                <w:color w:val="0000FF"/>
-              </w:rPr>
-            </w:pPr>
-            <w:r>
-              <w:rPr>
-                <w:color w:val="0000FF"/>
-              </w:rPr>
-              <w:t>t &lt;- table(x,y)</w:t>
-            </w:r>
-          </w:p>
-          <w:p>
-            <w:pPr>
-              <w:rPr>
-                <w:color w:val="FF0000"/>
-              </w:rPr>
-            </w:pPr>
-          </w:p>
-          <w:p>
-            <w:r>
-              <w:t>Then, run</w:t>
-            </w:r>
-          </w:p>
-          <w:p>
-            <w:pPr>
-              <w:rPr>
-                <w:color w:val="FF0000"/>
-              </w:rPr>
-            </w:pPr>
-            <w:r>
-              <w:rPr>
-                <w:color w:val="FF0000"/>
-              </w:rPr>
-              <w:t>prop.table(table_object_name, dimension_number)</w:t>
-            </w:r>
-          </w:p>
-          <w:p>
-            <w:pPr>
-              <w:rPr>
-                <w:color w:val="0000FF"/>
-              </w:rPr>
-            </w:pPr>
-            <w:r>
-              <w:rPr>
-                <w:color w:val="0000FF"/>
-              </w:rPr>
-              <w:t>e.g.</w:t>
-            </w:r>
-          </w:p>
-          <w:p>
-            <w:pPr>
-              <w:rPr>
-                <w:color w:val="0000FF"/>
-              </w:rPr>
-            </w:pPr>
-            <w:r>
-              <w:rPr>
-                <w:color w:val="0000FF"/>
-              </w:rPr>
-              <w:t>prop.table (t, 1)</w:t>
-            </w:r>
-          </w:p>
-          <w:p>
-            <w:pPr>
-              <w:rPr>
-                <w:color w:val="0000FF"/>
-              </w:rPr>
-            </w:pPr>
-            <w:r>
-              <w:rPr>
-                <w:color w:val="0000FF"/>
-              </w:rPr>
               <w:t xml:space="preserve">               f    m</w:t>
             </w:r>
           </w:p>
@@ -16230,145 +16334,6 @@
               <w:rPr>
                 <w:color w:val="0000FF"/>
               </w:rPr>
-              <w:t>old         .5    .33</w:t>
-            </w:r>
-          </w:p>
-          <w:p>
-            <w:pPr>
-              <w:rPr>
-                <w:color w:val="0000FF"/>
-              </w:rPr>
-            </w:pPr>
-            <w:r>
-              <w:rPr>
-                <w:color w:val="0000FF"/>
-              </w:rPr>
-              <w:t>young    .5    .66</w:t>
-            </w:r>
-          </w:p>
-          <w:p>
-            <w:r>
-              <w:t>this gives you the proportions of other levels within each level of the first dimension in the table, which is sex, or x, and says that half the females are old and half are young, and 2/3 of the males are young and 1/3 are old</w:t>
-            </w:r>
-          </w:p>
-          <w:p/>
-          <w:p>
-            <w:r>
-              <w:t>OR</w:t>
-            </w:r>
-          </w:p>
-          <w:p>
-            <w:pPr>
-              <w:rPr>
-                <w:color w:val="0000FF"/>
-              </w:rPr>
-            </w:pPr>
-            <w:r>
-              <w:rPr>
-                <w:color w:val="0000FF"/>
-              </w:rPr>
-              <w:t>prop.table (t, 1)</w:t>
-            </w:r>
-          </w:p>
-          <w:p>
-            <w:pPr>
-              <w:rPr>
-                <w:color w:val="0000FF"/>
-              </w:rPr>
-            </w:pPr>
-            <w:r>
-              <w:rPr>
-                <w:color w:val="0000FF"/>
-              </w:rPr>
-              <w:t xml:space="preserve">               f    m</w:t>
-            </w:r>
-          </w:p>
-          <w:p>
-            <w:pPr>
-              <w:rPr>
-                <w:color w:val="0000FF"/>
-              </w:rPr>
-            </w:pPr>
-            <w:r>
-              <w:rPr>
-                <w:color w:val="0000FF"/>
-              </w:rPr>
-              <w:t>old         .5    .5</w:t>
-            </w:r>
-          </w:p>
-          <w:p>
-            <w:pPr>
-              <w:rPr>
-                <w:color w:val="0000FF"/>
-              </w:rPr>
-            </w:pPr>
-            <w:r>
-              <w:rPr>
-                <w:color w:val="0000FF"/>
-              </w:rPr>
-              <w:t>young   .66   .33</w:t>
-            </w:r>
-          </w:p>
-          <w:p>
-            <w:r>
-              <w:t>this gives you the proportions of other levels within each level of the second dimension in the table, which is age, or y, and says that half the old people are male and half female, and 2/3 of the young people are male and 1/3 are female</w:t>
-            </w:r>
-          </w:p>
-          <w:p/>
-          <w:p>
-            <w:r>
-              <w:t>OR</w:t>
-            </w:r>
-          </w:p>
-          <w:p>
-            <w:pPr>
-              <w:rPr>
-                <w:color w:val="0000FF"/>
-              </w:rPr>
-            </w:pPr>
-            <w:r>
-              <w:rPr>
-                <w:color w:val="0000FF"/>
-              </w:rPr>
-              <w:t>e.g.</w:t>
-            </w:r>
-          </w:p>
-          <w:p>
-            <w:pPr>
-              <w:rPr>
-                <w:color w:val="0000FF"/>
-              </w:rPr>
-            </w:pPr>
-            <w:r>
-              <w:rPr>
-                <w:color w:val="0000FF"/>
-              </w:rPr>
-              <w:t>prop.table (t)</w:t>
-            </w:r>
-          </w:p>
-          <w:p>
-            <w:pPr>
-              <w:rPr>
-                <w:color w:val="0000FF"/>
-              </w:rPr>
-            </w:pPr>
-            <w:r>
-              <w:rPr>
-                <w:color w:val="0000FF"/>
-              </w:rPr>
-              <w:t xml:space="preserve">               f    m</w:t>
-            </w:r>
-          </w:p>
-          <w:p>
-            <w:pPr>
-              <w:rPr>
-                <w:color w:val="0000FF"/>
-              </w:rPr>
-            </w:pPr>
-            <w:r>
-              <w:rPr>
-                <w:color w:val="0000FF"/>
-              </w:rPr>
               <w:t>old         .2    .2</w:t>
             </w:r>
           </w:p>
@@ -16387,11 +16352,7 @@
           </w:p>
           <w:p>
             <w:r>
-              <w:t xml:space="preserve">this gives you the proportions with respect to all categories, and says that 20% of all the people are old </w:t>
-            </w:r>
-            <w:r>
-              <w:lastRenderedPageBreak/>
-              <w:t>females, 20% are young females, 20% are old males and 40% are young males</w:t>
+              <w:t>this gives you the proportions with respect to all categories, and says that 20% of all the people are old females, 20% are young females, 20% are old males and 40% are young males</w:t>
             </w:r>
           </w:p>
           <w:p/>
@@ -16735,6 +16696,7 @@
               <w:rPr>
                 <w:color w:val="0000FF"/>
               </w:rPr>
+              <w:lastRenderedPageBreak/>
               <w:t>y</w:t>
             </w:r>
           </w:p>
@@ -16778,7 +16740,6 @@
           </w:p>
           <w:p>
             <w:r>
-              <w:lastRenderedPageBreak/>
               <w:t>You can run the margin.table command with the table command:</w:t>
             </w:r>
           </w:p>
@@ -17226,7 +17187,6 @@
               <w:rPr>
                 <w:color w:val="000000" w:themeColor="text1"/>
               </w:rPr>
-              <w:lastRenderedPageBreak/>
               <w:t>OR</w:t>
             </w:r>
           </w:p>
@@ -17264,17 +17224,12 @@
           </w:tcPr>
           <w:p>
             <w:r>
-              <w:lastRenderedPageBreak/>
               <w:t>Var.equal = TRUE option specifies equal variance and pooled estimate of variance</w:t>
             </w:r>
           </w:p>
           <w:p>
             <w:r>
-              <w:t>Alternative = “less” and alternative = “greater” options specify one-</w:t>
-            </w:r>
-            <w:r>
-              <w:lastRenderedPageBreak/>
-              <w:t>tailed t-test</w:t>
+              <w:t>Alternative = “less” and alternative = “greater” options specify one-tailed t-test</w:t>
             </w:r>
           </w:p>
         </w:tc>
@@ -17788,6 +17743,7 @@
               <w:rPr>
                 <w:color w:val="0000FF"/>
               </w:rPr>
+              <w:lastRenderedPageBreak/>
               <w:t>e.g.</w:t>
             </w:r>
           </w:p>
@@ -17853,11 +17809,7 @@
           </w:tcPr>
           <w:p>
             <w:r>
-              <w:t xml:space="preserve">Run stepwise regression </w:t>
-            </w:r>
-            <w:r>
-              <w:lastRenderedPageBreak/>
-              <w:t>on linear model</w:t>
+              <w:t>Run stepwise regression on linear model</w:t>
             </w:r>
           </w:p>
         </w:tc>
@@ -17876,7 +17828,6 @@
               <w:rPr>
                 <w:color w:val="FF0000"/>
               </w:rPr>
-              <w:lastRenderedPageBreak/>
               <w:t>Object_name &lt;- Step(model1)</w:t>
             </w:r>
           </w:p>
@@ -18398,7 +18349,11 @@
           </w:tcPr>
           <w:p>
             <w:r>
-              <w:t>Histogram using lattice package</w:t>
+              <w:t xml:space="preserve">Histogram using lattice </w:t>
+            </w:r>
+            <w:r>
+              <w:lastRenderedPageBreak/>
+              <w:t>package</w:t>
             </w:r>
           </w:p>
         </w:tc>
@@ -18417,6 +18372,7 @@
               <w:rPr>
                 <w:color w:val="FF0000"/>
               </w:rPr>
+              <w:lastRenderedPageBreak/>
               <w:t>Library(lattice)</w:t>
             </w:r>
           </w:p>
@@ -18430,6 +18386,7 @@
               <w:rPr>
                 <w:color w:val="FF0000"/>
               </w:rPr>
+              <w:lastRenderedPageBreak/>
               <w:t xml:space="preserve">Histogram( ~ variable | </w:t>
             </w:r>
             <w:r>
@@ -18493,7 +18450,6 @@
               <w:rPr>
                 <w:color w:val="0000FF"/>
               </w:rPr>
-              <w:lastRenderedPageBreak/>
               <w:t>e.g.</w:t>
             </w:r>
           </w:p>
@@ -19198,11 +19154,7 @@
           </w:tcPr>
           <w:p>
             <w:r>
-              <w:t xml:space="preserve">Need to do this before loading new </w:t>
-            </w:r>
-            <w:r>
-              <w:lastRenderedPageBreak/>
-              <w:t>dataset</w:t>
+              <w:t>Need to do this before loading new dataset</w:t>
             </w:r>
           </w:p>
         </w:tc>
@@ -19722,6 +19674,7 @@
               <w:rPr>
                 <w:color w:val="FF0000"/>
               </w:rPr>
+              <w:lastRenderedPageBreak/>
               <w:t>Replace myvariablename = new value if(othervariable==value)</w:t>
             </w:r>
           </w:p>
@@ -19733,7 +19686,12 @@
           </w:tcPr>
           <w:p>
             <w:r>
-              <w:t>New value can be an operation on another variable, like log transform, square root. Can also replace with condition based on other variable using if statement, as shown to left</w:t>
+              <w:lastRenderedPageBreak/>
+              <w:t xml:space="preserve">New value can be an operation on another variable, like log </w:t>
+            </w:r>
+            <w:r>
+              <w:lastRenderedPageBreak/>
+              <w:t>transform, square root. Can also replace with condition based on other variable using if statement, as shown to left</w:t>
             </w:r>
           </w:p>
         </w:tc>
@@ -19767,14 +19725,7 @@
               <w:rPr>
                 <w:color w:val="FF0000"/>
               </w:rPr>
-              <w:t xml:space="preserve">Label define mylabelname 1 “Label 1” 2 “Label 2” 3 </w:t>
-            </w:r>
-            <w:r>
-              <w:rPr>
-                <w:color w:val="FF0000"/>
-              </w:rPr>
-              <w:lastRenderedPageBreak/>
-              <w:t>“Label 3”</w:t>
+              <w:t>Label define mylabelname 1 “Label 1” 2 “Label 2” 3 “Label 3”</w:t>
             </w:r>
             <w:r>
               <w:t xml:space="preserve"> etc</w:t>
@@ -19788,7 +19739,6 @@
           </w:tcPr>
           <w:p>
             <w:r>
-              <w:lastRenderedPageBreak/>
               <w:t>Create label description</w:t>
             </w:r>
           </w:p>
@@ -20364,6 +20314,7 @@
               <w:rPr>
                 <w:color w:val="FF0000"/>
               </w:rPr>
+              <w:lastRenderedPageBreak/>
               <w:t>Command prefix*</w:t>
             </w:r>
           </w:p>
@@ -20389,11 +20340,7 @@
           </w:p>
           <w:p>
             <w:r>
-              <w:t xml:space="preserve">2. Can specify a range, which will include the variables falling within that range in order they are recorded in </w:t>
-            </w:r>
-            <w:r>
-              <w:lastRenderedPageBreak/>
-              <w:t>dataset)</w:t>
+              <w:t>2. Can specify a range, which will include the variables falling within that range in order they are recorded in dataset)</w:t>
             </w:r>
           </w:p>
           <w:p>
@@ -20664,7 +20611,11 @@
           </w:tcPr>
           <w:p>
             <w:r>
-              <w:t>Process to MAKE INTERVALS from a SERIES OF DATES for longitudinal data (assuming you have visits labeled in order)</w:t>
+              <w:t xml:space="preserve">Process to MAKE INTERVALS from a SERIES OF DATES for longitudinal data (assuming you have </w:t>
+            </w:r>
+            <w:r>
+              <w:lastRenderedPageBreak/>
+              <w:t>visits labeled in order)</w:t>
             </w:r>
           </w:p>
         </w:tc>
@@ -20675,6 +20626,7 @@
           </w:tcPr>
           <w:p>
             <w:r>
+              <w:lastRenderedPageBreak/>
               <w:t>First make a variable with a stata date in it</w:t>
             </w:r>
           </w:p>
@@ -20700,7 +20652,11 @@
           <w:p/>
           <w:p>
             <w:r>
-              <w:t>Then, make sure you have a variable that has the visit number for each visit for each pidn, can call it “visit”</w:t>
+              <w:t xml:space="preserve">Then, make sure you have a variable that has the visit </w:t>
+            </w:r>
+            <w:r>
+              <w:lastRenderedPageBreak/>
+              <w:t>number for each visit for each pidn, can call it “visit”</w:t>
             </w:r>
           </w:p>
           <w:p/>
@@ -20731,7 +20687,6 @@
           </w:p>
           <w:p>
             <w:r>
-              <w:lastRenderedPageBreak/>
               <w:t>Then make a variable that has the baseline date. This will take two steps:</w:t>
             </w:r>
           </w:p>
@@ -20966,11 +20921,7 @@
           </w:p>
           <w:p>
             <w:r>
-              <w:t xml:space="preserve">You can annualize this by dividing by the interval if you </w:t>
-            </w:r>
-            <w:r>
-              <w:lastRenderedPageBreak/>
-              <w:t>have that calculated (see above)</w:t>
+              <w:t>You can annualize this by dividing by the interval if you have that calculated (see above)</w:t>
             </w:r>
           </w:p>
           <w:p>
@@ -21004,7 +20955,6 @@
           </w:tcPr>
           <w:p>
             <w:r>
-              <w:lastRenderedPageBreak/>
               <w:t>Data Description/review</w:t>
             </w:r>
           </w:p>
@@ -21433,11 +21383,7 @@
           </w:tcPr>
           <w:p>
             <w:r>
-              <w:t xml:space="preserve">Stats is an option telling it what statistics to summarize, can use by option to split data according to </w:t>
-            </w:r>
-            <w:r>
-              <w:lastRenderedPageBreak/>
-              <w:t>another categorical variable</w:t>
+              <w:t>Stats is an option telling it what statistics to summarize, can use by option to split data according to another categorical variable</w:t>
             </w:r>
           </w:p>
         </w:tc>
@@ -21931,11 +21877,7 @@
           </w:tcPr>
           <w:p>
             <w:r>
-              <w:t xml:space="preserve">Keep a graph on screen </w:t>
-            </w:r>
-            <w:r>
-              <w:lastRenderedPageBreak/>
-              <w:t>for comparison with other graphs</w:t>
+              <w:t>Keep a graph on screen for comparison with other graphs</w:t>
             </w:r>
           </w:p>
         </w:tc>
@@ -21954,7 +21896,6 @@
               <w:rPr>
                 <w:color w:val="FF0000"/>
               </w:rPr>
-              <w:lastRenderedPageBreak/>
               <w:t>Graphcommand variable, name(graphname, replace)</w:t>
             </w:r>
           </w:p>
@@ -21968,7 +21909,6 @@
               <w:rPr>
                 <w:color w:val="000000" w:themeColor="text1"/>
               </w:rPr>
-              <w:lastRenderedPageBreak/>
               <w:t xml:space="preserve">e.g. </w:t>
             </w:r>
             <w:r>
@@ -21986,7 +21926,6 @@
           </w:tcPr>
           <w:p>
             <w:r>
-              <w:lastRenderedPageBreak/>
               <w:t>Obvious</w:t>
             </w:r>
           </w:p>
@@ -22654,11 +22593,7 @@
           </w:p>
           <w:p>
             <w:r>
-              <w:t xml:space="preserve">The above set of commands make a table showing mean age and n for each visit separately for males and females, then makes a mean age for each visit for each sex and </w:t>
-            </w:r>
-            <w:r>
-              <w:lastRenderedPageBreak/>
-              <w:t>then graphs the mean age across visits separately for men and women.</w:t>
+              <w:t>The above set of commands make a table showing mean age and n for each visit separately for males and females, then makes a mean age for each visit for each sex and then graphs the mean age across visits separately for men and women.</w:t>
             </w:r>
           </w:p>
         </w:tc>
@@ -22669,7 +22604,6 @@
           </w:tcPr>
           <w:p>
             <w:r>
-              <w:lastRenderedPageBreak/>
               <w:t xml:space="preserve">Can use same connect graph to graph predicted values. Would first use sort command to properly order the variable you want to graph by (e.g. </w:t>
             </w:r>
             <w:r>
@@ -23508,11 +23442,7 @@
           </w:tcPr>
           <w:p>
             <w:r>
-              <w:t xml:space="preserve">Declare a categorical </w:t>
-            </w:r>
-            <w:r>
-              <w:lastRenderedPageBreak/>
-              <w:t>variable as having no base</w:t>
+              <w:t>Declare a categorical variable as having no base</w:t>
             </w:r>
           </w:p>
         </w:tc>
@@ -23531,7 +23461,6 @@
               <w:rPr>
                 <w:color w:val="FF0000"/>
               </w:rPr>
-              <w:lastRenderedPageBreak/>
               <w:t>Regress outcome Ibn.variablename, noconstant</w:t>
             </w:r>
           </w:p>
@@ -23543,11 +23472,7 @@
           </w:tcPr>
           <w:p>
             <w:r>
-              <w:t xml:space="preserve">All levels will be included in the </w:t>
-            </w:r>
-            <w:r>
-              <w:lastRenderedPageBreak/>
-              <w:t>regression model. Coefficient for each level of variable should be mean for that level. Have to use noconstant option if you are not creating a base level</w:t>
+              <w:t>All levels will be included in the regression model. Coefficient for each level of variable should be mean for that level. Have to use noconstant option if you are not creating a base level</w:t>
             </w:r>
           </w:p>
         </w:tc>
@@ -23775,11 +23700,7 @@
               <w:t>lincom _cons +10 * age</w:t>
             </w:r>
             <w:r>
-              <w:t xml:space="preserve">   would give predicted value of outcome associated with a 10 unit change in age. If this </w:t>
-            </w:r>
-            <w:r>
-              <w:lastRenderedPageBreak/>
-              <w:t>was, for instance a study of newborns and outcome was weight and age was measured in days, the _cons would give predicted weight at birth and the lincom command would give predicted weight at 10 days and significance of that prediction with CI</w:t>
+              <w:t xml:space="preserve">   would give predicted value of outcome associated with a 10 unit change in age. If this was, for instance a study of newborns and outcome was weight and age was measured in days, the _cons would give predicted weight at birth and the lincom command would give predicted weight at 10 days and significance of that prediction with CI</w:t>
             </w:r>
           </w:p>
           <w:p>
@@ -23818,7 +23739,6 @@
           </w:tcPr>
           <w:p>
             <w:r>
-              <w:lastRenderedPageBreak/>
               <w:t>Options (after comma) include statistic (e.g. HR for Hazard Ratio) default would be coefficient</w:t>
             </w:r>
           </w:p>
@@ -24099,11 +24019,7 @@
           </w:tcPr>
           <w:p>
             <w:r>
-              <w:t xml:space="preserve">Another way to examine </w:t>
-            </w:r>
-            <w:r>
-              <w:lastRenderedPageBreak/>
-              <w:t>for trend across ordinal levels (STATA 12)</w:t>
+              <w:t>Another way to examine for trend across ordinal levels (STATA 12)</w:t>
             </w:r>
           </w:p>
         </w:tc>
@@ -24122,13 +24038,11 @@
               <w:rPr>
                 <w:color w:val="FF0000"/>
               </w:rPr>
-              <w:lastRenderedPageBreak/>
               <w:t>Contrast p.myvariablename</w:t>
             </w:r>
           </w:p>
           <w:p>
             <w:r>
-              <w:lastRenderedPageBreak/>
               <w:t>Or</w:t>
             </w:r>
           </w:p>
@@ -24153,12 +24067,7 @@
           </w:tcPr>
           <w:p>
             <w:r>
-              <w:lastRenderedPageBreak/>
-              <w:t xml:space="preserve">p will use actual values, e.g. if it’s </w:t>
-            </w:r>
-            <w:r>
-              <w:lastRenderedPageBreak/>
-              <w:t>coded 1,2,3,5, it will assume twice the effect between 3 and 5 as between 2 and 3.</w:t>
+              <w:t>p will use actual values, e.g. if it’s coded 1,2,3,5, it will assume twice the effect between 3 and 5 as between 2 and 3.</w:t>
             </w:r>
           </w:p>
           <w:p>
@@ -24472,7 +24381,6 @@
           </w:p>
           <w:p>
             <w:r>
-              <w:lastRenderedPageBreak/>
               <w:t>Here, we are recognizing that there could be a relationship between the different levels of a factor and the population of interest. If the variable is categorical, it would be fixed if the values of the variable represented some important aspects of the population, they are not just random values from that population.</w:t>
             </w:r>
           </w:p>
@@ -24709,11 +24617,7 @@
           <w:p/>
           <w:p>
             <w:r>
-              <w:t xml:space="preserve">CONTINUOUS variables are NEVER random because different levels of the predictor are not likely to have a </w:t>
-            </w:r>
-            <w:r>
-              <w:lastRenderedPageBreak/>
-              <w:t>random set of outcomes relative to other levels nearby</w:t>
+              <w:t>CONTINUOUS variables are NEVER random because different levels of the predictor are not likely to have a random set of outcomes relative to other levels nearby</w:t>
             </w:r>
           </w:p>
         </w:tc>
@@ -24724,7 +24628,6 @@
           </w:tcPr>
           <w:p>
             <w:r>
-              <w:lastRenderedPageBreak/>
               <w:t>Observations that share same level of random effect are modeled as correlated.</w:t>
             </w:r>
           </w:p>
@@ -24736,11 +24639,7 @@
           <w:p/>
           <w:p>
             <w:r>
-              <w:t xml:space="preserve">For a factor that has a relatively small number of clusters that may </w:t>
-            </w:r>
-            <w:r>
-              <w:lastRenderedPageBreak/>
-              <w:t>not be representative, might consider keeping the factor fixed (e.g. only studied 4 to 5 patients, or doctor’s offices)</w:t>
+              <w:t>For a factor that has a relatively small number of clusters that may not be representative, might consider keeping the factor fixed (e.g. only studied 4 to 5 patients, or doctor’s offices)</w:t>
             </w:r>
           </w:p>
         </w:tc>
@@ -24996,11 +24895,7 @@
           </w:p>
           <w:p>
             <w:r>
-              <w:t xml:space="preserve">Will run model looking at the effects of sex and height on weight across decades (for instance if measured weight at 3 decade intervals) taking into account measures within people and within countries. Include interaction with sex </w:t>
-            </w:r>
-            <w:r>
-              <w:lastRenderedPageBreak/>
-              <w:t>cause if you’re interested in sex as a variable, want to know if that effect varies over time.</w:t>
+              <w:t>Will run model looking at the effects of sex and height on weight across decades (for instance if measured weight at 3 decade intervals) taking into account measures within people and within countries. Include interaction with sex cause if you’re interested in sex as a variable, want to know if that effect varies over time.</w:t>
             </w:r>
           </w:p>
         </w:tc>
@@ -25011,17 +24906,12 @@
           </w:tcPr>
           <w:p>
             <w:r>
-              <w:lastRenderedPageBreak/>
               <w:t>NEED to include interaction if predictor variable is a time-invariant predictor (like sex, which doesn’t change across time, or any baseline variable you want to use to predict)</w:t>
             </w:r>
           </w:p>
           <w:p>
             <w:r>
-              <w:t xml:space="preserve">DO NOT NEED to include interaction of predictor is time-varying (like age, which varies with </w:t>
-            </w:r>
-            <w:r>
-              <w:lastRenderedPageBreak/>
-              <w:t>time)</w:t>
+              <w:t>DO NOT NEED to include interaction of predictor is time-varying (like age, which varies with time)</w:t>
             </w:r>
           </w:p>
         </w:tc>
@@ -25379,11 +25269,7 @@
           </w:p>
           <w:p>
             <w:r>
-              <w:t xml:space="preserve">good default for xtgee when have a lot of clusters relative to observations per cluster (e.g. 100 centers with 10 observations each is a good kind of ratio). Allows us to estimate standard errors even </w:t>
-            </w:r>
-            <w:r>
-              <w:lastRenderedPageBreak/>
-              <w:t xml:space="preserve">when the assumed correlation structure is wrong. Particularly useful if you are using a specified structure like exchangeable. Less useful when you assume unstructured and therefore estimating all correlations between levels of predictor. It is better than unstructured cause it doesn’t actually estimate all those correlations. </w:t>
+              <w:t xml:space="preserve">good default for xtgee when have a lot of clusters relative to observations per cluster (e.g. 100 centers with 10 observations each is a good kind of ratio). Allows us to estimate standard errors even when the assumed correlation structure is wrong. Particularly useful if you are using a specified structure like exchangeable. Less useful when you assume unstructured and therefore estimating all correlations between levels of predictor. It is better than unstructured cause it doesn’t actually estimate all those correlations. </w:t>
             </w:r>
           </w:p>
           <w:p>
@@ -25562,7 +25448,6 @@
               <w:rPr>
                 <w:u w:val="single"/>
               </w:rPr>
-              <w:lastRenderedPageBreak/>
               <w:t>Poisson:</w:t>
             </w:r>
             <w:r>
@@ -25844,7 +25729,6 @@
               <w:rPr>
                 <w:u w:val="single"/>
               </w:rPr>
-              <w:lastRenderedPageBreak/>
               <w:t>Autoregressive</w:t>
             </w:r>
             <w:r>
@@ -26263,11 +26147,7 @@
           </w:tcPr>
           <w:p>
             <w:r>
-              <w:t xml:space="preserve">Applies to mixed model where outcome is not numeric or normally distributed. Same syntax </w:t>
-            </w:r>
-            <w:r>
-              <w:lastRenderedPageBreak/>
-              <w:t>as xtmixed</w:t>
+              <w:t>Applies to mixed model where outcome is not numeric or normally distributed. Same syntax as xtmixed</w:t>
             </w:r>
           </w:p>
         </w:tc>
@@ -26636,11 +26516,7 @@
           </w:tcPr>
           <w:p>
             <w:r>
-              <w:t xml:space="preserve">Graph predicted survival effect for specific </w:t>
-            </w:r>
-            <w:r>
-              <w:lastRenderedPageBreak/>
-              <w:t>predictors</w:t>
+              <w:t>Graph predicted survival effect for specific predictors</w:t>
             </w:r>
           </w:p>
         </w:tc>
@@ -26659,13 +26535,11 @@
               <w:rPr>
                 <w:color w:val="FF0000"/>
               </w:rPr>
-              <w:lastRenderedPageBreak/>
               <w:t>Stcurve, survival at (variable1 = value1) at (variable1 = value2)</w:t>
             </w:r>
           </w:p>
           <w:p>
             <w:r>
-              <w:lastRenderedPageBreak/>
               <w:t xml:space="preserve">e.g. </w:t>
             </w:r>
             <w:r>
@@ -26699,7 +26573,6 @@
           </w:tcPr>
           <w:p>
             <w:r>
-              <w:lastRenderedPageBreak/>
               <w:t>Can put multiple parameters for adjustment</w:t>
             </w:r>
           </w:p>
@@ -26972,11 +26845,7 @@
           </w:p>
           <w:p>
             <w:r>
-              <w:t xml:space="preserve">Second command does test of proportional hazards using the schoenfeld residuals. Significant p-value means hazards are NOT proportional (test looks for </w:t>
-            </w:r>
-            <w:r>
-              <w:lastRenderedPageBreak/>
-              <w:t>correlation between residuals and time, expressed as rho)</w:t>
+              <w:t>Second command does test of proportional hazards using the schoenfeld residuals. Significant p-value means hazards are NOT proportional (test looks for correlation between residuals and time, expressed as rho)</w:t>
             </w:r>
           </w:p>
         </w:tc>
@@ -27778,7 +27647,6 @@
               <w:rPr>
                 <w:sz w:val="36"/>
               </w:rPr>
-              <w:lastRenderedPageBreak/>
               <w:t>3</w:t>
             </w:r>
           </w:p>
@@ -30591,7 +30459,7 @@
 </file>
 
 <file path=customXml/itemProps1.xml><?xml version="1.0" encoding="utf-8"?>
-<ds:datastoreItem xmlns:ds="http://schemas.openxmlformats.org/officeDocument/2006/customXml" ds:itemID="{2CCEC596-902C-8D4B-88B8-E43164BA345A}">
+<ds:datastoreItem xmlns:ds="http://schemas.openxmlformats.org/officeDocument/2006/customXml" ds:itemID="{D51D4B74-E3EE-5644-8553-66F8A28A6B9B}">
   <ds:schemaRefs>
     <ds:schemaRef ds:uri="http://schemas.openxmlformats.org/officeDocument/2006/bibliography"/>
   </ds:schemaRefs>

</xml_diff>

<commit_message>
check some more on word handling
</commit_message>
<xml_diff>
--- a/R_handy_commands.docx
+++ b/R_handy_commands.docx
@@ -19,6 +19,11 @@
     <w:p>
       <w:r>
         <w:t>Adding more changes</w:t>
+      </w:r>
+    </w:p>
+    <w:p>
+      <w:r>
+        <w:t>Now I’m making even more changes</w:t>
       </w:r>
       <w:bookmarkStart w:id="0" w:name="_GoBack"/>
       <w:bookmarkEnd w:id="0"/>
@@ -473,7 +478,6 @@
               <w:rPr>
                 <w:color w:val="0000FF"/>
               </w:rPr>
-              <w:lastRenderedPageBreak/>
               <w:t>e.g. help(plot)</w:t>
             </w:r>
           </w:p>
@@ -1043,7 +1047,14 @@
               <w:rPr>
                 <w:color w:val="FF0000"/>
               </w:rPr>
-              <w:t>mydata &lt;- read.table( “path\mydata.tsv” , header = TRUE, sep = “\t” , row.names = “id”)</w:t>
+              <w:t xml:space="preserve">mydata &lt;- read.table( “path\mydata.tsv” , header = TRUE, </w:t>
+            </w:r>
+            <w:r>
+              <w:rPr>
+                <w:color w:val="FF0000"/>
+              </w:rPr>
+              <w:lastRenderedPageBreak/>
+              <w:t>sep = “\t” , row.names = “id”)</w:t>
             </w:r>
           </w:p>
           <w:p>
@@ -1841,6 +1852,7 @@
               <w:rPr>
                 <w:color w:val="000000" w:themeColor="text1"/>
               </w:rPr>
+              <w:lastRenderedPageBreak/>
               <w:t>OR</w:t>
             </w:r>
           </w:p>
@@ -1854,7 +1866,6 @@
               <w:rPr>
                 <w:color w:val="FF0000"/>
               </w:rPr>
-              <w:lastRenderedPageBreak/>
               <w:t>History( max.show = inf)</w:t>
             </w:r>
           </w:p>
@@ -2490,6 +2501,7 @@
               <w:rPr>
                 <w:color w:val="0000FF"/>
               </w:rPr>
+              <w:lastRenderedPageBreak/>
               <w:t>height</w:t>
             </w:r>
           </w:p>
@@ -2503,7 +2515,6 @@
               <w:rPr>
                 <w:color w:val="0000FF"/>
               </w:rPr>
-              <w:lastRenderedPageBreak/>
               <w:t>[1] short tall tall</w:t>
             </w:r>
           </w:p>
@@ -3096,200 +3107,9 @@
                 <w:sz w:val="22"/>
                 <w:szCs w:val="22"/>
               </w:rPr>
-              <w:t xml:space="preserve"> when you call the function</w:t>
-            </w:r>
-          </w:p>
-          <w:p>
-            <w:pPr>
-              <w:rPr>
-                <w:rStyle w:val="HTMLCode"/>
-                <w:rFonts w:asciiTheme="minorHAnsi" w:hAnsiTheme="minorHAnsi"/>
-                <w:color w:val="FF0000"/>
-                <w:sz w:val="22"/>
-                <w:szCs w:val="22"/>
-              </w:rPr>
-            </w:pPr>
-            <w:r>
-              <w:rPr>
-                <w:rStyle w:val="HTMLCode"/>
-                <w:rFonts w:asciiTheme="minorHAnsi" w:hAnsiTheme="minorHAnsi"/>
-                <w:color w:val="FF0000"/>
-                <w:sz w:val="22"/>
-                <w:szCs w:val="22"/>
-              </w:rPr>
-              <w:lastRenderedPageBreak/>
-              <w:t>e.g.</w:t>
-            </w:r>
-          </w:p>
-          <w:p>
-            <w:pPr>
-              <w:rPr>
-                <w:rStyle w:val="HTMLCode"/>
-                <w:rFonts w:asciiTheme="minorHAnsi" w:hAnsiTheme="minorHAnsi"/>
-                <w:color w:val="FF0000"/>
-                <w:sz w:val="22"/>
-                <w:szCs w:val="22"/>
-              </w:rPr>
-            </w:pPr>
-            <w:r>
-              <w:rPr>
-                <w:rStyle w:val="HTMLCode"/>
-                <w:rFonts w:asciiTheme="minorHAnsi" w:hAnsiTheme="minorHAnsi"/>
-                <w:color w:val="FF0000"/>
-                <w:sz w:val="22"/>
-                <w:szCs w:val="22"/>
-              </w:rPr>
-              <w:t>function_name &lt;- function(data.frame.name, “column_name”) {</w:t>
-            </w:r>
-          </w:p>
-          <w:p>
-            <w:pPr>
-              <w:rPr>
-                <w:rStyle w:val="HTMLCode"/>
-                <w:rFonts w:asciiTheme="minorHAnsi" w:hAnsiTheme="minorHAnsi"/>
-                <w:color w:val="FF0000"/>
-                <w:sz w:val="22"/>
-                <w:szCs w:val="22"/>
-              </w:rPr>
-            </w:pPr>
-            <w:r>
-              <w:rPr>
-                <w:rStyle w:val="HTMLCode"/>
-                <w:rFonts w:asciiTheme="minorHAnsi" w:hAnsiTheme="minorHAnsi"/>
-                <w:color w:val="FF0000"/>
-                <w:sz w:val="22"/>
-                <w:szCs w:val="22"/>
-              </w:rPr>
-              <w:t xml:space="preserve">       result_variable &lt;-  function( data.frame.name    [[column_name]][element_number]</w:t>
-            </w:r>
-          </w:p>
-          <w:p>
-            <w:pPr>
-              <w:rPr>
-                <w:rStyle w:val="HTMLCode"/>
-                <w:rFonts w:asciiTheme="minorHAnsi" w:hAnsiTheme="minorHAnsi"/>
-                <w:color w:val="FF0000"/>
-                <w:sz w:val="22"/>
-                <w:szCs w:val="22"/>
-              </w:rPr>
-            </w:pPr>
-            <w:r>
-              <w:rPr>
-                <w:rStyle w:val="HTMLCode"/>
-                <w:rFonts w:asciiTheme="minorHAnsi" w:hAnsiTheme="minorHAnsi"/>
-                <w:color w:val="FF0000"/>
-                <w:sz w:val="22"/>
-                <w:szCs w:val="22"/>
-              </w:rPr>
-              <w:t>}</w:t>
-            </w:r>
-          </w:p>
-          <w:p>
-            <w:pPr>
-              <w:rPr>
-                <w:rStyle w:val="HTMLCode"/>
-                <w:rFonts w:asciiTheme="minorHAnsi" w:hAnsiTheme="minorHAnsi"/>
-                <w:color w:val="0000FF"/>
-                <w:sz w:val="22"/>
-                <w:szCs w:val="22"/>
-              </w:rPr>
-            </w:pPr>
-            <w:r>
-              <w:rPr>
-                <w:rStyle w:val="HTMLCode"/>
-                <w:rFonts w:asciiTheme="minorHAnsi" w:hAnsiTheme="minorHAnsi"/>
-                <w:color w:val="0000FF"/>
-                <w:sz w:val="22"/>
-                <w:szCs w:val="22"/>
-              </w:rPr>
-              <w:t>e.g.</w:t>
-            </w:r>
-          </w:p>
-          <w:p>
-            <w:pPr>
-              <w:rPr>
-                <w:rStyle w:val="HTMLCode"/>
-                <w:rFonts w:asciiTheme="minorHAnsi" w:hAnsiTheme="minorHAnsi"/>
-                <w:color w:val="0000FF"/>
-                <w:sz w:val="22"/>
-                <w:szCs w:val="22"/>
-              </w:rPr>
-            </w:pPr>
-            <w:r>
-              <w:rPr>
-                <w:rStyle w:val="HTMLCode"/>
-                <w:rFonts w:asciiTheme="minorHAnsi" w:hAnsiTheme="minorHAnsi"/>
-                <w:color w:val="0000FF"/>
-                <w:sz w:val="22"/>
-                <w:szCs w:val="22"/>
-              </w:rPr>
-              <w:t>makemean &lt;- function(frame.name, variable)</w:t>
-            </w:r>
-          </w:p>
-          <w:p>
-            <w:pPr>
-              <w:rPr>
-                <w:rStyle w:val="HTMLCode"/>
-                <w:rFonts w:asciiTheme="minorHAnsi" w:hAnsiTheme="minorHAnsi"/>
-                <w:color w:val="0000FF"/>
-                <w:sz w:val="22"/>
-                <w:szCs w:val="22"/>
-              </w:rPr>
-            </w:pPr>
-            <w:r>
-              <w:rPr>
-                <w:rStyle w:val="HTMLCode"/>
-                <w:rFonts w:asciiTheme="minorHAnsi" w:hAnsiTheme="minorHAnsi"/>
-                <w:color w:val="0000FF"/>
-                <w:sz w:val="22"/>
-                <w:szCs w:val="22"/>
-              </w:rPr>
-              <w:t xml:space="preserve">     </w:t>
-            </w:r>
-            <w:r>
-              <w:rPr>
-                <w:rStyle w:val="HTMLCode"/>
-                <w:rFonts w:asciiTheme="minorHAnsi" w:hAnsiTheme="minorHAnsi"/>
-                <w:color w:val="0000FF"/>
-                <w:sz w:val="22"/>
-                <w:szCs w:val="22"/>
-              </w:rPr>
-              <w:t>average</w:t>
-            </w:r>
-            <w:r>
-              <w:rPr>
-                <w:rStyle w:val="HTMLCode"/>
-                <w:rFonts w:asciiTheme="minorHAnsi" w:hAnsiTheme="minorHAnsi"/>
-                <w:color w:val="0000FF"/>
-                <w:sz w:val="22"/>
-                <w:szCs w:val="22"/>
-              </w:rPr>
-              <w:t xml:space="preserve"> &lt;- mean(data.frame[[variable]])</w:t>
-            </w:r>
-          </w:p>
-          <w:p>
-            <w:pPr>
-              <w:rPr>
-                <w:rStyle w:val="HTMLCode"/>
-                <w:rFonts w:asciiTheme="minorHAnsi" w:hAnsiTheme="minorHAnsi"/>
-                <w:color w:val="0000FF"/>
-                <w:sz w:val="22"/>
-                <w:szCs w:val="22"/>
-              </w:rPr>
-            </w:pPr>
-            <w:r>
-              <w:rPr>
-                <w:rStyle w:val="HTMLCode"/>
-                <w:rFonts w:asciiTheme="minorHAnsi" w:hAnsiTheme="minorHAnsi"/>
-                <w:color w:val="0000FF"/>
-                <w:sz w:val="22"/>
-                <w:szCs w:val="22"/>
-              </w:rPr>
-              <w:t>}</w:t>
-            </w:r>
-          </w:p>
-          <w:p>
-            <w:pPr>
+              <w:t xml:space="preserve"> </w:t>
+            </w:r>
+            <w:r>
               <w:rPr>
                 <w:rStyle w:val="HTMLCode"/>
                 <w:rFonts w:asciiTheme="minorHAnsi" w:hAnsiTheme="minorHAnsi"/>
@@ -3297,8 +3117,200 @@
                 <w:sz w:val="22"/>
                 <w:szCs w:val="22"/>
               </w:rPr>
-            </w:pPr>
-            <w:r>
+              <w:lastRenderedPageBreak/>
+              <w:t>when you call the function</w:t>
+            </w:r>
+          </w:p>
+          <w:p>
+            <w:pPr>
+              <w:rPr>
+                <w:rStyle w:val="HTMLCode"/>
+                <w:rFonts w:asciiTheme="minorHAnsi" w:hAnsiTheme="minorHAnsi"/>
+                <w:color w:val="FF0000"/>
+                <w:sz w:val="22"/>
+                <w:szCs w:val="22"/>
+              </w:rPr>
+            </w:pPr>
+            <w:r>
+              <w:rPr>
+                <w:rStyle w:val="HTMLCode"/>
+                <w:rFonts w:asciiTheme="minorHAnsi" w:hAnsiTheme="minorHAnsi"/>
+                <w:color w:val="FF0000"/>
+                <w:sz w:val="22"/>
+                <w:szCs w:val="22"/>
+              </w:rPr>
+              <w:t>e.g.</w:t>
+            </w:r>
+          </w:p>
+          <w:p>
+            <w:pPr>
+              <w:rPr>
+                <w:rStyle w:val="HTMLCode"/>
+                <w:rFonts w:asciiTheme="minorHAnsi" w:hAnsiTheme="minorHAnsi"/>
+                <w:color w:val="FF0000"/>
+                <w:sz w:val="22"/>
+                <w:szCs w:val="22"/>
+              </w:rPr>
+            </w:pPr>
+            <w:r>
+              <w:rPr>
+                <w:rStyle w:val="HTMLCode"/>
+                <w:rFonts w:asciiTheme="minorHAnsi" w:hAnsiTheme="minorHAnsi"/>
+                <w:color w:val="FF0000"/>
+                <w:sz w:val="22"/>
+                <w:szCs w:val="22"/>
+              </w:rPr>
+              <w:t>function_name &lt;- function(data.frame.name, “column_name”) {</w:t>
+            </w:r>
+          </w:p>
+          <w:p>
+            <w:pPr>
+              <w:rPr>
+                <w:rStyle w:val="HTMLCode"/>
+                <w:rFonts w:asciiTheme="minorHAnsi" w:hAnsiTheme="minorHAnsi"/>
+                <w:color w:val="FF0000"/>
+                <w:sz w:val="22"/>
+                <w:szCs w:val="22"/>
+              </w:rPr>
+            </w:pPr>
+            <w:r>
+              <w:rPr>
+                <w:rStyle w:val="HTMLCode"/>
+                <w:rFonts w:asciiTheme="minorHAnsi" w:hAnsiTheme="minorHAnsi"/>
+                <w:color w:val="FF0000"/>
+                <w:sz w:val="22"/>
+                <w:szCs w:val="22"/>
+              </w:rPr>
+              <w:t xml:space="preserve">       result_variable &lt;-  function( data.frame.name    [[column_name]][element_number]</w:t>
+            </w:r>
+          </w:p>
+          <w:p>
+            <w:pPr>
+              <w:rPr>
+                <w:rStyle w:val="HTMLCode"/>
+                <w:rFonts w:asciiTheme="minorHAnsi" w:hAnsiTheme="minorHAnsi"/>
+                <w:color w:val="FF0000"/>
+                <w:sz w:val="22"/>
+                <w:szCs w:val="22"/>
+              </w:rPr>
+            </w:pPr>
+            <w:r>
+              <w:rPr>
+                <w:rStyle w:val="HTMLCode"/>
+                <w:rFonts w:asciiTheme="minorHAnsi" w:hAnsiTheme="minorHAnsi"/>
+                <w:color w:val="FF0000"/>
+                <w:sz w:val="22"/>
+                <w:szCs w:val="22"/>
+              </w:rPr>
+              <w:t>}</w:t>
+            </w:r>
+          </w:p>
+          <w:p>
+            <w:pPr>
+              <w:rPr>
+                <w:rStyle w:val="HTMLCode"/>
+                <w:rFonts w:asciiTheme="minorHAnsi" w:hAnsiTheme="minorHAnsi"/>
+                <w:color w:val="0000FF"/>
+                <w:sz w:val="22"/>
+                <w:szCs w:val="22"/>
+              </w:rPr>
+            </w:pPr>
+            <w:r>
+              <w:rPr>
+                <w:rStyle w:val="HTMLCode"/>
+                <w:rFonts w:asciiTheme="minorHAnsi" w:hAnsiTheme="minorHAnsi"/>
+                <w:color w:val="0000FF"/>
+                <w:sz w:val="22"/>
+                <w:szCs w:val="22"/>
+              </w:rPr>
+              <w:t>e.g.</w:t>
+            </w:r>
+          </w:p>
+          <w:p>
+            <w:pPr>
+              <w:rPr>
+                <w:rStyle w:val="HTMLCode"/>
+                <w:rFonts w:asciiTheme="minorHAnsi" w:hAnsiTheme="minorHAnsi"/>
+                <w:color w:val="0000FF"/>
+                <w:sz w:val="22"/>
+                <w:szCs w:val="22"/>
+              </w:rPr>
+            </w:pPr>
+            <w:r>
+              <w:rPr>
+                <w:rStyle w:val="HTMLCode"/>
+                <w:rFonts w:asciiTheme="minorHAnsi" w:hAnsiTheme="minorHAnsi"/>
+                <w:color w:val="0000FF"/>
+                <w:sz w:val="22"/>
+                <w:szCs w:val="22"/>
+              </w:rPr>
+              <w:t>makemean &lt;- function(frame.name, variable)</w:t>
+            </w:r>
+          </w:p>
+          <w:p>
+            <w:pPr>
+              <w:rPr>
+                <w:rStyle w:val="HTMLCode"/>
+                <w:rFonts w:asciiTheme="minorHAnsi" w:hAnsiTheme="minorHAnsi"/>
+                <w:color w:val="0000FF"/>
+                <w:sz w:val="22"/>
+                <w:szCs w:val="22"/>
+              </w:rPr>
+            </w:pPr>
+            <w:r>
+              <w:rPr>
+                <w:rStyle w:val="HTMLCode"/>
+                <w:rFonts w:asciiTheme="minorHAnsi" w:hAnsiTheme="minorHAnsi"/>
+                <w:color w:val="0000FF"/>
+                <w:sz w:val="22"/>
+                <w:szCs w:val="22"/>
+              </w:rPr>
+              <w:t xml:space="preserve">     </w:t>
+            </w:r>
+            <w:r>
+              <w:rPr>
+                <w:rStyle w:val="HTMLCode"/>
+                <w:rFonts w:asciiTheme="minorHAnsi" w:hAnsiTheme="minorHAnsi"/>
+                <w:color w:val="0000FF"/>
+                <w:sz w:val="22"/>
+                <w:szCs w:val="22"/>
+              </w:rPr>
+              <w:t>average</w:t>
+            </w:r>
+            <w:r>
+              <w:rPr>
+                <w:rStyle w:val="HTMLCode"/>
+                <w:rFonts w:asciiTheme="minorHAnsi" w:hAnsiTheme="minorHAnsi"/>
+                <w:color w:val="0000FF"/>
+                <w:sz w:val="22"/>
+                <w:szCs w:val="22"/>
+              </w:rPr>
+              <w:t xml:space="preserve"> &lt;- mean(data.frame[[variable]])</w:t>
+            </w:r>
+          </w:p>
+          <w:p>
+            <w:pPr>
+              <w:rPr>
+                <w:rStyle w:val="HTMLCode"/>
+                <w:rFonts w:asciiTheme="minorHAnsi" w:hAnsiTheme="minorHAnsi"/>
+                <w:color w:val="0000FF"/>
+                <w:sz w:val="22"/>
+                <w:szCs w:val="22"/>
+              </w:rPr>
+            </w:pPr>
+            <w:r>
+              <w:rPr>
+                <w:rStyle w:val="HTMLCode"/>
+                <w:rFonts w:asciiTheme="minorHAnsi" w:hAnsiTheme="minorHAnsi"/>
+                <w:color w:val="0000FF"/>
+                <w:sz w:val="22"/>
+                <w:szCs w:val="22"/>
+              </w:rPr>
+              <w:t>}</w:t>
+            </w:r>
+          </w:p>
+          <w:p>
+            <w:pPr>
               <w:rPr>
                 <w:rStyle w:val="HTMLCode"/>
                 <w:rFonts w:asciiTheme="minorHAnsi" w:hAnsiTheme="minorHAnsi"/>
@@ -3306,21 +3318,8 @@
                 <w:sz w:val="22"/>
                 <w:szCs w:val="22"/>
               </w:rPr>
-              <w:t xml:space="preserve">if you call this function using the variable age, this function will take the mean of the column labeled age and store it in the object called average. Like this: </w:t>
-            </w:r>
-            <w:r>
-              <w:rPr>
-                <w:rStyle w:val="HTMLCode"/>
-                <w:rFonts w:asciiTheme="minorHAnsi" w:hAnsiTheme="minorHAnsi"/>
-                <w:color w:val="0000FF"/>
-                <w:sz w:val="22"/>
-                <w:szCs w:val="22"/>
-              </w:rPr>
-              <w:t>makemean(frame.name, “age”)</w:t>
-            </w:r>
-          </w:p>
-          <w:p>
-            <w:pPr>
+            </w:pPr>
+            <w:r>
               <w:rPr>
                 <w:rStyle w:val="HTMLCode"/>
                 <w:rFonts w:asciiTheme="minorHAnsi" w:hAnsiTheme="minorHAnsi"/>
@@ -3328,8 +3327,21 @@
                 <w:sz w:val="22"/>
                 <w:szCs w:val="22"/>
               </w:rPr>
-            </w:pPr>
-            <w:r>
+              <w:t xml:space="preserve">if you call this function using the variable age, this function will take the mean of the column labeled age and store it in the object called average. Like this: </w:t>
+            </w:r>
+            <w:r>
+              <w:rPr>
+                <w:rStyle w:val="HTMLCode"/>
+                <w:rFonts w:asciiTheme="minorHAnsi" w:hAnsiTheme="minorHAnsi"/>
+                <w:color w:val="0000FF"/>
+                <w:sz w:val="22"/>
+                <w:szCs w:val="22"/>
+              </w:rPr>
+              <w:t>makemean(frame.name, “age”)</w:t>
+            </w:r>
+          </w:p>
+          <w:p>
+            <w:pPr>
               <w:rPr>
                 <w:rStyle w:val="HTMLCode"/>
                 <w:rFonts w:asciiTheme="minorHAnsi" w:hAnsiTheme="minorHAnsi"/>
@@ -3337,95 +3349,8 @@
                 <w:sz w:val="22"/>
                 <w:szCs w:val="22"/>
               </w:rPr>
-              <w:t>OR</w:t>
-            </w:r>
-          </w:p>
-          <w:p>
-            <w:pPr>
-              <w:rPr>
-                <w:rStyle w:val="HTMLCode"/>
-                <w:rFonts w:asciiTheme="minorHAnsi" w:hAnsiTheme="minorHAnsi"/>
-                <w:color w:val="0000FF"/>
-                <w:sz w:val="22"/>
-                <w:szCs w:val="22"/>
-              </w:rPr>
-            </w:pPr>
-            <w:r>
-              <w:rPr>
-                <w:rStyle w:val="HTMLCode"/>
-                <w:rFonts w:asciiTheme="minorHAnsi" w:hAnsiTheme="minorHAnsi"/>
-                <w:color w:val="0000FF"/>
-                <w:sz w:val="22"/>
-                <w:szCs w:val="22"/>
-              </w:rPr>
-              <w:t>e.g.</w:t>
-            </w:r>
-          </w:p>
-          <w:p>
-            <w:pPr>
-              <w:rPr>
-                <w:rStyle w:val="HTMLCode"/>
-                <w:rFonts w:asciiTheme="minorHAnsi" w:hAnsiTheme="minorHAnsi"/>
-                <w:color w:val="0000FF"/>
-                <w:sz w:val="22"/>
-                <w:szCs w:val="22"/>
-              </w:rPr>
-            </w:pPr>
-            <w:r>
-              <w:rPr>
-                <w:rStyle w:val="HTMLCode"/>
-                <w:rFonts w:asciiTheme="minorHAnsi" w:hAnsiTheme="minorHAnsi"/>
-                <w:color w:val="0000FF"/>
-                <w:sz w:val="22"/>
-                <w:szCs w:val="22"/>
-              </w:rPr>
-              <w:t>getsecondvalue &lt;- function(frame.name, variable)</w:t>
-            </w:r>
-          </w:p>
-          <w:p>
-            <w:pPr>
-              <w:rPr>
-                <w:rStyle w:val="HTMLCode"/>
-                <w:rFonts w:asciiTheme="minorHAnsi" w:hAnsiTheme="minorHAnsi"/>
-                <w:color w:val="0000FF"/>
-                <w:sz w:val="22"/>
-                <w:szCs w:val="22"/>
-              </w:rPr>
-            </w:pPr>
-            <w:r>
-              <w:rPr>
-                <w:rStyle w:val="HTMLCode"/>
-                <w:rFonts w:asciiTheme="minorHAnsi" w:hAnsiTheme="minorHAnsi"/>
-                <w:color w:val="0000FF"/>
-                <w:sz w:val="22"/>
-                <w:szCs w:val="22"/>
-              </w:rPr>
-              <w:t xml:space="preserve">      second &lt;- frame.name[[variable]][2]</w:t>
-            </w:r>
-          </w:p>
-          <w:p>
-            <w:pPr>
-              <w:rPr>
-                <w:rStyle w:val="HTMLCode"/>
-                <w:rFonts w:asciiTheme="minorHAnsi" w:hAnsiTheme="minorHAnsi"/>
-                <w:color w:val="0000FF"/>
-                <w:sz w:val="22"/>
-                <w:szCs w:val="22"/>
-              </w:rPr>
-            </w:pPr>
-            <w:r>
-              <w:rPr>
-                <w:rStyle w:val="HTMLCode"/>
-                <w:rFonts w:asciiTheme="minorHAnsi" w:hAnsiTheme="minorHAnsi"/>
-                <w:color w:val="0000FF"/>
-                <w:sz w:val="22"/>
-                <w:szCs w:val="22"/>
-              </w:rPr>
-              <w:t>}</w:t>
-            </w:r>
-          </w:p>
-          <w:p>
-            <w:pPr>
+            </w:pPr>
+            <w:r>
               <w:rPr>
                 <w:rStyle w:val="HTMLCode"/>
                 <w:rFonts w:asciiTheme="minorHAnsi" w:hAnsiTheme="minorHAnsi"/>
@@ -3433,8 +3358,95 @@
                 <w:sz w:val="22"/>
                 <w:szCs w:val="22"/>
               </w:rPr>
-            </w:pPr>
-            <w:r>
+              <w:t>OR</w:t>
+            </w:r>
+          </w:p>
+          <w:p>
+            <w:pPr>
+              <w:rPr>
+                <w:rStyle w:val="HTMLCode"/>
+                <w:rFonts w:asciiTheme="minorHAnsi" w:hAnsiTheme="minorHAnsi"/>
+                <w:color w:val="0000FF"/>
+                <w:sz w:val="22"/>
+                <w:szCs w:val="22"/>
+              </w:rPr>
+            </w:pPr>
+            <w:r>
+              <w:rPr>
+                <w:rStyle w:val="HTMLCode"/>
+                <w:rFonts w:asciiTheme="minorHAnsi" w:hAnsiTheme="minorHAnsi"/>
+                <w:color w:val="0000FF"/>
+                <w:sz w:val="22"/>
+                <w:szCs w:val="22"/>
+              </w:rPr>
+              <w:t>e.g.</w:t>
+            </w:r>
+          </w:p>
+          <w:p>
+            <w:pPr>
+              <w:rPr>
+                <w:rStyle w:val="HTMLCode"/>
+                <w:rFonts w:asciiTheme="minorHAnsi" w:hAnsiTheme="minorHAnsi"/>
+                <w:color w:val="0000FF"/>
+                <w:sz w:val="22"/>
+                <w:szCs w:val="22"/>
+              </w:rPr>
+            </w:pPr>
+            <w:r>
+              <w:rPr>
+                <w:rStyle w:val="HTMLCode"/>
+                <w:rFonts w:asciiTheme="minorHAnsi" w:hAnsiTheme="minorHAnsi"/>
+                <w:color w:val="0000FF"/>
+                <w:sz w:val="22"/>
+                <w:szCs w:val="22"/>
+              </w:rPr>
+              <w:t>getsecondvalue &lt;- function(frame.name, variable)</w:t>
+            </w:r>
+          </w:p>
+          <w:p>
+            <w:pPr>
+              <w:rPr>
+                <w:rStyle w:val="HTMLCode"/>
+                <w:rFonts w:asciiTheme="minorHAnsi" w:hAnsiTheme="minorHAnsi"/>
+                <w:color w:val="0000FF"/>
+                <w:sz w:val="22"/>
+                <w:szCs w:val="22"/>
+              </w:rPr>
+            </w:pPr>
+            <w:r>
+              <w:rPr>
+                <w:rStyle w:val="HTMLCode"/>
+                <w:rFonts w:asciiTheme="minorHAnsi" w:hAnsiTheme="minorHAnsi"/>
+                <w:color w:val="0000FF"/>
+                <w:sz w:val="22"/>
+                <w:szCs w:val="22"/>
+              </w:rPr>
+              <w:t xml:space="preserve">      second &lt;- frame.name[[variable]][2]</w:t>
+            </w:r>
+          </w:p>
+          <w:p>
+            <w:pPr>
+              <w:rPr>
+                <w:rStyle w:val="HTMLCode"/>
+                <w:rFonts w:asciiTheme="minorHAnsi" w:hAnsiTheme="minorHAnsi"/>
+                <w:color w:val="0000FF"/>
+                <w:sz w:val="22"/>
+                <w:szCs w:val="22"/>
+              </w:rPr>
+            </w:pPr>
+            <w:r>
+              <w:rPr>
+                <w:rStyle w:val="HTMLCode"/>
+                <w:rFonts w:asciiTheme="minorHAnsi" w:hAnsiTheme="minorHAnsi"/>
+                <w:color w:val="0000FF"/>
+                <w:sz w:val="22"/>
+                <w:szCs w:val="22"/>
+              </w:rPr>
+              <w:t>}</w:t>
+            </w:r>
+          </w:p>
+          <w:p>
+            <w:pPr>
               <w:rPr>
                 <w:rStyle w:val="HTMLCode"/>
                 <w:rFonts w:asciiTheme="minorHAnsi" w:hAnsiTheme="minorHAnsi"/>
@@ -3442,31 +3454,8 @@
                 <w:sz w:val="22"/>
                 <w:szCs w:val="22"/>
               </w:rPr>
-              <w:t xml:space="preserve">if you call this function using the variable age, this function will get the second observation in the column labeled age and store it in the object called second. Like this: </w:t>
-            </w:r>
-            <w:r>
-              <w:rPr>
-                <w:rStyle w:val="HTMLCode"/>
-                <w:rFonts w:asciiTheme="minorHAnsi" w:hAnsiTheme="minorHAnsi"/>
-                <w:color w:val="0000FF"/>
-                <w:sz w:val="22"/>
-                <w:szCs w:val="22"/>
-              </w:rPr>
-              <w:t>getsecondvalue</w:t>
-            </w:r>
-            <w:r>
-              <w:rPr>
-                <w:rStyle w:val="HTMLCode"/>
-                <w:rFonts w:asciiTheme="minorHAnsi" w:hAnsiTheme="minorHAnsi"/>
-                <w:color w:val="0000FF"/>
-                <w:sz w:val="22"/>
-                <w:szCs w:val="22"/>
-              </w:rPr>
-              <w:t>(frame.name, “age”)</w:t>
-            </w:r>
-          </w:p>
-          <w:p>
-            <w:pPr>
+            </w:pPr>
+            <w:r>
               <w:rPr>
                 <w:rStyle w:val="HTMLCode"/>
                 <w:rFonts w:asciiTheme="minorHAnsi" w:hAnsiTheme="minorHAnsi"/>
@@ -3474,41 +3463,29 @@
                 <w:sz w:val="22"/>
                 <w:szCs w:val="22"/>
               </w:rPr>
-            </w:pPr>
-          </w:p>
-        </w:tc>
-        <w:tc>
-          <w:tcPr>
-            <w:tcW w:w="3420" w:type="dxa"/>
-            <w:shd w:val="clear" w:color="auto" w:fill="auto"/>
-          </w:tcPr>
-          <w:p/>
-        </w:tc>
-      </w:tr>
-      <w:tr>
-        <w:tc>
-          <w:tcPr>
-            <w:tcW w:w="1278" w:type="dxa"/>
-            <w:shd w:val="clear" w:color="auto" w:fill="auto"/>
-          </w:tcPr>
-          <w:p/>
-        </w:tc>
-        <w:tc>
-          <w:tcPr>
-            <w:tcW w:w="2610" w:type="dxa"/>
-            <w:shd w:val="clear" w:color="auto" w:fill="auto"/>
-          </w:tcPr>
-          <w:p>
-            <w:r>
-              <w:t>Control functions</w:t>
-            </w:r>
-          </w:p>
-        </w:tc>
-        <w:tc>
-          <w:tcPr>
-            <w:tcW w:w="5400" w:type="dxa"/>
-            <w:shd w:val="clear" w:color="auto" w:fill="auto"/>
-          </w:tcPr>
+              <w:t xml:space="preserve">if you call this function using the variable age, this function will get the second observation in the column labeled age and store it in the object called second. Like this: </w:t>
+            </w:r>
+            <w:r>
+              <w:rPr>
+                <w:rStyle w:val="HTMLCode"/>
+                <w:rFonts w:asciiTheme="minorHAnsi" w:hAnsiTheme="minorHAnsi"/>
+                <w:color w:val="0000FF"/>
+                <w:sz w:val="22"/>
+                <w:szCs w:val="22"/>
+              </w:rPr>
+              <w:t>getsecondvalue</w:t>
+            </w:r>
+            <w:r>
+              <w:rPr>
+                <w:rStyle w:val="HTMLCode"/>
+                <w:rFonts w:asciiTheme="minorHAnsi" w:hAnsiTheme="minorHAnsi"/>
+                <w:color w:val="0000FF"/>
+                <w:sz w:val="22"/>
+                <w:szCs w:val="22"/>
+              </w:rPr>
+              <w:t>(frame.name, “age”)</w:t>
+            </w:r>
+          </w:p>
           <w:p>
             <w:pPr>
               <w:rPr>
@@ -3519,7 +3496,42 @@
                 <w:szCs w:val="22"/>
               </w:rPr>
             </w:pPr>
-            <w:r>
+          </w:p>
+        </w:tc>
+        <w:tc>
+          <w:tcPr>
+            <w:tcW w:w="3420" w:type="dxa"/>
+            <w:shd w:val="clear" w:color="auto" w:fill="auto"/>
+          </w:tcPr>
+          <w:p/>
+        </w:tc>
+      </w:tr>
+      <w:tr>
+        <w:tc>
+          <w:tcPr>
+            <w:tcW w:w="1278" w:type="dxa"/>
+            <w:shd w:val="clear" w:color="auto" w:fill="auto"/>
+          </w:tcPr>
+          <w:p/>
+        </w:tc>
+        <w:tc>
+          <w:tcPr>
+            <w:tcW w:w="2610" w:type="dxa"/>
+            <w:shd w:val="clear" w:color="auto" w:fill="auto"/>
+          </w:tcPr>
+          <w:p>
+            <w:r>
+              <w:t>Control functions</w:t>
+            </w:r>
+          </w:p>
+        </w:tc>
+        <w:tc>
+          <w:tcPr>
+            <w:tcW w:w="5400" w:type="dxa"/>
+            <w:shd w:val="clear" w:color="auto" w:fill="auto"/>
+          </w:tcPr>
+          <w:p>
+            <w:pPr>
               <w:rPr>
                 <w:rStyle w:val="HTMLCode"/>
                 <w:rFonts w:asciiTheme="minorHAnsi" w:hAnsiTheme="minorHAnsi"/>
@@ -3527,570 +3539,8 @@
                 <w:sz w:val="22"/>
                 <w:szCs w:val="22"/>
               </w:rPr>
-              <w:t>If-else</w:t>
-            </w:r>
-          </w:p>
-          <w:p>
-            <w:pPr>
-              <w:rPr>
-                <w:rStyle w:val="Emphasis"/>
-                <w:rFonts w:cs="Courier"/>
-                <w:i w:val="0"/>
-                <w:color w:val="FF0000"/>
-              </w:rPr>
-            </w:pPr>
-            <w:r>
-              <w:rPr>
-                <w:rStyle w:val="HTMLCode"/>
-                <w:rFonts w:asciiTheme="minorHAnsi" w:hAnsiTheme="minorHAnsi"/>
-                <w:color w:val="FF0000"/>
-                <w:sz w:val="22"/>
-                <w:szCs w:val="22"/>
-              </w:rPr>
-              <w:t>if (</w:t>
-            </w:r>
-            <w:r>
-              <w:rPr>
-                <w:rStyle w:val="Emphasis"/>
-                <w:rFonts w:cs="Courier"/>
-                <w:i w:val="0"/>
-                <w:color w:val="FF0000"/>
-              </w:rPr>
-              <w:t>cond</w:t>
-            </w:r>
-            <w:r>
-              <w:rPr>
-                <w:rStyle w:val="HTMLCode"/>
-                <w:rFonts w:asciiTheme="minorHAnsi" w:hAnsiTheme="minorHAnsi"/>
-                <w:color w:val="FF0000"/>
-                <w:sz w:val="22"/>
-                <w:szCs w:val="22"/>
-              </w:rPr>
-              <w:t xml:space="preserve">) </w:t>
-            </w:r>
-            <w:r>
-              <w:rPr>
-                <w:rStyle w:val="Emphasis"/>
-                <w:rFonts w:cs="Courier"/>
-                <w:i w:val="0"/>
-                <w:color w:val="FF0000"/>
-              </w:rPr>
-              <w:t>expression</w:t>
-            </w:r>
-            <w:r>
-              <w:rPr>
-                <w:rFonts w:cs="Courier"/>
-                <w:color w:val="FF0000"/>
-              </w:rPr>
-              <w:br/>
-            </w:r>
-            <w:r>
-              <w:rPr>
-                <w:rStyle w:val="HTMLCode"/>
-                <w:rFonts w:asciiTheme="minorHAnsi" w:hAnsiTheme="minorHAnsi"/>
-                <w:color w:val="FF0000"/>
-                <w:sz w:val="22"/>
-                <w:szCs w:val="22"/>
-              </w:rPr>
-              <w:t>if (</w:t>
-            </w:r>
-            <w:r>
-              <w:rPr>
-                <w:rStyle w:val="Emphasis"/>
-                <w:rFonts w:cs="Courier"/>
-                <w:i w:val="0"/>
-                <w:color w:val="FF0000"/>
-              </w:rPr>
-              <w:t>cond</w:t>
-            </w:r>
-            <w:r>
-              <w:rPr>
-                <w:rStyle w:val="HTMLCode"/>
-                <w:rFonts w:asciiTheme="minorHAnsi" w:hAnsiTheme="minorHAnsi"/>
-                <w:color w:val="FF0000"/>
-                <w:sz w:val="22"/>
-                <w:szCs w:val="22"/>
-              </w:rPr>
-              <w:t xml:space="preserve">) </w:t>
-            </w:r>
-            <w:r>
-              <w:rPr>
-                <w:rStyle w:val="Emphasis"/>
-                <w:rFonts w:cs="Courier"/>
-                <w:i w:val="0"/>
-                <w:color w:val="FF0000"/>
-              </w:rPr>
-              <w:t>expr</w:t>
-            </w:r>
-            <w:r>
-              <w:rPr>
-                <w:rStyle w:val="Emphasis"/>
-                <w:rFonts w:cs="Courier"/>
-                <w:i w:val="0"/>
-                <w:color w:val="FF0000"/>
-              </w:rPr>
-              <w:t>ession</w:t>
-            </w:r>
-            <w:r>
-              <w:rPr>
-                <w:rStyle w:val="Emphasis"/>
-                <w:rFonts w:cs="Courier"/>
-                <w:i w:val="0"/>
-                <w:color w:val="FF0000"/>
-              </w:rPr>
-              <w:t>1</w:t>
-            </w:r>
-            <w:r>
-              <w:rPr>
-                <w:rStyle w:val="HTMLCode"/>
-                <w:rFonts w:asciiTheme="minorHAnsi" w:hAnsiTheme="minorHAnsi"/>
-                <w:color w:val="FF0000"/>
-                <w:sz w:val="22"/>
-                <w:szCs w:val="22"/>
-              </w:rPr>
-              <w:t xml:space="preserve"> else </w:t>
-            </w:r>
-            <w:r>
-              <w:rPr>
-                <w:rStyle w:val="Emphasis"/>
-                <w:rFonts w:cs="Courier"/>
-                <w:i w:val="0"/>
-                <w:color w:val="FF0000"/>
-              </w:rPr>
-              <w:t>expr</w:t>
-            </w:r>
-            <w:r>
-              <w:rPr>
-                <w:rStyle w:val="Emphasis"/>
-                <w:rFonts w:cs="Courier"/>
-                <w:i w:val="0"/>
-                <w:color w:val="FF0000"/>
-              </w:rPr>
-              <w:t>esssion</w:t>
-            </w:r>
-            <w:r>
-              <w:rPr>
-                <w:rStyle w:val="Emphasis"/>
-                <w:rFonts w:cs="Courier"/>
-                <w:i w:val="0"/>
-                <w:color w:val="FF0000"/>
-              </w:rPr>
-              <w:t>2</w:t>
-            </w:r>
-          </w:p>
-          <w:p>
-            <w:pPr>
-              <w:rPr>
-                <w:rStyle w:val="Emphasis"/>
-                <w:rFonts w:cs="Courier"/>
-                <w:i w:val="0"/>
-                <w:color w:val="000000" w:themeColor="text1"/>
-              </w:rPr>
-            </w:pPr>
-            <w:r>
-              <w:rPr>
-                <w:rStyle w:val="Emphasis"/>
-                <w:rFonts w:cs="Courier"/>
-                <w:i w:val="0"/>
-                <w:color w:val="000000" w:themeColor="text1"/>
-              </w:rPr>
-              <w:t>OR</w:t>
-            </w:r>
-          </w:p>
-          <w:p>
-            <w:pPr>
-              <w:rPr>
-                <w:rStyle w:val="Emphasis"/>
-                <w:rFonts w:cs="Courier"/>
-                <w:i w:val="0"/>
-                <w:color w:val="FF0000"/>
-              </w:rPr>
-            </w:pPr>
-            <w:r>
-              <w:rPr>
-                <w:rStyle w:val="HTMLCode"/>
-                <w:rFonts w:asciiTheme="minorHAnsi" w:hAnsiTheme="minorHAnsi"/>
-                <w:color w:val="FF0000"/>
-                <w:sz w:val="22"/>
-                <w:szCs w:val="22"/>
-              </w:rPr>
-              <w:t>for (</w:t>
-            </w:r>
-            <w:r>
-              <w:rPr>
-                <w:rStyle w:val="Emphasis"/>
-                <w:rFonts w:cs="Courier"/>
-                <w:i w:val="0"/>
-                <w:color w:val="FF0000"/>
-              </w:rPr>
-              <w:t>var</w:t>
-            </w:r>
-            <w:r>
-              <w:rPr>
-                <w:rStyle w:val="HTMLCode"/>
-                <w:rFonts w:asciiTheme="minorHAnsi" w:hAnsiTheme="minorHAnsi"/>
-                <w:color w:val="FF0000"/>
-                <w:sz w:val="22"/>
-                <w:szCs w:val="22"/>
-              </w:rPr>
-              <w:t xml:space="preserve"> in </w:t>
-            </w:r>
-            <w:r>
-              <w:rPr>
-                <w:rStyle w:val="Emphasis"/>
-                <w:rFonts w:cs="Courier"/>
-                <w:i w:val="0"/>
-                <w:color w:val="FF0000"/>
-              </w:rPr>
-              <w:t>seq</w:t>
-            </w:r>
-            <w:r>
-              <w:rPr>
-                <w:rStyle w:val="HTMLCode"/>
-                <w:rFonts w:asciiTheme="minorHAnsi" w:hAnsiTheme="minorHAnsi"/>
-                <w:color w:val="FF0000"/>
-                <w:sz w:val="22"/>
-                <w:szCs w:val="22"/>
-              </w:rPr>
-              <w:t xml:space="preserve">) </w:t>
-            </w:r>
-            <w:r>
-              <w:rPr>
-                <w:rStyle w:val="Emphasis"/>
-                <w:rFonts w:cs="Courier"/>
-                <w:i w:val="0"/>
-                <w:color w:val="FF0000"/>
-              </w:rPr>
-              <w:t>expr</w:t>
-            </w:r>
-            <w:r>
-              <w:rPr>
-                <w:rStyle w:val="Emphasis"/>
-                <w:rFonts w:cs="Courier"/>
-                <w:i w:val="0"/>
-                <w:color w:val="FF0000"/>
-              </w:rPr>
-              <w:t>esssion</w:t>
-            </w:r>
-          </w:p>
-          <w:p>
-            <w:pPr>
-              <w:rPr>
-                <w:rStyle w:val="Emphasis"/>
-                <w:rFonts w:cs="Courier"/>
-                <w:i w:val="0"/>
-                <w:color w:val="000000" w:themeColor="text1"/>
-              </w:rPr>
-            </w:pPr>
-            <w:r>
-              <w:rPr>
-                <w:rStyle w:val="Emphasis"/>
-                <w:rFonts w:cs="Courier"/>
-                <w:i w:val="0"/>
-                <w:color w:val="000000" w:themeColor="text1"/>
-              </w:rPr>
-              <w:t>OR</w:t>
-            </w:r>
-          </w:p>
-          <w:p>
-            <w:pPr>
-              <w:rPr>
-                <w:rStyle w:val="Emphasis"/>
-                <w:rFonts w:cs="Courier"/>
-                <w:i w:val="0"/>
-                <w:color w:val="FF0000"/>
-              </w:rPr>
-            </w:pPr>
-            <w:r>
-              <w:rPr>
-                <w:rStyle w:val="Emphasis"/>
-                <w:rFonts w:cs="Courier"/>
-                <w:i w:val="0"/>
-                <w:color w:val="FF0000"/>
-              </w:rPr>
-              <w:t>While (cond) expression</w:t>
-            </w:r>
-          </w:p>
-          <w:p>
-            <w:pPr>
-              <w:rPr>
-                <w:color w:val="000000" w:themeColor="text1"/>
-              </w:rPr>
-            </w:pPr>
-            <w:r>
-              <w:rPr>
-                <w:color w:val="000000" w:themeColor="text1"/>
-              </w:rPr>
-              <w:t>OR</w:t>
-            </w:r>
-          </w:p>
-          <w:p>
-            <w:pPr>
-              <w:rPr>
-                <w:color w:val="FF0000"/>
-              </w:rPr>
-            </w:pPr>
-            <w:r>
-              <w:rPr>
-                <w:color w:val="FF0000"/>
-              </w:rPr>
-              <w:t>Ifelse (test, yes, no)</w:t>
-            </w:r>
-          </w:p>
-        </w:tc>
-        <w:tc>
-          <w:tcPr>
-            <w:tcW w:w="3420" w:type="dxa"/>
-            <w:shd w:val="clear" w:color="auto" w:fill="auto"/>
-          </w:tcPr>
-          <w:p/>
-        </w:tc>
-      </w:tr>
-      <w:tr>
-        <w:tc>
-          <w:tcPr>
-            <w:tcW w:w="1278" w:type="dxa"/>
-            <w:shd w:val="clear" w:color="auto" w:fill="auto"/>
-          </w:tcPr>
-          <w:p/>
-        </w:tc>
-        <w:tc>
-          <w:tcPr>
-            <w:tcW w:w="2610" w:type="dxa"/>
-            <w:shd w:val="clear" w:color="auto" w:fill="auto"/>
-          </w:tcPr>
-          <w:p>
-            <w:r>
-              <w:t>Logical Operations</w:t>
-            </w:r>
-          </w:p>
-        </w:tc>
-        <w:tc>
-          <w:tcPr>
-            <w:tcW w:w="5400" w:type="dxa"/>
-            <w:shd w:val="clear" w:color="auto" w:fill="auto"/>
-          </w:tcPr>
-          <w:p>
-            <w:pPr>
-              <w:rPr>
-                <w:color w:val="0000FF"/>
-              </w:rPr>
-            </w:pPr>
-            <w:r>
-              <w:rPr>
-                <w:color w:val="FF0000"/>
-              </w:rPr>
-              <w:t xml:space="preserve">&amp; </w:t>
-            </w:r>
-            <w:r>
-              <w:rPr>
-                <w:color w:val="0000FF"/>
-              </w:rPr>
-              <w:t>(</w:t>
-            </w:r>
-            <w:r>
-              <w:rPr>
-                <w:color w:val="0000FF"/>
-              </w:rPr>
-              <w:t xml:space="preserve">and, specifies conjunction, e.g. if number meets </w:t>
-            </w:r>
-            <w:r>
-              <w:rPr>
-                <w:color w:val="0000FF"/>
-              </w:rPr>
-              <w:lastRenderedPageBreak/>
-              <w:t>condition 1 and condition 2)</w:t>
-            </w:r>
-          </w:p>
-          <w:p>
-            <w:pPr>
-              <w:rPr>
-                <w:color w:val="0000FF"/>
-              </w:rPr>
-            </w:pPr>
-            <w:r>
-              <w:rPr>
-                <w:color w:val="FF0000"/>
-              </w:rPr>
-              <w:t xml:space="preserve">| </w:t>
-            </w:r>
-            <w:r>
-              <w:rPr>
-                <w:color w:val="0000FF"/>
-              </w:rPr>
-              <w:t>(or, specifies dysjunction, e.g. if number meets condition 1 or condition 2)</w:t>
-            </w:r>
-          </w:p>
-          <w:p>
-            <w:pPr>
-              <w:rPr>
-                <w:color w:val="FF0000"/>
-              </w:rPr>
-            </w:pPr>
-            <w:r>
-              <w:rPr>
-                <w:color w:val="FF0000"/>
-              </w:rPr>
-              <w:t xml:space="preserve">== </w:t>
-            </w:r>
-            <w:r>
-              <w:rPr>
-                <w:color w:val="0000FF"/>
-              </w:rPr>
-              <w:t xml:space="preserve">(for identifying values for classifying, this is like saying </w:t>
-            </w:r>
-            <w:r>
-              <w:rPr>
-                <w:color w:val="0000FF"/>
-              </w:rPr>
-              <w:br/>
-              <w:t>“is equal to”, and evaluates whether both sides of the operator are the same)</w:t>
-            </w:r>
-          </w:p>
-          <w:p>
-            <w:pPr>
-              <w:rPr>
-                <w:color w:val="0000FF"/>
-              </w:rPr>
-            </w:pPr>
-            <w:r>
-              <w:rPr>
-                <w:color w:val="FF0000"/>
-              </w:rPr>
-              <w:t xml:space="preserve">= </w:t>
-            </w:r>
-            <w:r>
-              <w:rPr>
-                <w:color w:val="0000FF"/>
-              </w:rPr>
-              <w:t>(for equations)</w:t>
-            </w:r>
-          </w:p>
-          <w:p>
-            <w:pPr>
-              <w:rPr>
-                <w:color w:val="0000FF"/>
-              </w:rPr>
-            </w:pPr>
-            <w:r>
-              <w:rPr>
-                <w:color w:val="FF0000"/>
-              </w:rPr>
-              <w:t xml:space="preserve">!= </w:t>
-            </w:r>
-            <w:r>
-              <w:rPr>
-                <w:color w:val="0000FF"/>
-              </w:rPr>
-              <w:t>(is not equal to)</w:t>
-            </w:r>
-          </w:p>
-          <w:p>
-            <w:pPr>
-              <w:rPr>
-                <w:color w:val="0000FF"/>
-              </w:rPr>
-            </w:pPr>
-            <w:r>
-              <w:rPr>
-                <w:color w:val="FF0000"/>
-              </w:rPr>
-              <w:t>&amp;&amp;</w:t>
-            </w:r>
-            <w:r>
-              <w:rPr>
-                <w:color w:val="0000FF"/>
-              </w:rPr>
-              <w:t xml:space="preserve"> and </w:t>
-            </w:r>
-            <w:r>
-              <w:rPr>
-                <w:color w:val="FF0000"/>
-              </w:rPr>
-              <w:t>||</w:t>
-            </w:r>
-            <w:r>
-              <w:rPr>
-                <w:color w:val="0000FF"/>
-              </w:rPr>
-              <w:t xml:space="preserve"> will only evaluate the first expression on the one side of the operand:</w:t>
-            </w:r>
-          </w:p>
-          <w:p>
-            <w:pPr>
-              <w:rPr>
-                <w:color w:val="0000FF"/>
-              </w:rPr>
-            </w:pPr>
-            <w:r>
-              <w:rPr>
-                <w:color w:val="0000FF"/>
-              </w:rPr>
-              <w:t>e.g.</w:t>
-            </w:r>
-          </w:p>
-          <w:p>
-            <w:pPr>
-              <w:rPr>
-                <w:color w:val="0000FF"/>
-              </w:rPr>
-            </w:pPr>
-            <w:r>
-              <w:rPr>
-                <w:color w:val="0000FF"/>
-              </w:rPr>
-              <w:t>TRUE &amp; c(TRUE, FALSE, FALSE)</w:t>
-            </w:r>
-          </w:p>
-          <w:p>
-            <w:pPr>
-              <w:rPr>
-                <w:b/>
-                <w:color w:val="0000FF"/>
-              </w:rPr>
-            </w:pPr>
-            <w:r>
-              <w:rPr>
-                <w:color w:val="0000FF"/>
-              </w:rPr>
-              <w:t>TRUE FALSE FALSE</w:t>
-            </w:r>
-          </w:p>
-          <w:p>
-            <w:pPr>
-              <w:rPr>
-                <w:color w:val="0000FF"/>
-              </w:rPr>
-            </w:pPr>
-          </w:p>
-          <w:p>
-            <w:pPr>
-              <w:rPr>
-                <w:color w:val="0000FF"/>
-              </w:rPr>
-            </w:pPr>
-            <w:r>
-              <w:rPr>
-                <w:color w:val="0000FF"/>
-              </w:rPr>
-              <w:t>TRUE &amp;&amp; c(TRUE, FALSE, FALSE)</w:t>
-            </w:r>
-          </w:p>
-          <w:p>
-            <w:pPr>
-              <w:rPr>
-                <w:color w:val="FF0000"/>
-              </w:rPr>
-            </w:pPr>
-            <w:r>
-              <w:rPr>
-                <w:color w:val="0000FF"/>
-              </w:rPr>
-              <w:t>TRUE</w:t>
-            </w:r>
-          </w:p>
-          <w:p>
-            <w:pPr>
+            </w:pPr>
+            <w:r>
               <w:rPr>
                 <w:rStyle w:val="HTMLCode"/>
                 <w:rFonts w:asciiTheme="minorHAnsi" w:hAnsiTheme="minorHAnsi"/>
@@ -4098,7 +3548,315 @@
                 <w:sz w:val="22"/>
                 <w:szCs w:val="22"/>
               </w:rPr>
-            </w:pPr>
+              <w:t>If-else</w:t>
+            </w:r>
+          </w:p>
+          <w:p>
+            <w:pPr>
+              <w:rPr>
+                <w:rStyle w:val="Emphasis"/>
+                <w:rFonts w:cs="Courier"/>
+                <w:i w:val="0"/>
+                <w:color w:val="FF0000"/>
+              </w:rPr>
+            </w:pPr>
+            <w:r>
+              <w:rPr>
+                <w:rStyle w:val="HTMLCode"/>
+                <w:rFonts w:asciiTheme="minorHAnsi" w:hAnsiTheme="minorHAnsi"/>
+                <w:color w:val="FF0000"/>
+                <w:sz w:val="22"/>
+                <w:szCs w:val="22"/>
+              </w:rPr>
+              <w:t>if (</w:t>
+            </w:r>
+            <w:r>
+              <w:rPr>
+                <w:rStyle w:val="Emphasis"/>
+                <w:rFonts w:cs="Courier"/>
+                <w:i w:val="0"/>
+                <w:color w:val="FF0000"/>
+              </w:rPr>
+              <w:t>cond</w:t>
+            </w:r>
+            <w:r>
+              <w:rPr>
+                <w:rStyle w:val="HTMLCode"/>
+                <w:rFonts w:asciiTheme="minorHAnsi" w:hAnsiTheme="minorHAnsi"/>
+                <w:color w:val="FF0000"/>
+                <w:sz w:val="22"/>
+                <w:szCs w:val="22"/>
+              </w:rPr>
+              <w:t xml:space="preserve">) </w:t>
+            </w:r>
+            <w:r>
+              <w:rPr>
+                <w:rStyle w:val="Emphasis"/>
+                <w:rFonts w:cs="Courier"/>
+                <w:i w:val="0"/>
+                <w:color w:val="FF0000"/>
+              </w:rPr>
+              <w:t>expression</w:t>
+            </w:r>
+            <w:r>
+              <w:rPr>
+                <w:rFonts w:cs="Courier"/>
+                <w:color w:val="FF0000"/>
+              </w:rPr>
+              <w:br/>
+            </w:r>
+            <w:r>
+              <w:rPr>
+                <w:rStyle w:val="HTMLCode"/>
+                <w:rFonts w:asciiTheme="minorHAnsi" w:hAnsiTheme="minorHAnsi"/>
+                <w:color w:val="FF0000"/>
+                <w:sz w:val="22"/>
+                <w:szCs w:val="22"/>
+              </w:rPr>
+              <w:t>if (</w:t>
+            </w:r>
+            <w:r>
+              <w:rPr>
+                <w:rStyle w:val="Emphasis"/>
+                <w:rFonts w:cs="Courier"/>
+                <w:i w:val="0"/>
+                <w:color w:val="FF0000"/>
+              </w:rPr>
+              <w:t>cond</w:t>
+            </w:r>
+            <w:r>
+              <w:rPr>
+                <w:rStyle w:val="HTMLCode"/>
+                <w:rFonts w:asciiTheme="minorHAnsi" w:hAnsiTheme="minorHAnsi"/>
+                <w:color w:val="FF0000"/>
+                <w:sz w:val="22"/>
+                <w:szCs w:val="22"/>
+              </w:rPr>
+              <w:t xml:space="preserve">) </w:t>
+            </w:r>
+            <w:r>
+              <w:rPr>
+                <w:rStyle w:val="Emphasis"/>
+                <w:rFonts w:cs="Courier"/>
+                <w:i w:val="0"/>
+                <w:color w:val="FF0000"/>
+              </w:rPr>
+              <w:t>expr</w:t>
+            </w:r>
+            <w:r>
+              <w:rPr>
+                <w:rStyle w:val="Emphasis"/>
+                <w:rFonts w:cs="Courier"/>
+                <w:i w:val="0"/>
+                <w:color w:val="FF0000"/>
+              </w:rPr>
+              <w:t>ession</w:t>
+            </w:r>
+            <w:r>
+              <w:rPr>
+                <w:rStyle w:val="Emphasis"/>
+                <w:rFonts w:cs="Courier"/>
+                <w:i w:val="0"/>
+                <w:color w:val="FF0000"/>
+              </w:rPr>
+              <w:t>1</w:t>
+            </w:r>
+            <w:r>
+              <w:rPr>
+                <w:rStyle w:val="HTMLCode"/>
+                <w:rFonts w:asciiTheme="minorHAnsi" w:hAnsiTheme="minorHAnsi"/>
+                <w:color w:val="FF0000"/>
+                <w:sz w:val="22"/>
+                <w:szCs w:val="22"/>
+              </w:rPr>
+              <w:t xml:space="preserve"> else </w:t>
+            </w:r>
+            <w:r>
+              <w:rPr>
+                <w:rStyle w:val="Emphasis"/>
+                <w:rFonts w:cs="Courier"/>
+                <w:i w:val="0"/>
+                <w:color w:val="FF0000"/>
+              </w:rPr>
+              <w:t>expr</w:t>
+            </w:r>
+            <w:r>
+              <w:rPr>
+                <w:rStyle w:val="Emphasis"/>
+                <w:rFonts w:cs="Courier"/>
+                <w:i w:val="0"/>
+                <w:color w:val="FF0000"/>
+              </w:rPr>
+              <w:t>esssion</w:t>
+            </w:r>
+            <w:r>
+              <w:rPr>
+                <w:rStyle w:val="Emphasis"/>
+                <w:rFonts w:cs="Courier"/>
+                <w:i w:val="0"/>
+                <w:color w:val="FF0000"/>
+              </w:rPr>
+              <w:t>2</w:t>
+            </w:r>
+          </w:p>
+          <w:p>
+            <w:pPr>
+              <w:rPr>
+                <w:rStyle w:val="Emphasis"/>
+                <w:rFonts w:cs="Courier"/>
+                <w:i w:val="0"/>
+                <w:color w:val="000000" w:themeColor="text1"/>
+              </w:rPr>
+            </w:pPr>
+            <w:r>
+              <w:rPr>
+                <w:rStyle w:val="Emphasis"/>
+                <w:rFonts w:cs="Courier"/>
+                <w:i w:val="0"/>
+                <w:color w:val="000000" w:themeColor="text1"/>
+              </w:rPr>
+              <w:t>OR</w:t>
+            </w:r>
+          </w:p>
+          <w:p>
+            <w:pPr>
+              <w:rPr>
+                <w:rStyle w:val="Emphasis"/>
+                <w:rFonts w:cs="Courier"/>
+                <w:i w:val="0"/>
+                <w:color w:val="FF0000"/>
+              </w:rPr>
+            </w:pPr>
+            <w:r>
+              <w:rPr>
+                <w:rStyle w:val="HTMLCode"/>
+                <w:rFonts w:asciiTheme="minorHAnsi" w:hAnsiTheme="minorHAnsi"/>
+                <w:color w:val="FF0000"/>
+                <w:sz w:val="22"/>
+                <w:szCs w:val="22"/>
+              </w:rPr>
+              <w:t>for (</w:t>
+            </w:r>
+            <w:r>
+              <w:rPr>
+                <w:rStyle w:val="Emphasis"/>
+                <w:rFonts w:cs="Courier"/>
+                <w:i w:val="0"/>
+                <w:color w:val="FF0000"/>
+              </w:rPr>
+              <w:t>var</w:t>
+            </w:r>
+            <w:r>
+              <w:rPr>
+                <w:rStyle w:val="HTMLCode"/>
+                <w:rFonts w:asciiTheme="minorHAnsi" w:hAnsiTheme="minorHAnsi"/>
+                <w:color w:val="FF0000"/>
+                <w:sz w:val="22"/>
+                <w:szCs w:val="22"/>
+              </w:rPr>
+              <w:t xml:space="preserve"> in </w:t>
+            </w:r>
+            <w:r>
+              <w:rPr>
+                <w:rStyle w:val="Emphasis"/>
+                <w:rFonts w:cs="Courier"/>
+                <w:i w:val="0"/>
+                <w:color w:val="FF0000"/>
+              </w:rPr>
+              <w:t>seq</w:t>
+            </w:r>
+            <w:r>
+              <w:rPr>
+                <w:rStyle w:val="HTMLCode"/>
+                <w:rFonts w:asciiTheme="minorHAnsi" w:hAnsiTheme="minorHAnsi"/>
+                <w:color w:val="FF0000"/>
+                <w:sz w:val="22"/>
+                <w:szCs w:val="22"/>
+              </w:rPr>
+              <w:t xml:space="preserve">) </w:t>
+            </w:r>
+            <w:r>
+              <w:rPr>
+                <w:rStyle w:val="Emphasis"/>
+                <w:rFonts w:cs="Courier"/>
+                <w:i w:val="0"/>
+                <w:color w:val="FF0000"/>
+              </w:rPr>
+              <w:t>expr</w:t>
+            </w:r>
+            <w:r>
+              <w:rPr>
+                <w:rStyle w:val="Emphasis"/>
+                <w:rFonts w:cs="Courier"/>
+                <w:i w:val="0"/>
+                <w:color w:val="FF0000"/>
+              </w:rPr>
+              <w:t>esssion</w:t>
+            </w:r>
+          </w:p>
+          <w:p>
+            <w:pPr>
+              <w:rPr>
+                <w:rStyle w:val="Emphasis"/>
+                <w:rFonts w:cs="Courier"/>
+                <w:i w:val="0"/>
+                <w:color w:val="000000" w:themeColor="text1"/>
+              </w:rPr>
+            </w:pPr>
+            <w:r>
+              <w:rPr>
+                <w:rStyle w:val="Emphasis"/>
+                <w:rFonts w:cs="Courier"/>
+                <w:i w:val="0"/>
+                <w:color w:val="000000" w:themeColor="text1"/>
+              </w:rPr>
+              <w:t>OR</w:t>
+            </w:r>
+          </w:p>
+          <w:p>
+            <w:pPr>
+              <w:rPr>
+                <w:rStyle w:val="Emphasis"/>
+                <w:rFonts w:cs="Courier"/>
+                <w:i w:val="0"/>
+                <w:color w:val="FF0000"/>
+              </w:rPr>
+            </w:pPr>
+            <w:r>
+              <w:rPr>
+                <w:rStyle w:val="Emphasis"/>
+                <w:rFonts w:cs="Courier"/>
+                <w:i w:val="0"/>
+                <w:color w:val="FF0000"/>
+              </w:rPr>
+              <w:t>While (cond) expression</w:t>
+            </w:r>
+          </w:p>
+          <w:p>
+            <w:pPr>
+              <w:rPr>
+                <w:color w:val="000000" w:themeColor="text1"/>
+              </w:rPr>
+            </w:pPr>
+            <w:r>
+              <w:rPr>
+                <w:color w:val="000000" w:themeColor="text1"/>
+              </w:rPr>
+              <w:t>OR</w:t>
+            </w:r>
+          </w:p>
+          <w:p>
+            <w:pPr>
+              <w:rPr>
+                <w:color w:val="FF0000"/>
+              </w:rPr>
+            </w:pPr>
+            <w:r>
+              <w:rPr>
+                <w:color w:val="FF0000"/>
+              </w:rPr>
+              <w:t>Ifelse (test, yes, no)</w:t>
+            </w:r>
           </w:p>
         </w:tc>
         <w:tc>
@@ -4124,6 +3882,262 @@
           </w:tcPr>
           <w:p>
             <w:r>
+              <w:t>Logical Operations</w:t>
+            </w:r>
+          </w:p>
+        </w:tc>
+        <w:tc>
+          <w:tcPr>
+            <w:tcW w:w="5400" w:type="dxa"/>
+            <w:shd w:val="clear" w:color="auto" w:fill="auto"/>
+          </w:tcPr>
+          <w:p>
+            <w:pPr>
+              <w:rPr>
+                <w:color w:val="0000FF"/>
+              </w:rPr>
+            </w:pPr>
+            <w:r>
+              <w:rPr>
+                <w:color w:val="FF0000"/>
+              </w:rPr>
+              <w:t xml:space="preserve">&amp; </w:t>
+            </w:r>
+            <w:r>
+              <w:rPr>
+                <w:color w:val="0000FF"/>
+              </w:rPr>
+              <w:t>(</w:t>
+            </w:r>
+            <w:r>
+              <w:rPr>
+                <w:color w:val="0000FF"/>
+              </w:rPr>
+              <w:t>and, specifies conjunction, e.g. if number meets condition 1 and condition 2)</w:t>
+            </w:r>
+          </w:p>
+          <w:p>
+            <w:pPr>
+              <w:rPr>
+                <w:color w:val="0000FF"/>
+              </w:rPr>
+            </w:pPr>
+            <w:r>
+              <w:rPr>
+                <w:color w:val="FF0000"/>
+              </w:rPr>
+              <w:t xml:space="preserve">| </w:t>
+            </w:r>
+            <w:r>
+              <w:rPr>
+                <w:color w:val="0000FF"/>
+              </w:rPr>
+              <w:t>(or, specifies dysjunction, e.g. if number meets condition 1 or condition 2)</w:t>
+            </w:r>
+          </w:p>
+          <w:p>
+            <w:pPr>
+              <w:rPr>
+                <w:color w:val="FF0000"/>
+              </w:rPr>
+            </w:pPr>
+            <w:r>
+              <w:rPr>
+                <w:color w:val="FF0000"/>
+              </w:rPr>
+              <w:t xml:space="preserve">== </w:t>
+            </w:r>
+            <w:r>
+              <w:rPr>
+                <w:color w:val="0000FF"/>
+              </w:rPr>
+              <w:t xml:space="preserve">(for identifying values for classifying, this is like saying </w:t>
+            </w:r>
+            <w:r>
+              <w:rPr>
+                <w:color w:val="0000FF"/>
+              </w:rPr>
+              <w:br/>
+              <w:t>“is equal to”, and evaluates whether both sides of the operator are the same)</w:t>
+            </w:r>
+          </w:p>
+          <w:p>
+            <w:pPr>
+              <w:rPr>
+                <w:color w:val="0000FF"/>
+              </w:rPr>
+            </w:pPr>
+            <w:r>
+              <w:rPr>
+                <w:color w:val="FF0000"/>
+              </w:rPr>
+              <w:t xml:space="preserve">= </w:t>
+            </w:r>
+            <w:r>
+              <w:rPr>
+                <w:color w:val="0000FF"/>
+              </w:rPr>
+              <w:t>(for equations)</w:t>
+            </w:r>
+          </w:p>
+          <w:p>
+            <w:pPr>
+              <w:rPr>
+                <w:color w:val="0000FF"/>
+              </w:rPr>
+            </w:pPr>
+            <w:r>
+              <w:rPr>
+                <w:color w:val="FF0000"/>
+              </w:rPr>
+              <w:t xml:space="preserve">!= </w:t>
+            </w:r>
+            <w:r>
+              <w:rPr>
+                <w:color w:val="0000FF"/>
+              </w:rPr>
+              <w:t>(is not equal to)</w:t>
+            </w:r>
+          </w:p>
+          <w:p>
+            <w:pPr>
+              <w:rPr>
+                <w:color w:val="0000FF"/>
+              </w:rPr>
+            </w:pPr>
+            <w:r>
+              <w:rPr>
+                <w:color w:val="FF0000"/>
+              </w:rPr>
+              <w:t>&amp;&amp;</w:t>
+            </w:r>
+            <w:r>
+              <w:rPr>
+                <w:color w:val="0000FF"/>
+              </w:rPr>
+              <w:t xml:space="preserve"> and </w:t>
+            </w:r>
+            <w:r>
+              <w:rPr>
+                <w:color w:val="FF0000"/>
+              </w:rPr>
+              <w:t>||</w:t>
+            </w:r>
+            <w:r>
+              <w:rPr>
+                <w:color w:val="0000FF"/>
+              </w:rPr>
+              <w:t xml:space="preserve"> will only evaluate the first expression on the one side of the operand:</w:t>
+            </w:r>
+          </w:p>
+          <w:p>
+            <w:pPr>
+              <w:rPr>
+                <w:color w:val="0000FF"/>
+              </w:rPr>
+            </w:pPr>
+            <w:r>
+              <w:rPr>
+                <w:color w:val="0000FF"/>
+              </w:rPr>
+              <w:t>e.g.</w:t>
+            </w:r>
+          </w:p>
+          <w:p>
+            <w:pPr>
+              <w:rPr>
+                <w:color w:val="0000FF"/>
+              </w:rPr>
+            </w:pPr>
+            <w:r>
+              <w:rPr>
+                <w:color w:val="0000FF"/>
+              </w:rPr>
+              <w:t>TRUE &amp; c(TRUE, FALSE, FALSE)</w:t>
+            </w:r>
+          </w:p>
+          <w:p>
+            <w:pPr>
+              <w:rPr>
+                <w:b/>
+                <w:color w:val="0000FF"/>
+              </w:rPr>
+            </w:pPr>
+            <w:r>
+              <w:rPr>
+                <w:color w:val="0000FF"/>
+              </w:rPr>
+              <w:t>TRUE FALSE FALSE</w:t>
+            </w:r>
+          </w:p>
+          <w:p>
+            <w:pPr>
+              <w:rPr>
+                <w:color w:val="0000FF"/>
+              </w:rPr>
+            </w:pPr>
+          </w:p>
+          <w:p>
+            <w:pPr>
+              <w:rPr>
+                <w:color w:val="0000FF"/>
+              </w:rPr>
+            </w:pPr>
+            <w:r>
+              <w:rPr>
+                <w:color w:val="0000FF"/>
+              </w:rPr>
+              <w:t>TRUE &amp;&amp; c(TRUE, FALSE, FALSE)</w:t>
+            </w:r>
+          </w:p>
+          <w:p>
+            <w:pPr>
+              <w:rPr>
+                <w:color w:val="FF0000"/>
+              </w:rPr>
+            </w:pPr>
+            <w:r>
+              <w:rPr>
+                <w:color w:val="0000FF"/>
+              </w:rPr>
+              <w:t>TRUE</w:t>
+            </w:r>
+          </w:p>
+          <w:p>
+            <w:pPr>
+              <w:rPr>
+                <w:rStyle w:val="HTMLCode"/>
+                <w:rFonts w:asciiTheme="minorHAnsi" w:hAnsiTheme="minorHAnsi"/>
+                <w:color w:val="000000" w:themeColor="text1"/>
+                <w:sz w:val="22"/>
+                <w:szCs w:val="22"/>
+              </w:rPr>
+            </w:pPr>
+          </w:p>
+        </w:tc>
+        <w:tc>
+          <w:tcPr>
+            <w:tcW w:w="3420" w:type="dxa"/>
+            <w:shd w:val="clear" w:color="auto" w:fill="auto"/>
+          </w:tcPr>
+          <w:p/>
+        </w:tc>
+      </w:tr>
+      <w:tr>
+        <w:tc>
+          <w:tcPr>
+            <w:tcW w:w="1278" w:type="dxa"/>
+            <w:shd w:val="clear" w:color="auto" w:fill="auto"/>
+          </w:tcPr>
+          <w:p/>
+        </w:tc>
+        <w:tc>
+          <w:tcPr>
+            <w:tcW w:w="2610" w:type="dxa"/>
+            <w:shd w:val="clear" w:color="auto" w:fill="auto"/>
+          </w:tcPr>
+          <w:p>
+            <w:r>
               <w:t>My first code</w:t>
             </w:r>
             <w:r>
@@ -4286,6 +4300,7 @@
               <w:rPr>
                 <w:color w:val="FF0000"/>
               </w:rPr>
+              <w:lastRenderedPageBreak/>
               <w:t xml:space="preserve">    i &lt;- i + 1</w:t>
             </w:r>
           </w:p>
@@ -4299,7 +4314,6 @@
               <w:rPr>
                 <w:color w:val="FF0000"/>
               </w:rPr>
-              <w:lastRenderedPageBreak/>
               <w:t xml:space="preserve">    if(x.frame[[idvar]][i] == x.frame[[idvar]][i-1]) {</w:t>
             </w:r>
           </w:p>
@@ -4710,6 +4724,7 @@
               <w:rPr>
                 <w:color w:val="0000FF"/>
               </w:rPr>
+              <w:lastRenderedPageBreak/>
               <w:t>[1] 99 73 95 85</w:t>
             </w:r>
           </w:p>
@@ -4721,6 +4736,7 @@
           </w:tcPr>
           <w:p>
             <w:r>
+              <w:lastRenderedPageBreak/>
               <w:t>A list contains several objects. The objects don’t have to have the same length or mode</w:t>
             </w:r>
           </w:p>
@@ -5216,6 +5232,7 @@
               <w:rPr>
                 <w:color w:val="0000FF"/>
               </w:rPr>
+              <w:lastRenderedPageBreak/>
               <w:t>[1] “Howie”</w:t>
             </w:r>
           </w:p>
@@ -14999,7 +15016,6 @@
               <w:rPr>
                 <w:color w:val="0000FF"/>
               </w:rPr>
-              <w:lastRenderedPageBreak/>
               <w:t>tapply(my.data$age, mydata$diagnosis, mean)</w:t>
             </w:r>
           </w:p>
@@ -15500,11 +15516,7 @@
           </w:tcPr>
           <w:p>
             <w:r>
-              <w:t xml:space="preserve">Identify rows with NA values in ANY of the </w:t>
-            </w:r>
-            <w:r>
-              <w:lastRenderedPageBreak/>
-              <w:t>variables in the row</w:t>
+              <w:t>Identify rows with NA values in ANY of the variables in the row</w:t>
             </w:r>
           </w:p>
         </w:tc>
@@ -15523,7 +15535,6 @@
               <w:rPr>
                 <w:color w:val="FF0000"/>
               </w:rPr>
-              <w:lastRenderedPageBreak/>
               <w:t>Complete.cases(dataset_name)</w:t>
             </w:r>
           </w:p>
@@ -15550,7 +15561,6 @@
               <w:rPr>
                 <w:color w:val="0000FF"/>
               </w:rPr>
-              <w:lastRenderedPageBreak/>
               <w:t>my.data[complete.cases(my.data), ]</w:t>
             </w:r>
           </w:p>
@@ -15657,15 +15667,7 @@
               <w:rPr>
                 <w:color w:val="000000" w:themeColor="text1"/>
               </w:rPr>
-              <w:lastRenderedPageBreak/>
-              <w:t xml:space="preserve">The complete cases command returns a vector with one line for </w:t>
-            </w:r>
-            <w:r>
-              <w:rPr>
-                <w:color w:val="000000" w:themeColor="text1"/>
-              </w:rPr>
-              <w:lastRenderedPageBreak/>
-              <w:t>each line in the data frame, and the value TRUE for those lines that are complete</w:t>
+              <w:t>The complete cases command returns a vector with one line for each line in the data frame, and the value TRUE for those lines that are complete</w:t>
             </w:r>
           </w:p>
         </w:tc>
@@ -16007,7 +16009,6 @@
               <w:rPr>
                 <w:color w:val="0000FF"/>
               </w:rPr>
-              <w:lastRenderedPageBreak/>
               <w:t xml:space="preserve">         </w:t>
             </w:r>
           </w:p>
@@ -16320,7 +16321,6 @@
               <w:rPr>
                 <w:color w:val="0000FF"/>
               </w:rPr>
-              <w:lastRenderedPageBreak/>
               <w:t xml:space="preserve">               f    m</w:t>
             </w:r>
           </w:p>
@@ -16696,7 +16696,6 @@
               <w:rPr>
                 <w:color w:val="0000FF"/>
               </w:rPr>
-              <w:lastRenderedPageBreak/>
               <w:t>y</w:t>
             </w:r>
           </w:p>
@@ -17743,7 +17742,6 @@
               <w:rPr>
                 <w:color w:val="0000FF"/>
               </w:rPr>
-              <w:lastRenderedPageBreak/>
               <w:t>e.g.</w:t>
             </w:r>
           </w:p>
@@ -18349,11 +18347,7 @@
           </w:tcPr>
           <w:p>
             <w:r>
-              <w:t xml:space="preserve">Histogram using lattice </w:t>
-            </w:r>
-            <w:r>
-              <w:lastRenderedPageBreak/>
-              <w:t>package</w:t>
+              <w:t>Histogram using lattice package</w:t>
             </w:r>
           </w:p>
         </w:tc>
@@ -18372,7 +18366,6 @@
               <w:rPr>
                 <w:color w:val="FF0000"/>
               </w:rPr>
-              <w:lastRenderedPageBreak/>
               <w:t>Library(lattice)</w:t>
             </w:r>
           </w:p>
@@ -18386,7 +18379,6 @@
               <w:rPr>
                 <w:color w:val="FF0000"/>
               </w:rPr>
-              <w:lastRenderedPageBreak/>
               <w:t xml:space="preserve">Histogram( ~ variable | </w:t>
             </w:r>
             <w:r>
@@ -19674,7 +19666,6 @@
               <w:rPr>
                 <w:color w:val="FF0000"/>
               </w:rPr>
-              <w:lastRenderedPageBreak/>
               <w:t>Replace myvariablename = new value if(othervariable==value)</w:t>
             </w:r>
           </w:p>
@@ -19686,12 +19677,7 @@
           </w:tcPr>
           <w:p>
             <w:r>
-              <w:lastRenderedPageBreak/>
-              <w:t xml:space="preserve">New value can be an operation on another variable, like log </w:t>
-            </w:r>
-            <w:r>
-              <w:lastRenderedPageBreak/>
-              <w:t>transform, square root. Can also replace with condition based on other variable using if statement, as shown to left</w:t>
+              <w:t>New value can be an operation on another variable, like log transform, square root. Can also replace with condition based on other variable using if statement, as shown to left</w:t>
             </w:r>
           </w:p>
         </w:tc>
@@ -20314,7 +20300,6 @@
               <w:rPr>
                 <w:color w:val="FF0000"/>
               </w:rPr>
-              <w:lastRenderedPageBreak/>
               <w:t>Command prefix*</w:t>
             </w:r>
           </w:p>
@@ -20611,11 +20596,7 @@
           </w:tcPr>
           <w:p>
             <w:r>
-              <w:t xml:space="preserve">Process to MAKE INTERVALS from a SERIES OF DATES for longitudinal data (assuming you have </w:t>
-            </w:r>
-            <w:r>
-              <w:lastRenderedPageBreak/>
-              <w:t>visits labeled in order)</w:t>
+              <w:t>Process to MAKE INTERVALS from a SERIES OF DATES for longitudinal data (assuming you have visits labeled in order)</w:t>
             </w:r>
           </w:p>
         </w:tc>
@@ -20626,7 +20607,6 @@
           </w:tcPr>
           <w:p>
             <w:r>
-              <w:lastRenderedPageBreak/>
               <w:t>First make a variable with a stata date in it</w:t>
             </w:r>
           </w:p>
@@ -20652,11 +20632,7 @@
           <w:p/>
           <w:p>
             <w:r>
-              <w:t xml:space="preserve">Then, make sure you have a variable that has the visit </w:t>
-            </w:r>
-            <w:r>
-              <w:lastRenderedPageBreak/>
-              <w:t>number for each visit for each pidn, can call it “visit”</w:t>
+              <w:t>Then, make sure you have a variable that has the visit number for each visit for each pidn, can call it “visit”</w:t>
             </w:r>
           </w:p>
           <w:p/>
@@ -20791,7 +20767,6 @@
           </w:tcPr>
           <w:p>
             <w:r>
-              <w:lastRenderedPageBreak/>
               <w:t>You would use most of these commands to create change scores for a variable given a bunch of scores that might change over time</w:t>
             </w:r>
           </w:p>
@@ -30459,7 +30434,7 @@
 </file>
 
 <file path=customXml/itemProps1.xml><?xml version="1.0" encoding="utf-8"?>
-<ds:datastoreItem xmlns:ds="http://schemas.openxmlformats.org/officeDocument/2006/customXml" ds:itemID="{D51D4B74-E3EE-5644-8553-66F8A28A6B9B}">
+<ds:datastoreItem xmlns:ds="http://schemas.openxmlformats.org/officeDocument/2006/customXml" ds:itemID="{1899C670-4DE8-4D4A-AFAD-AF55222BD1BC}">
   <ds:schemaRefs>
     <ds:schemaRef ds:uri="http://schemas.openxmlformats.org/officeDocument/2006/bibliography"/>
   </ds:schemaRefs>

</xml_diff>

<commit_message>
clean up changes to handy command file
</commit_message>
<xml_diff>
--- a/R_handy_commands.docx
+++ b/R_handy_commands.docx
@@ -9,32 +9,8 @@
           <w:color w:val="000000" w:themeColor="text1"/>
         </w:rPr>
       </w:pPr>
-      <w:r>
-        <w:rPr>
-          <w:color w:val="000000" w:themeColor="text1"/>
-        </w:rPr>
-        <w:t>Adding Change</w:t>
-      </w:r>
-    </w:p>
-    <w:p>
-      <w:r>
-        <w:t>Adding more changes</w:t>
-      </w:r>
-    </w:p>
-    <w:p>
-      <w:r>
-        <w:t>Now I’m making even more changes</w:t>
-      </w:r>
       <w:bookmarkStart w:id="0" w:name="_GoBack"/>
       <w:bookmarkEnd w:id="0"/>
-    </w:p>
-    <w:p>
-      <w:pPr>
-        <w:pStyle w:val="Heading1"/>
-        <w:rPr>
-          <w:color w:val="000000" w:themeColor="text1"/>
-        </w:rPr>
-      </w:pPr>
       <w:r>
         <w:rPr>
           <w:color w:val="000000" w:themeColor="text1"/>
@@ -548,6 +524,7 @@
               <w:rPr>
                 <w:color w:val="000000" w:themeColor="text1"/>
               </w:rPr>
+              <w:lastRenderedPageBreak/>
               <w:t>Lists all functions with string “function” in the name</w:t>
             </w:r>
           </w:p>
@@ -1047,14 +1024,7 @@
               <w:rPr>
                 <w:color w:val="FF0000"/>
               </w:rPr>
-              <w:t xml:space="preserve">mydata &lt;- read.table( “path\mydata.tsv” , header = TRUE, </w:t>
-            </w:r>
-            <w:r>
-              <w:rPr>
-                <w:color w:val="FF0000"/>
-              </w:rPr>
-              <w:lastRenderedPageBreak/>
-              <w:t>sep = “\t” , row.names = “id”)</w:t>
+              <w:t>mydata &lt;- read.table( “path\mydata.tsv” , header = TRUE, sep = “\t” , row.names = “id”)</w:t>
             </w:r>
           </w:p>
           <w:p>
@@ -1077,7 +1047,6 @@
                 <w:color w:val="FF0000"/>
                 <w:u w:val="single"/>
               </w:rPr>
-              <w:lastRenderedPageBreak/>
               <w:t>DON’T FORGET</w:t>
             </w:r>
             <w:r>
@@ -1852,7 +1821,6 @@
               <w:rPr>
                 <w:color w:val="000000" w:themeColor="text1"/>
               </w:rPr>
-              <w:lastRenderedPageBreak/>
               <w:t>OR</w:t>
             </w:r>
           </w:p>
@@ -1995,7 +1963,11 @@
           </w:tcPr>
           <w:p>
             <w:r>
-              <w:t>Direct output to a specific location/file</w:t>
+              <w:t xml:space="preserve">Direct output to a specific </w:t>
+            </w:r>
+            <w:r>
+              <w:lastRenderedPageBreak/>
+              <w:t>location/file</w:t>
             </w:r>
           </w:p>
         </w:tc>
@@ -2014,6 +1986,7 @@
               <w:rPr>
                 <w:color w:val="FF0000"/>
               </w:rPr>
+              <w:lastRenderedPageBreak/>
               <w:t>Sink(“myfilename”, append=FALSE, split=FALSE)</w:t>
             </w:r>
           </w:p>
@@ -2027,6 +2000,7 @@
               <w:rPr>
                 <w:color w:val="FF0000"/>
               </w:rPr>
+              <w:lastRenderedPageBreak/>
               <w:t xml:space="preserve">Sink( ) </w:t>
             </w:r>
             <w:r>
@@ -2501,7 +2475,6 @@
               <w:rPr>
                 <w:color w:val="0000FF"/>
               </w:rPr>
-              <w:lastRenderedPageBreak/>
               <w:t>height</w:t>
             </w:r>
           </w:p>
@@ -2582,7 +2555,11 @@
           </w:tcPr>
           <w:p>
             <w:r>
-              <w:t>Save all objects in current working directory</w:t>
+              <w:t xml:space="preserve">Save all objects in current </w:t>
+            </w:r>
+            <w:r>
+              <w:lastRenderedPageBreak/>
+              <w:t>working directory</w:t>
             </w:r>
           </w:p>
         </w:tc>
@@ -2601,6 +2578,7 @@
               <w:rPr>
                 <w:color w:val="FF0000"/>
               </w:rPr>
+              <w:lastRenderedPageBreak/>
               <w:t>Save.image()</w:t>
             </w:r>
           </w:p>
@@ -2611,6 +2589,7 @@
               </w:rPr>
             </w:pPr>
             <w:r>
+              <w:lastRenderedPageBreak/>
               <w:t>This saves all objects in the current working directory. These objects will automatically be loaded when you open R in this directory</w:t>
             </w:r>
           </w:p>
@@ -2622,6 +2601,7 @@
           </w:tcPr>
           <w:p>
             <w:r>
+              <w:lastRenderedPageBreak/>
               <w:t xml:space="preserve">Saves objects in a file called  .RData </w:t>
             </w:r>
           </w:p>
@@ -6134,7 +6114,6 @@
               <w:rPr>
                 <w:color w:val="000000" w:themeColor="text1"/>
               </w:rPr>
-              <w:lastRenderedPageBreak/>
               <w:t xml:space="preserve">This command </w:t>
             </w:r>
             <w:r>
@@ -7680,7 +7659,6 @@
               <w:rPr>
                 <w:color w:val="0000FF"/>
               </w:rPr>
-              <w:lastRenderedPageBreak/>
               <w:t>[1] 0 2 4 6 8 10</w:t>
             </w:r>
           </w:p>
@@ -8539,14 +8517,7 @@
               <w:rPr>
                 <w:color w:val="000000" w:themeColor="text1"/>
               </w:rPr>
-              <w:t xml:space="preserve">This command will grab 100 values from the vector </w:t>
-            </w:r>
-            <w:r>
-              <w:rPr>
-                <w:color w:val="000000" w:themeColor="text1"/>
-              </w:rPr>
-              <w:lastRenderedPageBreak/>
-              <w:t>containing 0 and 1, with a probability of grabbing 0 being 0.3 and the probability of grabbing 1 being 0.7. In this command, you had to say replace = TRUE because you don’t have 100 observations in the vector, so you have to replace the value each time you grab it</w:t>
+              <w:t>This command will grab 100 values from the vector containing 0 and 1, with a probability of grabbing 0 being 0.3 and the probability of grabbing 1 being 0.7. In this command, you had to say replace = TRUE because you don’t have 100 observations in the vector, so you have to replace the value each time you grab it</w:t>
             </w:r>
           </w:p>
         </w:tc>
@@ -8916,7 +8887,6 @@
               <w:rPr>
                 <w:color w:val="0000FF"/>
               </w:rPr>
-              <w:lastRenderedPageBreak/>
               <w:t>[1] 1    2   3   5</w:t>
             </w:r>
           </w:p>
@@ -8941,7 +8911,6 @@
           </w:tcPr>
           <w:p>
             <w:r>
-              <w:lastRenderedPageBreak/>
               <w:t>If you make a matrix with the standard command, R will fill the column with consecutive values and go to the next column. If you want to fill a whole, then move to the next, use the byrow = T parameter.</w:t>
             </w:r>
           </w:p>
@@ -9405,7 +9374,6 @@
               <w:rPr>
                 <w:color w:val="0000FF"/>
               </w:rPr>
-              <w:lastRenderedPageBreak/>
               <w:t>[1, ]        5        3</w:t>
             </w:r>
           </w:p>
@@ -9874,7 +9842,6 @@
               <w:rPr>
                 <w:color w:val="0000FF"/>
               </w:rPr>
-              <w:lastRenderedPageBreak/>
               <w:t xml:space="preserve">     name   height   age  howmuchhair</w:t>
             </w:r>
           </w:p>
@@ -9925,7 +9892,6 @@
           </w:tcPr>
           <w:p>
             <w:r>
-              <w:lastRenderedPageBreak/>
               <w:t>New variable must have the same number of rows as rest of the data frame (can fill in with NA if have missing data).</w:t>
             </w:r>
           </w:p>
@@ -11169,7 +11135,6 @@
               <w:rPr>
                 <w:color w:val="FF0000"/>
               </w:rPr>
-              <w:lastRenderedPageBreak/>
               <w:t>Head(dataset_name, #rows)</w:t>
             </w:r>
           </w:p>
@@ -11207,7 +11172,6 @@
           </w:tcPr>
           <w:p>
             <w:r>
-              <w:lastRenderedPageBreak/>
               <w:t>Head will write first six lines of file to screen, tail will write last six lines of file to screen</w:t>
             </w:r>
           </w:p>
@@ -12358,7 +12322,6 @@
               <w:rPr>
                 <w:color w:val="0000FF"/>
               </w:rPr>
-              <w:lastRenderedPageBreak/>
               <w:t>1        2            3</w:t>
             </w:r>
           </w:p>
@@ -12948,7 +12911,6 @@
               <w:rPr>
                 <w:color w:val="0000FF"/>
               </w:rPr>
-              <w:lastRenderedPageBreak/>
               <w:t>e.g.</w:t>
             </w:r>
           </w:p>
@@ -13284,7 +13246,6 @@
         <w:rPr>
           <w:color w:val="000000" w:themeColor="text1"/>
         </w:rPr>
-        <w:lastRenderedPageBreak/>
         <w:t>Examining Matrices/Data Frames</w:t>
       </w:r>
       <w:r>
@@ -13756,7 +13717,6 @@
               <w:rPr>
                 <w:color w:val="0000FF"/>
               </w:rPr>
-              <w:lastRenderedPageBreak/>
               <w:t>2   yann      tall       40</w:t>
             </w:r>
           </w:p>
@@ -14188,7 +14148,6 @@
               <w:rPr>
                 <w:color w:val="0000FF"/>
               </w:rPr>
-              <w:lastRenderedPageBreak/>
               <w:t>e.g.</w:t>
             </w:r>
           </w:p>
@@ -30434,7 +30393,7 @@
 </file>
 
 <file path=customXml/itemProps1.xml><?xml version="1.0" encoding="utf-8"?>
-<ds:datastoreItem xmlns:ds="http://schemas.openxmlformats.org/officeDocument/2006/customXml" ds:itemID="{1899C670-4DE8-4D4A-AFAD-AF55222BD1BC}">
+<ds:datastoreItem xmlns:ds="http://schemas.openxmlformats.org/officeDocument/2006/customXml" ds:itemID="{26D73D11-F6FF-9F41-BC44-36C020EF2035}">
   <ds:schemaRefs>
     <ds:schemaRef ds:uri="http://schemas.openxmlformats.org/officeDocument/2006/bibliography"/>
   </ds:schemaRefs>

</xml_diff>

<commit_message>
update r markdown more
</commit_message>
<xml_diff>
--- a/R_handy_commands.docx
+++ b/R_handy_commands.docx
@@ -23369,14 +23369,20 @@
               <w:rPr>
                 <w:color w:val="FF0000"/>
               </w:rPr>
-              <w:t>Vapply(</w:t>
-            </w:r>
-            <w:proofErr w:type="gramEnd"/>
-            <w:r>
-              <w:rPr>
-                <w:color w:val="FF0000"/>
-              </w:rPr>
-              <w:t>dataset_name, function, vector_type)</w:t>
+              <w:t>v</w:t>
+            </w:r>
+            <w:r>
+              <w:rPr>
+                <w:color w:val="FF0000"/>
+              </w:rPr>
+              <w:t>apply</w:t>
+            </w:r>
+            <w:proofErr w:type="gramEnd"/>
+            <w:r>
+              <w:rPr>
+                <w:color w:val="FF0000"/>
+              </w:rPr>
+              <w:t>(dataset_name, function, vector_type)</w:t>
             </w:r>
           </w:p>
           <w:p>
@@ -23584,10 +23590,21 @@
             <w:shd w:val="clear" w:color="auto" w:fill="auto"/>
           </w:tcPr>
           <w:p>
-            <w:r>
+            <w:pPr>
+              <w:rPr>
+                <w:highlight w:val="green"/>
+              </w:rPr>
+            </w:pPr>
+            <w:r>
+              <w:rPr>
+                <w:highlight w:val="green"/>
+              </w:rPr>
               <w:t xml:space="preserve">Apply a function to some data according to levels of </w:t>
             </w:r>
             <w:r>
+              <w:rPr>
+                <w:highlight w:val="green"/>
+              </w:rPr>
               <w:lastRenderedPageBreak/>
               <w:t>another variable</w:t>
             </w:r>
@@ -23602,12 +23619,14 @@
             <w:pPr>
               <w:rPr>
                 <w:color w:val="FF0000"/>
-              </w:rPr>
-            </w:pPr>
-            <w:proofErr w:type="gramStart"/>
-            <w:r>
-              <w:rPr>
-                <w:color w:val="FF0000"/>
+                <w:highlight w:val="green"/>
+              </w:rPr>
+            </w:pPr>
+            <w:proofErr w:type="gramStart"/>
+            <w:r>
+              <w:rPr>
+                <w:color w:val="FF0000"/>
+                <w:highlight w:val="green"/>
               </w:rPr>
               <w:lastRenderedPageBreak/>
               <w:t>by</w:t>
@@ -23616,24 +23635,28 @@
             <w:r>
               <w:rPr>
                 <w:color w:val="FF0000"/>
+                <w:highlight w:val="green"/>
               </w:rPr>
               <w:t>(</w:t>
             </w:r>
             <w:r>
               <w:rPr>
                 <w:color w:val="FF0000"/>
+                <w:highlight w:val="green"/>
               </w:rPr>
               <w:t>data</w:t>
             </w:r>
             <w:r>
               <w:rPr>
                 <w:color w:val="FF0000"/>
+                <w:highlight w:val="green"/>
               </w:rPr>
               <w:t xml:space="preserve">, </w:t>
             </w:r>
             <w:r>
               <w:rPr>
                 <w:color w:val="FF0000"/>
+                <w:highlight w:val="green"/>
               </w:rPr>
               <w:t xml:space="preserve">factor_variable, function) </w:t>
             </w:r>
@@ -23642,12 +23665,14 @@
             <w:pPr>
               <w:rPr>
                 <w:color w:val="0000FF"/>
-              </w:rPr>
-            </w:pPr>
-            <w:proofErr w:type="gramStart"/>
-            <w:r>
-              <w:rPr>
-                <w:color w:val="0000FF"/>
+                <w:highlight w:val="green"/>
+              </w:rPr>
+            </w:pPr>
+            <w:proofErr w:type="gramStart"/>
+            <w:r>
+              <w:rPr>
+                <w:color w:val="0000FF"/>
+                <w:highlight w:val="green"/>
               </w:rPr>
               <w:t>e</w:t>
             </w:r>
@@ -23655,6 +23680,7 @@
             <w:r>
               <w:rPr>
                 <w:color w:val="0000FF"/>
+                <w:highlight w:val="green"/>
               </w:rPr>
               <w:t>.g.</w:t>
             </w:r>
@@ -23663,12 +23689,14 @@
             <w:pPr>
               <w:rPr>
                 <w:color w:val="0000FF"/>
-              </w:rPr>
-            </w:pPr>
-            <w:proofErr w:type="gramStart"/>
-            <w:r>
-              <w:rPr>
-                <w:color w:val="0000FF"/>
+                <w:highlight w:val="green"/>
+              </w:rPr>
+            </w:pPr>
+            <w:proofErr w:type="gramStart"/>
+            <w:r>
+              <w:rPr>
+                <w:color w:val="0000FF"/>
+                <w:highlight w:val="green"/>
               </w:rPr>
               <w:lastRenderedPageBreak/>
               <w:t>by</w:t>
@@ -23677,6 +23705,7 @@
             <w:r>
               <w:rPr>
                 <w:color w:val="0000FF"/>
+                <w:highlight w:val="green"/>
               </w:rPr>
               <w:t>(my.data$age, my.data$diagnosis, mean)</w:t>
             </w:r>
@@ -23685,12 +23714,14 @@
             <w:pPr>
               <w:rPr>
                 <w:color w:val="FF0000"/>
+                <w:highlight w:val="green"/>
               </w:rPr>
             </w:pPr>
             <w:proofErr w:type="gramStart"/>
             <w:r>
               <w:rPr>
                 <w:color w:val="000000" w:themeColor="text1"/>
+                <w:highlight w:val="green"/>
               </w:rPr>
               <w:t>this</w:t>
             </w:r>
@@ -23698,8 +23729,25 @@
             <w:r>
               <w:rPr>
                 <w:color w:val="000000" w:themeColor="text1"/>
-              </w:rPr>
-              <w:t xml:space="preserve"> command with provide the means for the variable age at each level of diagnosis</w:t>
+                <w:highlight w:val="green"/>
+              </w:rPr>
+              <w:t xml:space="preserve"> command </w:t>
+            </w:r>
+            <w:bookmarkStart w:id="0" w:name="_GoBack"/>
+            <w:r>
+              <w:rPr>
+                <w:color w:val="000000" w:themeColor="text1"/>
+                <w:highlight w:val="green"/>
+              </w:rPr>
+              <w:t xml:space="preserve">with </w:t>
+            </w:r>
+            <w:bookmarkEnd w:id="0"/>
+            <w:r>
+              <w:rPr>
+                <w:color w:val="000000" w:themeColor="text1"/>
+                <w:highlight w:val="green"/>
+              </w:rPr>
+              <w:t>provide the means for the variable age at each level of diagnosis</w:t>
             </w:r>
           </w:p>
         </w:tc>
@@ -23725,7 +23773,15 @@
             <w:shd w:val="clear" w:color="auto" w:fill="auto"/>
           </w:tcPr>
           <w:p>
-            <w:r>
+            <w:pPr>
+              <w:rPr>
+                <w:highlight w:val="green"/>
+              </w:rPr>
+            </w:pPr>
+            <w:r>
+              <w:rPr>
+                <w:highlight w:val="green"/>
+              </w:rPr>
               <w:t>Apply a function to some data specifying the data that goes into the function (or limiting the input)</w:t>
             </w:r>
           </w:p>
@@ -23739,12 +23795,14 @@
             <w:pPr>
               <w:rPr>
                 <w:color w:val="FF0000"/>
-              </w:rPr>
-            </w:pPr>
-            <w:proofErr w:type="gramStart"/>
-            <w:r>
-              <w:rPr>
-                <w:color w:val="FF0000"/>
+                <w:highlight w:val="green"/>
+              </w:rPr>
+            </w:pPr>
+            <w:proofErr w:type="gramStart"/>
+            <w:r>
+              <w:rPr>
+                <w:color w:val="FF0000"/>
+                <w:highlight w:val="green"/>
               </w:rPr>
               <w:t>with</w:t>
             </w:r>
@@ -23752,6 +23810,7 @@
             <w:r>
               <w:rPr>
                 <w:color w:val="FF0000"/>
+                <w:highlight w:val="green"/>
               </w:rPr>
               <w:t xml:space="preserve">(data, expresssion) </w:t>
             </w:r>
@@ -23760,12 +23819,14 @@
             <w:pPr>
               <w:rPr>
                 <w:color w:val="0000FF"/>
-              </w:rPr>
-            </w:pPr>
-            <w:proofErr w:type="gramStart"/>
-            <w:r>
-              <w:rPr>
-                <w:color w:val="0000FF"/>
+                <w:highlight w:val="green"/>
+              </w:rPr>
+            </w:pPr>
+            <w:proofErr w:type="gramStart"/>
+            <w:r>
+              <w:rPr>
+                <w:color w:val="0000FF"/>
+                <w:highlight w:val="green"/>
               </w:rPr>
               <w:t>e</w:t>
             </w:r>
@@ -23773,6 +23834,7 @@
             <w:r>
               <w:rPr>
                 <w:color w:val="0000FF"/>
+                <w:highlight w:val="green"/>
               </w:rPr>
               <w:t>.g.</w:t>
             </w:r>
@@ -23781,12 +23843,14 @@
             <w:pPr>
               <w:rPr>
                 <w:color w:val="0000FF"/>
-              </w:rPr>
-            </w:pPr>
-            <w:proofErr w:type="gramStart"/>
-            <w:r>
-              <w:rPr>
-                <w:color w:val="0000FF"/>
+                <w:highlight w:val="green"/>
+              </w:rPr>
+            </w:pPr>
+            <w:proofErr w:type="gramStart"/>
+            <w:r>
+              <w:rPr>
+                <w:color w:val="0000FF"/>
+                <w:highlight w:val="green"/>
               </w:rPr>
               <w:t>with</w:t>
             </w:r>
@@ -23794,38 +23858,23 @@
             <w:r>
               <w:rPr>
                 <w:color w:val="0000FF"/>
-              </w:rPr>
-              <w:t xml:space="preserve">(my.data$diagnosis == “FTD”, </w:t>
-            </w:r>
-            <w:r>
-              <w:rPr>
-                <w:color w:val="0000FF"/>
-              </w:rPr>
-              <w:t>mean</w:t>
-            </w:r>
-            <w:r>
-              <w:rPr>
-                <w:color w:val="0000FF"/>
-              </w:rPr>
-              <w:t>(my.data$age)</w:t>
-            </w:r>
-            <w:r>
-              <w:rPr>
-                <w:color w:val="0000FF"/>
-              </w:rPr>
-              <w:t>)</w:t>
-            </w:r>
-          </w:p>
-          <w:p>
-            <w:pPr>
-              <w:rPr>
-                <w:color w:val="FF0000"/>
+                <w:highlight w:val="green"/>
+              </w:rPr>
+              <w:t>(my.data$diagnosis == “FTD”, mean(my.data$age))</w:t>
+            </w:r>
+          </w:p>
+          <w:p>
+            <w:pPr>
+              <w:rPr>
+                <w:color w:val="FF0000"/>
+                <w:highlight w:val="green"/>
               </w:rPr>
             </w:pPr>
             <w:proofErr w:type="gramStart"/>
             <w:r>
               <w:rPr>
                 <w:color w:val="000000" w:themeColor="text1"/>
+                <w:highlight w:val="green"/>
               </w:rPr>
               <w:t>this</w:t>
             </w:r>
@@ -23833,14 +23882,9 @@
             <w:r>
               <w:rPr>
                 <w:color w:val="000000" w:themeColor="text1"/>
-              </w:rPr>
-              <w:t xml:space="preserve"> command with provide the means for the variable age </w:t>
-            </w:r>
-            <w:r>
-              <w:rPr>
-                <w:color w:val="000000" w:themeColor="text1"/>
-              </w:rPr>
-              <w:t>for those with a diagnosis of FTD</w:t>
+                <w:highlight w:val="green"/>
+              </w:rPr>
+              <w:t xml:space="preserve"> command with provide the means for the variable age for those with a diagnosis of FTD</w:t>
             </w:r>
           </w:p>
         </w:tc>
@@ -23866,7 +23910,15 @@
             <w:shd w:val="clear" w:color="auto" w:fill="auto"/>
           </w:tcPr>
           <w:p>
-            <w:r>
+            <w:pPr>
+              <w:rPr>
+                <w:highlight w:val="green"/>
+              </w:rPr>
+            </w:pPr>
+            <w:r>
+              <w:rPr>
+                <w:highlight w:val="green"/>
+              </w:rPr>
               <w:t>Aggregating data</w:t>
             </w:r>
           </w:p>
@@ -23880,11 +23932,13 @@
             <w:pPr>
               <w:rPr>
                 <w:color w:val="FF0000"/>
-              </w:rPr>
-            </w:pPr>
-            <w:r>
-              <w:rPr>
-                <w:color w:val="FF0000"/>
+                <w:highlight w:val="green"/>
+              </w:rPr>
+            </w:pPr>
+            <w:r>
+              <w:rPr>
+                <w:color w:val="FF0000"/>
+                <w:highlight w:val="green"/>
               </w:rPr>
               <w:t xml:space="preserve">Newobjects &lt;- </w:t>
             </w:r>
@@ -23892,6 +23946,7 @@
             <w:r>
               <w:rPr>
                 <w:color w:val="FF0000"/>
+                <w:highlight w:val="green"/>
               </w:rPr>
               <w:t>Aggregate(</w:t>
             </w:r>
@@ -23899,18 +23954,21 @@
             <w:r>
               <w:rPr>
                 <w:color w:val="FF0000"/>
+                <w:highlight w:val="green"/>
               </w:rPr>
               <w:t xml:space="preserve">data.frame, by = list (factor_var1, factor_var2…, FUN = function, </w:t>
             </w:r>
             <w:r>
               <w:rPr>
                 <w:color w:val="FF0000"/>
+                <w:highlight w:val="green"/>
               </w:rPr>
               <w:t>na.rm = TRUE</w:t>
             </w:r>
             <w:r>
               <w:rPr>
                 <w:color w:val="FF0000"/>
+                <w:highlight w:val="green"/>
               </w:rPr>
               <w:t>)</w:t>
             </w:r>
@@ -23919,12 +23977,14 @@
             <w:pPr>
               <w:rPr>
                 <w:color w:val="0000FF"/>
-              </w:rPr>
-            </w:pPr>
-            <w:proofErr w:type="gramStart"/>
-            <w:r>
-              <w:rPr>
-                <w:color w:val="0000FF"/>
+                <w:highlight w:val="green"/>
+              </w:rPr>
+            </w:pPr>
+            <w:proofErr w:type="gramStart"/>
+            <w:r>
+              <w:rPr>
+                <w:color w:val="0000FF"/>
+                <w:highlight w:val="green"/>
               </w:rPr>
               <w:t>e</w:t>
             </w:r>
@@ -23932,6 +23992,7 @@
             <w:r>
               <w:rPr>
                 <w:color w:val="0000FF"/>
+                <w:highlight w:val="green"/>
               </w:rPr>
               <w:t>.g.</w:t>
             </w:r>
@@ -23940,12 +24001,14 @@
             <w:pPr>
               <w:rPr>
                 <w:color w:val="0000FF"/>
-              </w:rPr>
-            </w:pPr>
-            <w:proofErr w:type="gramStart"/>
-            <w:r>
-              <w:rPr>
-                <w:color w:val="0000FF"/>
+                <w:highlight w:val="green"/>
+              </w:rPr>
+            </w:pPr>
+            <w:proofErr w:type="gramStart"/>
+            <w:r>
+              <w:rPr>
+                <w:color w:val="0000FF"/>
+                <w:highlight w:val="green"/>
               </w:rPr>
               <w:t>means</w:t>
             </w:r>
@@ -23953,6 +24016,7 @@
             <w:r>
               <w:rPr>
                 <w:color w:val="0000FF"/>
+                <w:highlight w:val="green"/>
               </w:rPr>
               <w:t xml:space="preserve"> &lt;- aggregate (size.data, by = list(agegroup, sex), FUN = mean, na.rm = TRUE)</w:t>
             </w:r>
@@ -23961,17 +24025,20 @@
             <w:pPr>
               <w:rPr>
                 <w:color w:val="000000" w:themeColor="text1"/>
+                <w:highlight w:val="green"/>
               </w:rPr>
             </w:pPr>
             <w:r>
               <w:rPr>
                 <w:color w:val="000000" w:themeColor="text1"/>
+                <w:highlight w:val="green"/>
               </w:rPr>
               <w:t xml:space="preserve">This command will </w:t>
             </w:r>
             <w:r>
               <w:rPr>
                 <w:color w:val="000000" w:themeColor="text1"/>
+                <w:highlight w:val="green"/>
               </w:rPr>
               <w:t>aggregate all the numeric data in the dataset called size.data and produce means for each numeric variable grouped according to the agegroup and sex variable (4 means per numeric variable)</w:t>
             </w:r>
@@ -23999,7 +24066,15 @@
             <w:shd w:val="clear" w:color="auto" w:fill="auto"/>
           </w:tcPr>
           <w:p>
-            <w:r>
+            <w:pPr>
+              <w:rPr>
+                <w:highlight w:val="green"/>
+              </w:rPr>
+            </w:pPr>
+            <w:r>
+              <w:rPr>
+                <w:highlight w:val="green"/>
+              </w:rPr>
               <w:t>Find observations with missing data in a variable of interest</w:t>
             </w:r>
           </w:p>
@@ -24013,12 +24088,14 @@
             <w:pPr>
               <w:rPr>
                 <w:color w:val="FF0000"/>
-              </w:rPr>
-            </w:pPr>
-            <w:proofErr w:type="gramStart"/>
-            <w:r>
-              <w:rPr>
-                <w:color w:val="FF0000"/>
+                <w:highlight w:val="green"/>
+              </w:rPr>
+            </w:pPr>
+            <w:proofErr w:type="gramStart"/>
+            <w:r>
+              <w:rPr>
+                <w:color w:val="FF0000"/>
+                <w:highlight w:val="green"/>
               </w:rPr>
               <w:t>is.na</w:t>
             </w:r>
@@ -24026,6 +24103,7 @@
             <w:r>
               <w:rPr>
                 <w:color w:val="FF0000"/>
+                <w:highlight w:val="green"/>
               </w:rPr>
               <w:t>(dataset_name$variable)</w:t>
             </w:r>
@@ -24034,6 +24112,7 @@
             <w:pPr>
               <w:rPr>
                 <w:color w:val="FF0000"/>
+                <w:highlight w:val="green"/>
               </w:rPr>
             </w:pPr>
           </w:p>
@@ -24041,12 +24120,14 @@
             <w:pPr>
               <w:rPr>
                 <w:color w:val="000000" w:themeColor="text1"/>
+                <w:highlight w:val="green"/>
               </w:rPr>
             </w:pPr>
             <w:proofErr w:type="gramStart"/>
             <w:r>
               <w:rPr>
                 <w:color w:val="000000" w:themeColor="text1"/>
+                <w:highlight w:val="green"/>
               </w:rPr>
               <w:t>or</w:t>
             </w:r>
@@ -24054,6 +24135,7 @@
             <w:r>
               <w:rPr>
                 <w:color w:val="000000" w:themeColor="text1"/>
+                <w:highlight w:val="green"/>
               </w:rPr>
               <w:t xml:space="preserve"> can find lines where the variable of interest is not missing</w:t>
             </w:r>
@@ -24062,12 +24144,14 @@
             <w:pPr>
               <w:rPr>
                 <w:color w:val="FF0000"/>
-              </w:rPr>
-            </w:pPr>
-            <w:proofErr w:type="gramStart"/>
-            <w:r>
-              <w:rPr>
-                <w:color w:val="FF0000"/>
+                <w:highlight w:val="green"/>
+              </w:rPr>
+            </w:pPr>
+            <w:proofErr w:type="gramStart"/>
+            <w:r>
+              <w:rPr>
+                <w:color w:val="FF0000"/>
+                <w:highlight w:val="green"/>
               </w:rPr>
               <w:t>!is.na</w:t>
             </w:r>
@@ -24075,6 +24159,7 @@
             <w:r>
               <w:rPr>
                 <w:color w:val="FF0000"/>
+                <w:highlight w:val="green"/>
               </w:rPr>
               <w:t>(dataset_name$variable)</w:t>
             </w:r>
@@ -24083,13 +24168,15 @@
             <w:pPr>
               <w:rPr>
                 <w:color w:val="000000" w:themeColor="text1"/>
-              </w:rPr>
-            </w:pPr>
-          </w:p>
-          <w:p>
-            <w:pPr>
-              <w:rPr>
-                <w:color w:val="FF0000"/>
+                <w:highlight w:val="green"/>
+              </w:rPr>
+            </w:pPr>
+          </w:p>
+          <w:p>
+            <w:pPr>
+              <w:rPr>
+                <w:color w:val="FF0000"/>
+                <w:highlight w:val="green"/>
               </w:rPr>
             </w:pPr>
           </w:p>
@@ -24099,7 +24186,13 @@
             <w:tcW w:w="3420" w:type="dxa"/>
             <w:shd w:val="clear" w:color="auto" w:fill="auto"/>
           </w:tcPr>
-          <w:p/>
+          <w:p>
+            <w:pPr>
+              <w:rPr>
+                <w:highlight w:val="green"/>
+              </w:rPr>
+            </w:pPr>
+          </w:p>
         </w:tc>
       </w:tr>
       <w:tr>
@@ -24116,7 +24209,15 @@
             <w:shd w:val="clear" w:color="auto" w:fill="auto"/>
           </w:tcPr>
           <w:p>
-            <w:r>
+            <w:pPr>
+              <w:rPr>
+                <w:highlight w:val="green"/>
+              </w:rPr>
+            </w:pPr>
+            <w:r>
+              <w:rPr>
+                <w:highlight w:val="green"/>
+              </w:rPr>
               <w:t>Omit observations with missing data</w:t>
             </w:r>
           </w:p>
@@ -24130,12 +24231,14 @@
             <w:pPr>
               <w:rPr>
                 <w:color w:val="FF0000"/>
-              </w:rPr>
-            </w:pPr>
-            <w:proofErr w:type="gramStart"/>
-            <w:r>
-              <w:rPr>
-                <w:color w:val="FF0000"/>
+                <w:highlight w:val="green"/>
+              </w:rPr>
+            </w:pPr>
+            <w:proofErr w:type="gramStart"/>
+            <w:r>
+              <w:rPr>
+                <w:color w:val="FF0000"/>
+                <w:highlight w:val="green"/>
               </w:rPr>
               <w:t>na.omit</w:t>
             </w:r>
@@ -24143,6 +24246,7 @@
             <w:r>
               <w:rPr>
                 <w:color w:val="FF0000"/>
+                <w:highlight w:val="green"/>
               </w:rPr>
               <w:t>(dataset_name$variable)</w:t>
             </w:r>
@@ -24153,7 +24257,13 @@
             <w:tcW w:w="3420" w:type="dxa"/>
             <w:shd w:val="clear" w:color="auto" w:fill="auto"/>
           </w:tcPr>
-          <w:p/>
+          <w:p>
+            <w:pPr>
+              <w:rPr>
+                <w:highlight w:val="green"/>
+              </w:rPr>
+            </w:pPr>
+          </w:p>
         </w:tc>
       </w:tr>
       <w:tr>
@@ -24170,7 +24280,15 @@
             <w:shd w:val="clear" w:color="auto" w:fill="auto"/>
           </w:tcPr>
           <w:p>
-            <w:r>
+            <w:pPr>
+              <w:rPr>
+                <w:highlight w:val="green"/>
+              </w:rPr>
+            </w:pPr>
+            <w:r>
+              <w:rPr>
+                <w:highlight w:val="green"/>
+              </w:rPr>
               <w:t>Identify rows with NA values in ANY of the variables in the row</w:t>
             </w:r>
           </w:p>
@@ -24184,12 +24302,14 @@
             <w:pPr>
               <w:rPr>
                 <w:color w:val="FF0000"/>
-              </w:rPr>
-            </w:pPr>
-            <w:proofErr w:type="gramStart"/>
-            <w:r>
-              <w:rPr>
-                <w:color w:val="FF0000"/>
+                <w:highlight w:val="green"/>
+              </w:rPr>
+            </w:pPr>
+            <w:proofErr w:type="gramStart"/>
+            <w:r>
+              <w:rPr>
+                <w:color w:val="FF0000"/>
+                <w:highlight w:val="green"/>
               </w:rPr>
               <w:t>Complete.cases(</w:t>
             </w:r>
@@ -24197,6 +24317,7 @@
             <w:r>
               <w:rPr>
                 <w:color w:val="FF0000"/>
+                <w:highlight w:val="green"/>
               </w:rPr>
               <w:t>dataset_name)</w:t>
             </w:r>
@@ -24205,12 +24326,14 @@
             <w:pPr>
               <w:rPr>
                 <w:color w:val="0000FF"/>
-              </w:rPr>
-            </w:pPr>
-            <w:proofErr w:type="gramStart"/>
-            <w:r>
-              <w:rPr>
-                <w:color w:val="0000FF"/>
+                <w:highlight w:val="green"/>
+              </w:rPr>
+            </w:pPr>
+            <w:proofErr w:type="gramStart"/>
+            <w:r>
+              <w:rPr>
+                <w:color w:val="0000FF"/>
+                <w:highlight w:val="green"/>
               </w:rPr>
               <w:t>e</w:t>
             </w:r>
@@ -24218,6 +24341,7 @@
             <w:r>
               <w:rPr>
                 <w:color w:val="0000FF"/>
+                <w:highlight w:val="green"/>
               </w:rPr>
               <w:t>.g.</w:t>
             </w:r>
@@ -24226,12 +24350,14 @@
             <w:pPr>
               <w:rPr>
                 <w:color w:val="0000FF"/>
-              </w:rPr>
-            </w:pPr>
-            <w:proofErr w:type="gramStart"/>
-            <w:r>
-              <w:rPr>
-                <w:color w:val="0000FF"/>
+                <w:highlight w:val="green"/>
+              </w:rPr>
+            </w:pPr>
+            <w:proofErr w:type="gramStart"/>
+            <w:r>
+              <w:rPr>
+                <w:color w:val="0000FF"/>
+                <w:highlight w:val="green"/>
               </w:rPr>
               <w:t>my.data</w:t>
             </w:r>
@@ -24239,6 +24365,7 @@
             <w:r>
               <w:rPr>
                 <w:color w:val="0000FF"/>
+                <w:highlight w:val="green"/>
               </w:rPr>
               <w:t>[complete.cases(my.data), ]</w:t>
             </w:r>
@@ -24247,38 +24374,37 @@
             <w:pPr>
               <w:rPr>
                 <w:color w:val="000000" w:themeColor="text1"/>
+                <w:highlight w:val="green"/>
               </w:rPr>
             </w:pPr>
             <w:r>
               <w:rPr>
                 <w:color w:val="000000" w:themeColor="text1"/>
-              </w:rPr>
-              <w:t>This command will extra</w:t>
-            </w:r>
-            <w:r>
-              <w:rPr>
-                <w:color w:val="000000" w:themeColor="text1"/>
-              </w:rPr>
-              <w:t>ct the rows that have complete data in the my.data dataset</w:t>
-            </w:r>
-          </w:p>
-          <w:p>
-            <w:pPr>
-              <w:rPr>
-                <w:color w:val="0000FF"/>
-              </w:rPr>
-            </w:pPr>
-          </w:p>
-          <w:p>
-            <w:pPr>
-              <w:rPr>
-                <w:color w:val="0000FF"/>
-              </w:rPr>
-            </w:pPr>
-            <w:proofErr w:type="gramStart"/>
-            <w:r>
-              <w:rPr>
-                <w:color w:val="0000FF"/>
+                <w:highlight w:val="green"/>
+              </w:rPr>
+              <w:t>This command will extract the rows that have complete data in the my.data dataset</w:t>
+            </w:r>
+          </w:p>
+          <w:p>
+            <w:pPr>
+              <w:rPr>
+                <w:color w:val="0000FF"/>
+                <w:highlight w:val="green"/>
+              </w:rPr>
+            </w:pPr>
+          </w:p>
+          <w:p>
+            <w:pPr>
+              <w:rPr>
+                <w:color w:val="0000FF"/>
+                <w:highlight w:val="green"/>
+              </w:rPr>
+            </w:pPr>
+            <w:proofErr w:type="gramStart"/>
+            <w:r>
+              <w:rPr>
+                <w:color w:val="0000FF"/>
+                <w:highlight w:val="green"/>
               </w:rPr>
               <w:t>e</w:t>
             </w:r>
@@ -24286,6 +24412,7 @@
             <w:r>
               <w:rPr>
                 <w:color w:val="0000FF"/>
+                <w:highlight w:val="green"/>
               </w:rPr>
               <w:t>.g.</w:t>
             </w:r>
@@ -24294,12 +24421,14 @@
             <w:pPr>
               <w:rPr>
                 <w:color w:val="0000FF"/>
-              </w:rPr>
-            </w:pPr>
-            <w:proofErr w:type="gramStart"/>
-            <w:r>
-              <w:rPr>
-                <w:color w:val="0000FF"/>
+                <w:highlight w:val="green"/>
+              </w:rPr>
+            </w:pPr>
+            <w:proofErr w:type="gramStart"/>
+            <w:r>
+              <w:rPr>
+                <w:color w:val="0000FF"/>
+                <w:highlight w:val="green"/>
               </w:rPr>
               <w:lastRenderedPageBreak/>
               <w:t>my.data</w:t>
@@ -24308,6 +24437,7 @@
             <w:r>
               <w:rPr>
                 <w:color w:val="0000FF"/>
+                <w:highlight w:val="green"/>
               </w:rPr>
               <w:t>[ ! complete.cases(my.data), ]</w:t>
             </w:r>
@@ -24316,52 +24446,57 @@
             <w:pPr>
               <w:rPr>
                 <w:color w:val="000000" w:themeColor="text1"/>
+                <w:highlight w:val="green"/>
               </w:rPr>
             </w:pPr>
             <w:r>
               <w:rPr>
                 <w:color w:val="000000" w:themeColor="text1"/>
-              </w:rPr>
-              <w:t>This command will extra</w:t>
-            </w:r>
-            <w:r>
+                <w:highlight w:val="green"/>
+              </w:rPr>
+              <w:t>This command will extract the rows that DO NOT have complete data in the my.data dataset</w:t>
+            </w:r>
+          </w:p>
+          <w:p>
+            <w:pPr>
               <w:rPr>
                 <w:color w:val="000000" w:themeColor="text1"/>
-              </w:rPr>
-              <w:t>ct the rows that DO NOT have complete data in the my.data dataset</w:t>
-            </w:r>
+                <w:highlight w:val="green"/>
+              </w:rPr>
+            </w:pPr>
           </w:p>
           <w:p>
             <w:pPr>
               <w:rPr>
                 <w:color w:val="000000" w:themeColor="text1"/>
-              </w:rPr>
-            </w:pPr>
-          </w:p>
-          <w:p>
-            <w:pPr>
+                <w:highlight w:val="green"/>
+              </w:rPr>
+            </w:pPr>
+          </w:p>
+          <w:p>
+            <w:pPr>
+              <w:rPr>
+                <w:color w:val="FF0000"/>
+                <w:highlight w:val="green"/>
+              </w:rPr>
+            </w:pPr>
+          </w:p>
+        </w:tc>
+        <w:tc>
+          <w:tcPr>
+            <w:tcW w:w="3420" w:type="dxa"/>
+            <w:shd w:val="clear" w:color="auto" w:fill="auto"/>
+          </w:tcPr>
+          <w:p>
+            <w:pPr>
+              <w:rPr>
+                <w:highlight w:val="green"/>
+              </w:rPr>
+            </w:pPr>
+            <w:r>
               <w:rPr>
                 <w:color w:val="000000" w:themeColor="text1"/>
-              </w:rPr>
-            </w:pPr>
-          </w:p>
-          <w:p>
-            <w:pPr>
-              <w:rPr>
-                <w:color w:val="FF0000"/>
-              </w:rPr>
-            </w:pPr>
-          </w:p>
-        </w:tc>
-        <w:tc>
-          <w:tcPr>
-            <w:tcW w:w="3420" w:type="dxa"/>
-            <w:shd w:val="clear" w:color="auto" w:fill="auto"/>
-          </w:tcPr>
-          <w:p>
-            <w:r>
-              <w:rPr>
-                <w:color w:val="000000" w:themeColor="text1"/>
+                <w:highlight w:val="green"/>
               </w:rPr>
               <w:lastRenderedPageBreak/>
               <w:t>The complete cases command returns a vector with one line for each line in the data frame, and the value TRUE for those lines that are complete</w:t>
@@ -26161,10 +26296,7 @@
             <w:tcW w:w="3420" w:type="dxa"/>
             <w:shd w:val="clear" w:color="auto" w:fill="auto"/>
           </w:tcPr>
-          <w:p>
-            <w:bookmarkStart w:id="0" w:name="_GoBack"/>
-            <w:bookmarkEnd w:id="0"/>
-          </w:p>
+          <w:p/>
         </w:tc>
       </w:tr>
       <w:tr>
@@ -39064,7 +39196,7 @@
         <w:rStyle w:val="PageNumber"/>
         <w:noProof/>
       </w:rPr>
-      <w:t>34</w:t>
+      <w:t>28</w:t>
     </w:r>
     <w:r>
       <w:rPr>
@@ -41619,7 +41751,7 @@
 </file>
 
 <file path=customXml/itemProps1.xml><?xml version="1.0" encoding="utf-8"?>
-<ds:datastoreItem xmlns:ds="http://schemas.openxmlformats.org/officeDocument/2006/customXml" ds:itemID="{411E68BE-78FA-AE41-A281-74726AEC6F0C}">
+<ds:datastoreItem xmlns:ds="http://schemas.openxmlformats.org/officeDocument/2006/customXml" ds:itemID="{A01E33BD-864E-044E-B649-4E2746EAAFBB}">
   <ds:schemaRefs>
     <ds:schemaRef ds:uri="http://schemas.openxmlformats.org/officeDocument/2006/bibliography"/>
   </ds:schemaRefs>

</xml_diff>

<commit_message>
update commmands document more
</commit_message>
<xml_diff>
--- a/R_handy_commands.docx
+++ b/R_handy_commands.docx
@@ -7211,7 +7211,15 @@
             <w:shd w:val="clear" w:color="auto" w:fill="auto"/>
           </w:tcPr>
           <w:p>
-            <w:r>
+            <w:pPr>
+              <w:rPr>
+                <w:highlight w:val="green"/>
+              </w:rPr>
+            </w:pPr>
+            <w:r>
+              <w:rPr>
+                <w:highlight w:val="green"/>
+              </w:rPr>
               <w:t>Creating a list</w:t>
             </w:r>
           </w:p>
@@ -7225,11 +7233,13 @@
             <w:pPr>
               <w:rPr>
                 <w:color w:val="FF0000"/>
-              </w:rPr>
-            </w:pPr>
-            <w:r>
-              <w:rPr>
-                <w:color w:val="FF0000"/>
+                <w:highlight w:val="green"/>
+              </w:rPr>
+            </w:pPr>
+            <w:r>
+              <w:rPr>
+                <w:color w:val="FF0000"/>
+                <w:highlight w:val="green"/>
               </w:rPr>
               <w:t xml:space="preserve">List_name &lt;- </w:t>
             </w:r>
@@ -7237,6 +7247,7 @@
             <w:r>
               <w:rPr>
                 <w:color w:val="FF0000"/>
+                <w:highlight w:val="green"/>
               </w:rPr>
               <w:t>list(</w:t>
             </w:r>
@@ -7244,12 +7255,14 @@
             <w:r>
               <w:rPr>
                 <w:color w:val="FF0000"/>
+                <w:highlight w:val="green"/>
               </w:rPr>
               <w:t>object1_name = value, object2_name = value, object3_name = value, …</w:t>
             </w:r>
             <w:r>
               <w:rPr>
                 <w:color w:val="FF0000"/>
+                <w:highlight w:val="green"/>
               </w:rPr>
               <w:t>)</w:t>
             </w:r>
@@ -7258,12 +7271,14 @@
             <w:pPr>
               <w:rPr>
                 <w:color w:val="0000FF"/>
-              </w:rPr>
-            </w:pPr>
-            <w:proofErr w:type="gramStart"/>
-            <w:r>
-              <w:rPr>
-                <w:color w:val="0000FF"/>
+                <w:highlight w:val="green"/>
+              </w:rPr>
+            </w:pPr>
+            <w:proofErr w:type="gramStart"/>
+            <w:r>
+              <w:rPr>
+                <w:color w:val="0000FF"/>
+                <w:highlight w:val="green"/>
               </w:rPr>
               <w:t>e</w:t>
             </w:r>
@@ -7271,6 +7286,7 @@
             <w:r>
               <w:rPr>
                 <w:color w:val="0000FF"/>
+                <w:highlight w:val="green"/>
               </w:rPr>
               <w:t>.g.</w:t>
             </w:r>
@@ -7279,12 +7295,14 @@
             <w:pPr>
               <w:rPr>
                 <w:color w:val="0000FF"/>
-              </w:rPr>
-            </w:pPr>
-            <w:proofErr w:type="gramStart"/>
-            <w:r>
-              <w:rPr>
-                <w:color w:val="0000FF"/>
+                <w:highlight w:val="green"/>
+              </w:rPr>
+            </w:pPr>
+            <w:proofErr w:type="gramStart"/>
+            <w:r>
+              <w:rPr>
+                <w:color w:val="0000FF"/>
+                <w:highlight w:val="green"/>
               </w:rPr>
               <w:t>howie.lst</w:t>
             </w:r>
@@ -7292,6 +7310,7 @@
             <w:r>
               <w:rPr>
                 <w:color w:val="0000FF"/>
+                <w:highlight w:val="green"/>
               </w:rPr>
               <w:t xml:space="preserve"> &lt;- list(stud.id = 3344, stud.name = “Howie”, stud.scores = c(99, 73, 95, 85)</w:t>
             </w:r>
@@ -7300,12 +7319,14 @@
             <w:pPr>
               <w:rPr>
                 <w:color w:val="0000FF"/>
-              </w:rPr>
-            </w:pPr>
-            <w:proofErr w:type="gramStart"/>
-            <w:r>
-              <w:rPr>
-                <w:color w:val="0000FF"/>
+                <w:highlight w:val="green"/>
+              </w:rPr>
+            </w:pPr>
+            <w:proofErr w:type="gramStart"/>
+            <w:r>
+              <w:rPr>
+                <w:color w:val="0000FF"/>
+                <w:highlight w:val="green"/>
               </w:rPr>
               <w:t>howie.lst</w:t>
             </w:r>
@@ -7315,11 +7336,13 @@
             <w:pPr>
               <w:rPr>
                 <w:color w:val="0000FF"/>
-              </w:rPr>
-            </w:pPr>
-            <w:r>
-              <w:rPr>
-                <w:color w:val="0000FF"/>
+                <w:highlight w:val="green"/>
+              </w:rPr>
+            </w:pPr>
+            <w:r>
+              <w:rPr>
+                <w:color w:val="0000FF"/>
+                <w:highlight w:val="green"/>
               </w:rPr>
               <w:t>$</w:t>
             </w:r>
@@ -7327,6 +7350,7 @@
             <w:r>
               <w:rPr>
                 <w:color w:val="0000FF"/>
+                <w:highlight w:val="green"/>
               </w:rPr>
               <w:t>stud.id</w:t>
             </w:r>
@@ -7336,11 +7360,13 @@
             <w:pPr>
               <w:rPr>
                 <w:color w:val="0000FF"/>
-              </w:rPr>
-            </w:pPr>
-            <w:r>
-              <w:rPr>
-                <w:color w:val="0000FF"/>
+                <w:highlight w:val="green"/>
+              </w:rPr>
+            </w:pPr>
+            <w:r>
+              <w:rPr>
+                <w:color w:val="0000FF"/>
+                <w:highlight w:val="green"/>
               </w:rPr>
               <w:t>[1] 3344</w:t>
             </w:r>
@@ -7349,18 +7375,21 @@
             <w:pPr>
               <w:rPr>
                 <w:color w:val="0000FF"/>
-              </w:rPr>
-            </w:pPr>
-          </w:p>
-          <w:p>
-            <w:pPr>
-              <w:rPr>
-                <w:color w:val="0000FF"/>
-              </w:rPr>
-            </w:pPr>
-            <w:r>
-              <w:rPr>
-                <w:color w:val="0000FF"/>
+                <w:highlight w:val="green"/>
+              </w:rPr>
+            </w:pPr>
+          </w:p>
+          <w:p>
+            <w:pPr>
+              <w:rPr>
+                <w:color w:val="0000FF"/>
+                <w:highlight w:val="green"/>
+              </w:rPr>
+            </w:pPr>
+            <w:r>
+              <w:rPr>
+                <w:color w:val="0000FF"/>
+                <w:highlight w:val="green"/>
               </w:rPr>
               <w:t>$</w:t>
             </w:r>
@@ -7368,6 +7397,7 @@
             <w:r>
               <w:rPr>
                 <w:color w:val="0000FF"/>
+                <w:highlight w:val="green"/>
               </w:rPr>
               <w:t>stud.name</w:t>
             </w:r>
@@ -7377,11 +7407,13 @@
             <w:pPr>
               <w:rPr>
                 <w:color w:val="0000FF"/>
-              </w:rPr>
-            </w:pPr>
-            <w:r>
-              <w:rPr>
-                <w:color w:val="0000FF"/>
+                <w:highlight w:val="green"/>
+              </w:rPr>
+            </w:pPr>
+            <w:r>
+              <w:rPr>
+                <w:color w:val="0000FF"/>
+                <w:highlight w:val="green"/>
               </w:rPr>
               <w:t>[1] “Howie”</w:t>
             </w:r>
@@ -7390,18 +7422,21 @@
             <w:pPr>
               <w:rPr>
                 <w:color w:val="0000FF"/>
-              </w:rPr>
-            </w:pPr>
-          </w:p>
-          <w:p>
-            <w:pPr>
-              <w:rPr>
-                <w:color w:val="0000FF"/>
-              </w:rPr>
-            </w:pPr>
-            <w:r>
-              <w:rPr>
-                <w:color w:val="0000FF"/>
+                <w:highlight w:val="green"/>
+              </w:rPr>
+            </w:pPr>
+          </w:p>
+          <w:p>
+            <w:pPr>
+              <w:rPr>
+                <w:color w:val="0000FF"/>
+                <w:highlight w:val="green"/>
+              </w:rPr>
+            </w:pPr>
+            <w:r>
+              <w:rPr>
+                <w:color w:val="0000FF"/>
+                <w:highlight w:val="green"/>
               </w:rPr>
               <w:t>$</w:t>
             </w:r>
@@ -7409,6 +7444,7 @@
             <w:r>
               <w:rPr>
                 <w:color w:val="0000FF"/>
+                <w:highlight w:val="green"/>
               </w:rPr>
               <w:t>stud.scores</w:t>
             </w:r>
@@ -7418,11 +7454,13 @@
             <w:pPr>
               <w:rPr>
                 <w:color w:val="0000FF"/>
-              </w:rPr>
-            </w:pPr>
-            <w:r>
-              <w:rPr>
-                <w:color w:val="0000FF"/>
+                <w:highlight w:val="green"/>
+              </w:rPr>
+            </w:pPr>
+            <w:r>
+              <w:rPr>
+                <w:color w:val="0000FF"/>
+                <w:highlight w:val="green"/>
               </w:rPr>
               <w:t>[1] 99 73 95 85</w:t>
             </w:r>
@@ -7434,7 +7472,15 @@
             <w:shd w:val="clear" w:color="auto" w:fill="auto"/>
           </w:tcPr>
           <w:p>
-            <w:r>
+            <w:pPr>
+              <w:rPr>
+                <w:highlight w:val="green"/>
+              </w:rPr>
+            </w:pPr>
+            <w:r>
+              <w:rPr>
+                <w:highlight w:val="green"/>
+              </w:rPr>
               <w:t>A list contains several objects. The objects don’t have to have the same length or mode</w:t>
             </w:r>
           </w:p>
@@ -7454,7 +7500,15 @@
             <w:shd w:val="clear" w:color="auto" w:fill="auto"/>
           </w:tcPr>
           <w:p>
-            <w:r>
+            <w:pPr>
+              <w:rPr>
+                <w:highlight w:val="green"/>
+              </w:rPr>
+            </w:pPr>
+            <w:r>
+              <w:rPr>
+                <w:highlight w:val="green"/>
+              </w:rPr>
               <w:t xml:space="preserve">Extract value of an element from a list </w:t>
             </w:r>
           </w:p>
@@ -7468,11 +7522,13 @@
             <w:pPr>
               <w:rPr>
                 <w:color w:val="FF0000"/>
-              </w:rPr>
-            </w:pPr>
-            <w:r>
-              <w:rPr>
-                <w:color w:val="FF0000"/>
+                <w:highlight w:val="green"/>
+              </w:rPr>
+            </w:pPr>
+            <w:r>
+              <w:rPr>
+                <w:color w:val="FF0000"/>
+                <w:highlight w:val="green"/>
               </w:rPr>
               <w:t>List_</w:t>
             </w:r>
@@ -7480,6 +7536,7 @@
             <w:r>
               <w:rPr>
                 <w:color w:val="FF0000"/>
+                <w:highlight w:val="green"/>
               </w:rPr>
               <w:t>name[</w:t>
             </w:r>
@@ -7487,6 +7544,7 @@
             <w:r>
               <w:rPr>
                 <w:color w:val="FF0000"/>
+                <w:highlight w:val="green"/>
               </w:rPr>
               <w:t>[list_item_number]]</w:t>
             </w:r>
@@ -7495,12 +7553,14 @@
             <w:pPr>
               <w:rPr>
                 <w:color w:val="0000FF"/>
-              </w:rPr>
-            </w:pPr>
-            <w:proofErr w:type="gramStart"/>
-            <w:r>
-              <w:rPr>
-                <w:color w:val="0000FF"/>
+                <w:highlight w:val="green"/>
+              </w:rPr>
+            </w:pPr>
+            <w:proofErr w:type="gramStart"/>
+            <w:r>
+              <w:rPr>
+                <w:color w:val="0000FF"/>
+                <w:highlight w:val="green"/>
               </w:rPr>
               <w:t>howie.lst</w:t>
             </w:r>
@@ -7508,6 +7568,7 @@
             <w:r>
               <w:rPr>
                 <w:color w:val="0000FF"/>
+                <w:highlight w:val="green"/>
               </w:rPr>
               <w:t>[[3]]</w:t>
             </w:r>
@@ -7516,18 +7577,21 @@
             <w:pPr>
               <w:rPr>
                 <w:color w:val="0000FF"/>
-              </w:rPr>
-            </w:pPr>
-          </w:p>
-          <w:p>
-            <w:pPr>
-              <w:rPr>
-                <w:color w:val="0000FF"/>
-              </w:rPr>
-            </w:pPr>
-            <w:r>
-              <w:rPr>
-                <w:color w:val="0000FF"/>
+                <w:highlight w:val="green"/>
+              </w:rPr>
+            </w:pPr>
+          </w:p>
+          <w:p>
+            <w:pPr>
+              <w:rPr>
+                <w:color w:val="0000FF"/>
+                <w:highlight w:val="green"/>
+              </w:rPr>
+            </w:pPr>
+            <w:r>
+              <w:rPr>
+                <w:color w:val="0000FF"/>
+                <w:highlight w:val="green"/>
               </w:rPr>
               <w:t>$</w:t>
             </w:r>
@@ -7535,6 +7599,7 @@
             <w:r>
               <w:rPr>
                 <w:color w:val="0000FF"/>
+                <w:highlight w:val="green"/>
               </w:rPr>
               <w:t>stud.scores</w:t>
             </w:r>
@@ -7544,11 +7609,13 @@
             <w:pPr>
               <w:rPr>
                 <w:color w:val="0000FF"/>
-              </w:rPr>
-            </w:pPr>
-            <w:r>
-              <w:rPr>
-                <w:color w:val="0000FF"/>
+                <w:highlight w:val="green"/>
+              </w:rPr>
+            </w:pPr>
+            <w:r>
+              <w:rPr>
+                <w:color w:val="0000FF"/>
+                <w:highlight w:val="green"/>
               </w:rPr>
               <w:t>[1] 99 73 95 85</w:t>
             </w:r>
@@ -7557,18 +7624,21 @@
             <w:pPr>
               <w:rPr>
                 <w:color w:val="0000FF"/>
-              </w:rPr>
-            </w:pPr>
-          </w:p>
-          <w:p>
-            <w:pPr>
-              <w:rPr>
-                <w:color w:val="0000FF"/>
-              </w:rPr>
-            </w:pPr>
-            <w:r>
-              <w:rPr>
-                <w:color w:val="0000FF"/>
+                <w:highlight w:val="green"/>
+              </w:rPr>
+            </w:pPr>
+          </w:p>
+          <w:p>
+            <w:pPr>
+              <w:rPr>
+                <w:color w:val="0000FF"/>
+                <w:highlight w:val="green"/>
+              </w:rPr>
+            </w:pPr>
+            <w:r>
+              <w:rPr>
+                <w:color w:val="0000FF"/>
+                <w:highlight w:val="green"/>
               </w:rPr>
               <w:lastRenderedPageBreak/>
               <w:t>OR</w:t>
@@ -7578,11 +7648,13 @@
             <w:pPr>
               <w:rPr>
                 <w:color w:val="FF0000"/>
-              </w:rPr>
-            </w:pPr>
-            <w:r>
-              <w:rPr>
-                <w:color w:val="FF0000"/>
+                <w:highlight w:val="green"/>
+              </w:rPr>
+            </w:pPr>
+            <w:r>
+              <w:rPr>
+                <w:color w:val="FF0000"/>
+                <w:highlight w:val="green"/>
               </w:rPr>
               <w:t>List_name$object_name</w:t>
             </w:r>
@@ -7591,12 +7663,14 @@
             <w:pPr>
               <w:rPr>
                 <w:color w:val="0000FF"/>
-              </w:rPr>
-            </w:pPr>
-            <w:proofErr w:type="gramStart"/>
-            <w:r>
-              <w:rPr>
-                <w:color w:val="0000FF"/>
+                <w:highlight w:val="green"/>
+              </w:rPr>
+            </w:pPr>
+            <w:proofErr w:type="gramStart"/>
+            <w:r>
+              <w:rPr>
+                <w:color w:val="0000FF"/>
+                <w:highlight w:val="green"/>
               </w:rPr>
               <w:t>e</w:t>
             </w:r>
@@ -7604,6 +7678,7 @@
             <w:r>
               <w:rPr>
                 <w:color w:val="0000FF"/>
+                <w:highlight w:val="green"/>
               </w:rPr>
               <w:t>.g.</w:t>
             </w:r>
@@ -7612,12 +7687,14 @@
             <w:pPr>
               <w:rPr>
                 <w:color w:val="0000FF"/>
-              </w:rPr>
-            </w:pPr>
-            <w:proofErr w:type="gramStart"/>
-            <w:r>
-              <w:rPr>
-                <w:color w:val="0000FF"/>
+                <w:highlight w:val="green"/>
+              </w:rPr>
+            </w:pPr>
+            <w:proofErr w:type="gramStart"/>
+            <w:r>
+              <w:rPr>
+                <w:color w:val="0000FF"/>
+                <w:highlight w:val="green"/>
               </w:rPr>
               <w:t>howie.lst</w:t>
             </w:r>
@@ -7625,6 +7702,7 @@
             <w:r>
               <w:rPr>
                 <w:color w:val="0000FF"/>
+                <w:highlight w:val="green"/>
               </w:rPr>
               <w:t>$stud.scores</w:t>
             </w:r>
@@ -7633,18 +7711,21 @@
             <w:pPr>
               <w:rPr>
                 <w:color w:val="FF0000"/>
-              </w:rPr>
-            </w:pPr>
-          </w:p>
-          <w:p>
-            <w:pPr>
-              <w:rPr>
-                <w:color w:val="0000FF"/>
-              </w:rPr>
-            </w:pPr>
-            <w:r>
-              <w:rPr>
-                <w:color w:val="0000FF"/>
+                <w:highlight w:val="green"/>
+              </w:rPr>
+            </w:pPr>
+          </w:p>
+          <w:p>
+            <w:pPr>
+              <w:rPr>
+                <w:color w:val="0000FF"/>
+                <w:highlight w:val="green"/>
+              </w:rPr>
+            </w:pPr>
+            <w:r>
+              <w:rPr>
+                <w:color w:val="0000FF"/>
+                <w:highlight w:val="green"/>
               </w:rPr>
               <w:t>[1] 99 73 95 85</w:t>
             </w:r>
@@ -7656,7 +7737,15 @@
             <w:shd w:val="clear" w:color="auto" w:fill="auto"/>
           </w:tcPr>
           <w:p>
-            <w:r>
+            <w:pPr>
+              <w:rPr>
+                <w:highlight w:val="green"/>
+              </w:rPr>
+            </w:pPr>
+            <w:r>
+              <w:rPr>
+                <w:highlight w:val="green"/>
+              </w:rPr>
               <w:lastRenderedPageBreak/>
               <w:t>If you just use single brackets, you will just create a new list based on the object you have queried (in this case, the third object). If you want the value of an element, you have to use the double brackets</w:t>
             </w:r>
@@ -7677,7 +7766,15 @@
             <w:shd w:val="clear" w:color="auto" w:fill="auto"/>
           </w:tcPr>
           <w:p>
-            <w:r>
+            <w:pPr>
+              <w:rPr>
+                <w:highlight w:val="green"/>
+              </w:rPr>
+            </w:pPr>
+            <w:r>
+              <w:rPr>
+                <w:highlight w:val="green"/>
+              </w:rPr>
               <w:t>Naming objects in a list</w:t>
             </w:r>
           </w:p>
@@ -7691,12 +7788,14 @@
             <w:pPr>
               <w:rPr>
                 <w:color w:val="FF0000"/>
-              </w:rPr>
-            </w:pPr>
-            <w:proofErr w:type="gramStart"/>
-            <w:r>
-              <w:rPr>
-                <w:color w:val="FF0000"/>
+                <w:highlight w:val="green"/>
+              </w:rPr>
+            </w:pPr>
+            <w:proofErr w:type="gramStart"/>
+            <w:r>
+              <w:rPr>
+                <w:color w:val="FF0000"/>
+                <w:highlight w:val="green"/>
               </w:rPr>
               <w:t>Names(</w:t>
             </w:r>
@@ -7704,6 +7803,7 @@
             <w:r>
               <w:rPr>
                 <w:color w:val="FF0000"/>
+                <w:highlight w:val="green"/>
               </w:rPr>
               <w:t>List_name) &lt;- c(“name1”, “name2”, “name3”, etc.)</w:t>
             </w:r>
@@ -7712,12 +7812,14 @@
             <w:pPr>
               <w:rPr>
                 <w:color w:val="0000FF"/>
-              </w:rPr>
-            </w:pPr>
-            <w:proofErr w:type="gramStart"/>
-            <w:r>
-              <w:rPr>
-                <w:color w:val="0000FF"/>
+                <w:highlight w:val="green"/>
+              </w:rPr>
+            </w:pPr>
+            <w:proofErr w:type="gramStart"/>
+            <w:r>
+              <w:rPr>
+                <w:color w:val="0000FF"/>
+                <w:highlight w:val="green"/>
               </w:rPr>
               <w:t>e</w:t>
             </w:r>
@@ -7725,6 +7827,7 @@
             <w:r>
               <w:rPr>
                 <w:color w:val="0000FF"/>
+                <w:highlight w:val="green"/>
               </w:rPr>
               <w:t>.g.</w:t>
             </w:r>
@@ -7733,12 +7836,14 @@
             <w:pPr>
               <w:rPr>
                 <w:color w:val="0000FF"/>
-              </w:rPr>
-            </w:pPr>
-            <w:proofErr w:type="gramStart"/>
-            <w:r>
-              <w:rPr>
-                <w:color w:val="0000FF"/>
+                <w:highlight w:val="green"/>
+              </w:rPr>
+            </w:pPr>
+            <w:proofErr w:type="gramStart"/>
+            <w:r>
+              <w:rPr>
+                <w:color w:val="0000FF"/>
+                <w:highlight w:val="green"/>
               </w:rPr>
               <w:t>names</w:t>
             </w:r>
@@ -7746,6 +7851,7 @@
             <w:r>
               <w:rPr>
                 <w:color w:val="0000FF"/>
+                <w:highlight w:val="green"/>
               </w:rPr>
               <w:t>(howie.lst &lt;- c(“id”, “name”, “scores”)</w:t>
             </w:r>
@@ -7754,11 +7860,13 @@
             <w:pPr>
               <w:rPr>
                 <w:color w:val="0000FF"/>
-              </w:rPr>
-            </w:pPr>
-            <w:r>
-              <w:rPr>
-                <w:color w:val="0000FF"/>
+                <w:highlight w:val="green"/>
+              </w:rPr>
+            </w:pPr>
+            <w:r>
+              <w:rPr>
+                <w:color w:val="0000FF"/>
+                <w:highlight w:val="green"/>
               </w:rPr>
               <w:t>Howie.lst</w:t>
             </w:r>
@@ -7767,11 +7875,13 @@
             <w:pPr>
               <w:rPr>
                 <w:color w:val="0000FF"/>
-              </w:rPr>
-            </w:pPr>
-            <w:r>
-              <w:rPr>
-                <w:color w:val="0000FF"/>
+                <w:highlight w:val="green"/>
+              </w:rPr>
+            </w:pPr>
+            <w:r>
+              <w:rPr>
+                <w:color w:val="0000FF"/>
+                <w:highlight w:val="green"/>
               </w:rPr>
               <w:t>$</w:t>
             </w:r>
@@ -7779,6 +7889,7 @@
             <w:r>
               <w:rPr>
                 <w:color w:val="0000FF"/>
+                <w:highlight w:val="green"/>
               </w:rPr>
               <w:t>id</w:t>
             </w:r>
@@ -7788,11 +7899,13 @@
             <w:pPr>
               <w:rPr>
                 <w:color w:val="0000FF"/>
-              </w:rPr>
-            </w:pPr>
-            <w:r>
-              <w:rPr>
-                <w:color w:val="0000FF"/>
+                <w:highlight w:val="green"/>
+              </w:rPr>
+            </w:pPr>
+            <w:r>
+              <w:rPr>
+                <w:color w:val="0000FF"/>
+                <w:highlight w:val="green"/>
               </w:rPr>
               <w:t>[1] 3344</w:t>
             </w:r>
@@ -7801,18 +7914,21 @@
             <w:pPr>
               <w:rPr>
                 <w:color w:val="0000FF"/>
-              </w:rPr>
-            </w:pPr>
-          </w:p>
-          <w:p>
-            <w:pPr>
-              <w:rPr>
-                <w:color w:val="0000FF"/>
-              </w:rPr>
-            </w:pPr>
-            <w:r>
-              <w:rPr>
-                <w:color w:val="0000FF"/>
+                <w:highlight w:val="green"/>
+              </w:rPr>
+            </w:pPr>
+          </w:p>
+          <w:p>
+            <w:pPr>
+              <w:rPr>
+                <w:color w:val="0000FF"/>
+                <w:highlight w:val="green"/>
+              </w:rPr>
+            </w:pPr>
+            <w:r>
+              <w:rPr>
+                <w:color w:val="0000FF"/>
+                <w:highlight w:val="green"/>
               </w:rPr>
               <w:t>$</w:t>
             </w:r>
@@ -7820,6 +7936,7 @@
             <w:r>
               <w:rPr>
                 <w:color w:val="0000FF"/>
+                <w:highlight w:val="green"/>
               </w:rPr>
               <w:t>name</w:t>
             </w:r>
@@ -7829,11 +7946,13 @@
             <w:pPr>
               <w:rPr>
                 <w:color w:val="0000FF"/>
-              </w:rPr>
-            </w:pPr>
-            <w:r>
-              <w:rPr>
-                <w:color w:val="0000FF"/>
+                <w:highlight w:val="green"/>
+              </w:rPr>
+            </w:pPr>
+            <w:r>
+              <w:rPr>
+                <w:color w:val="0000FF"/>
+                <w:highlight w:val="green"/>
               </w:rPr>
               <w:t>[1] “Howie”</w:t>
             </w:r>
@@ -7842,18 +7961,21 @@
             <w:pPr>
               <w:rPr>
                 <w:color w:val="0000FF"/>
-              </w:rPr>
-            </w:pPr>
-          </w:p>
-          <w:p>
-            <w:pPr>
-              <w:rPr>
-                <w:color w:val="0000FF"/>
-              </w:rPr>
-            </w:pPr>
-            <w:r>
-              <w:rPr>
-                <w:color w:val="0000FF"/>
+                <w:highlight w:val="green"/>
+              </w:rPr>
+            </w:pPr>
+          </w:p>
+          <w:p>
+            <w:pPr>
+              <w:rPr>
+                <w:color w:val="0000FF"/>
+                <w:highlight w:val="green"/>
+              </w:rPr>
+            </w:pPr>
+            <w:r>
+              <w:rPr>
+                <w:color w:val="0000FF"/>
+                <w:highlight w:val="green"/>
               </w:rPr>
               <w:t>$</w:t>
             </w:r>
@@ -7861,6 +7983,7 @@
             <w:r>
               <w:rPr>
                 <w:color w:val="0000FF"/>
+                <w:highlight w:val="green"/>
               </w:rPr>
               <w:t>scores</w:t>
             </w:r>
@@ -7870,11 +7993,13 @@
             <w:pPr>
               <w:rPr>
                 <w:color w:val="0000FF"/>
-              </w:rPr>
-            </w:pPr>
-            <w:r>
-              <w:rPr>
-                <w:color w:val="0000FF"/>
+                <w:highlight w:val="green"/>
+              </w:rPr>
+            </w:pPr>
+            <w:r>
+              <w:rPr>
+                <w:color w:val="0000FF"/>
+                <w:highlight w:val="green"/>
               </w:rPr>
               <w:t>[1] 99 73 95 85</w:t>
             </w:r>
@@ -7885,7 +8010,13 @@
             <w:tcW w:w="3420" w:type="dxa"/>
             <w:shd w:val="clear" w:color="auto" w:fill="auto"/>
           </w:tcPr>
-          <w:p/>
+          <w:p>
+            <w:pPr>
+              <w:rPr>
+                <w:highlight w:val="green"/>
+              </w:rPr>
+            </w:pPr>
+          </w:p>
         </w:tc>
       </w:tr>
       <w:tr>
@@ -7902,7 +8033,15 @@
             <w:shd w:val="clear" w:color="auto" w:fill="auto"/>
           </w:tcPr>
           <w:p>
-            <w:r>
+            <w:pPr>
+              <w:rPr>
+                <w:highlight w:val="green"/>
+              </w:rPr>
+            </w:pPr>
+            <w:r>
+              <w:rPr>
+                <w:highlight w:val="green"/>
+              </w:rPr>
               <w:t>Extending a list (adding new objects)</w:t>
             </w:r>
           </w:p>
@@ -7916,11 +8055,13 @@
             <w:pPr>
               <w:rPr>
                 <w:color w:val="FF0000"/>
-              </w:rPr>
-            </w:pPr>
-            <w:r>
-              <w:rPr>
-                <w:color w:val="FF0000"/>
+                <w:highlight w:val="green"/>
+              </w:rPr>
+            </w:pPr>
+            <w:r>
+              <w:rPr>
+                <w:color w:val="FF0000"/>
+                <w:highlight w:val="green"/>
               </w:rPr>
               <w:t>List_name$object_name &lt;- c (value1</w:t>
             </w:r>
@@ -7928,6 +8069,7 @@
             <w:r>
               <w:rPr>
                 <w:color w:val="FF0000"/>
+                <w:highlight w:val="green"/>
               </w:rPr>
               <w:t>,  value2</w:t>
             </w:r>
@@ -7935,6 +8077,7 @@
             <w:r>
               <w:rPr>
                 <w:color w:val="FF0000"/>
+                <w:highlight w:val="green"/>
               </w:rPr>
               <w:t>, etc.)</w:t>
             </w:r>
@@ -7943,12 +8086,14 @@
             <w:pPr>
               <w:rPr>
                 <w:color w:val="0000FF"/>
-              </w:rPr>
-            </w:pPr>
-            <w:proofErr w:type="gramStart"/>
-            <w:r>
-              <w:rPr>
-                <w:color w:val="0000FF"/>
+                <w:highlight w:val="green"/>
+              </w:rPr>
+            </w:pPr>
+            <w:proofErr w:type="gramStart"/>
+            <w:r>
+              <w:rPr>
+                <w:color w:val="0000FF"/>
+                <w:highlight w:val="green"/>
               </w:rPr>
               <w:t>e</w:t>
             </w:r>
@@ -7956,6 +8101,7 @@
             <w:r>
               <w:rPr>
                 <w:color w:val="0000FF"/>
+                <w:highlight w:val="green"/>
               </w:rPr>
               <w:t>.g.</w:t>
             </w:r>
@@ -7964,17 +8110,20 @@
             <w:pPr>
               <w:rPr>
                 <w:color w:val="0000FF"/>
-              </w:rPr>
-            </w:pPr>
-            <w:r>
-              <w:rPr>
-                <w:color w:val="0000FF"/>
+                <w:highlight w:val="green"/>
+              </w:rPr>
+            </w:pPr>
+            <w:r>
+              <w:rPr>
+                <w:color w:val="0000FF"/>
+                <w:highlight w:val="green"/>
               </w:rPr>
               <w:t>Howie.lst$parents &lt;- (“dora”, “seymour”</w:t>
             </w:r>
             <w:r>
               <w:rPr>
                 <w:color w:val="0000FF"/>
+                <w:highlight w:val="green"/>
               </w:rPr>
               <w:t>)</w:t>
             </w:r>
@@ -7983,11 +8132,13 @@
             <w:pPr>
               <w:rPr>
                 <w:color w:val="0000FF"/>
-              </w:rPr>
-            </w:pPr>
-            <w:r>
-              <w:rPr>
-                <w:color w:val="0000FF"/>
+                <w:highlight w:val="green"/>
+              </w:rPr>
+            </w:pPr>
+            <w:r>
+              <w:rPr>
+                <w:color w:val="0000FF"/>
+                <w:highlight w:val="green"/>
               </w:rPr>
               <w:t>Howie.lst</w:t>
             </w:r>
@@ -7996,11 +8147,13 @@
             <w:pPr>
               <w:rPr>
                 <w:color w:val="0000FF"/>
-              </w:rPr>
-            </w:pPr>
-            <w:r>
-              <w:rPr>
-                <w:color w:val="0000FF"/>
+                <w:highlight w:val="green"/>
+              </w:rPr>
+            </w:pPr>
+            <w:r>
+              <w:rPr>
+                <w:color w:val="0000FF"/>
+                <w:highlight w:val="green"/>
               </w:rPr>
               <w:t>$</w:t>
             </w:r>
@@ -8008,6 +8161,7 @@
             <w:r>
               <w:rPr>
                 <w:color w:val="0000FF"/>
+                <w:highlight w:val="green"/>
               </w:rPr>
               <w:t>id</w:t>
             </w:r>
@@ -8017,11 +8171,13 @@
             <w:pPr>
               <w:rPr>
                 <w:color w:val="0000FF"/>
-              </w:rPr>
-            </w:pPr>
-            <w:r>
-              <w:rPr>
-                <w:color w:val="0000FF"/>
+                <w:highlight w:val="green"/>
+              </w:rPr>
+            </w:pPr>
+            <w:r>
+              <w:rPr>
+                <w:color w:val="0000FF"/>
+                <w:highlight w:val="green"/>
               </w:rPr>
               <w:t>[1] 3344</w:t>
             </w:r>
@@ -8030,18 +8186,21 @@
             <w:pPr>
               <w:rPr>
                 <w:color w:val="0000FF"/>
-              </w:rPr>
-            </w:pPr>
-          </w:p>
-          <w:p>
-            <w:pPr>
-              <w:rPr>
-                <w:color w:val="0000FF"/>
-              </w:rPr>
-            </w:pPr>
-            <w:r>
-              <w:rPr>
-                <w:color w:val="0000FF"/>
+                <w:highlight w:val="green"/>
+              </w:rPr>
+            </w:pPr>
+          </w:p>
+          <w:p>
+            <w:pPr>
+              <w:rPr>
+                <w:color w:val="0000FF"/>
+                <w:highlight w:val="green"/>
+              </w:rPr>
+            </w:pPr>
+            <w:r>
+              <w:rPr>
+                <w:color w:val="0000FF"/>
+                <w:highlight w:val="green"/>
               </w:rPr>
               <w:t>$</w:t>
             </w:r>
@@ -8049,6 +8208,7 @@
             <w:r>
               <w:rPr>
                 <w:color w:val="0000FF"/>
+                <w:highlight w:val="green"/>
               </w:rPr>
               <w:t>name</w:t>
             </w:r>
@@ -8058,11 +8218,13 @@
             <w:pPr>
               <w:rPr>
                 <w:color w:val="0000FF"/>
-              </w:rPr>
-            </w:pPr>
-            <w:r>
-              <w:rPr>
-                <w:color w:val="0000FF"/>
+                <w:highlight w:val="green"/>
+              </w:rPr>
+            </w:pPr>
+            <w:r>
+              <w:rPr>
+                <w:color w:val="0000FF"/>
+                <w:highlight w:val="green"/>
               </w:rPr>
               <w:t>[1] “Howie”</w:t>
             </w:r>
@@ -8071,18 +8233,21 @@
             <w:pPr>
               <w:rPr>
                 <w:color w:val="0000FF"/>
-              </w:rPr>
-            </w:pPr>
-          </w:p>
-          <w:p>
-            <w:pPr>
-              <w:rPr>
-                <w:color w:val="0000FF"/>
-              </w:rPr>
-            </w:pPr>
-            <w:r>
-              <w:rPr>
-                <w:color w:val="0000FF"/>
+                <w:highlight w:val="green"/>
+              </w:rPr>
+            </w:pPr>
+          </w:p>
+          <w:p>
+            <w:pPr>
+              <w:rPr>
+                <w:color w:val="0000FF"/>
+                <w:highlight w:val="green"/>
+              </w:rPr>
+            </w:pPr>
+            <w:r>
+              <w:rPr>
+                <w:color w:val="0000FF"/>
+                <w:highlight w:val="green"/>
               </w:rPr>
               <w:t>$</w:t>
             </w:r>
@@ -8090,6 +8255,7 @@
             <w:r>
               <w:rPr>
                 <w:color w:val="0000FF"/>
+                <w:highlight w:val="green"/>
               </w:rPr>
               <w:t>scores</w:t>
             </w:r>
@@ -8099,11 +8265,13 @@
             <w:pPr>
               <w:rPr>
                 <w:color w:val="0000FF"/>
-              </w:rPr>
-            </w:pPr>
-            <w:r>
-              <w:rPr>
-                <w:color w:val="0000FF"/>
+                <w:highlight w:val="green"/>
+              </w:rPr>
+            </w:pPr>
+            <w:r>
+              <w:rPr>
+                <w:color w:val="0000FF"/>
+                <w:highlight w:val="green"/>
               </w:rPr>
               <w:t>[1] 99 73 95 85</w:t>
             </w:r>
@@ -8112,18 +8280,21 @@
             <w:pPr>
               <w:rPr>
                 <w:color w:val="0000FF"/>
-              </w:rPr>
-            </w:pPr>
-          </w:p>
-          <w:p>
-            <w:pPr>
-              <w:rPr>
-                <w:color w:val="0000FF"/>
-              </w:rPr>
-            </w:pPr>
-            <w:r>
-              <w:rPr>
-                <w:color w:val="0000FF"/>
+                <w:highlight w:val="green"/>
+              </w:rPr>
+            </w:pPr>
+          </w:p>
+          <w:p>
+            <w:pPr>
+              <w:rPr>
+                <w:color w:val="0000FF"/>
+                <w:highlight w:val="green"/>
+              </w:rPr>
+            </w:pPr>
+            <w:r>
+              <w:rPr>
+                <w:color w:val="0000FF"/>
+                <w:highlight w:val="green"/>
               </w:rPr>
               <w:t>$</w:t>
             </w:r>
@@ -8131,6 +8302,7 @@
             <w:r>
               <w:rPr>
                 <w:color w:val="0000FF"/>
+                <w:highlight w:val="green"/>
               </w:rPr>
               <w:t>parents</w:t>
             </w:r>
@@ -8140,17 +8312,20 @@
             <w:pPr>
               <w:rPr>
                 <w:color w:val="0000FF"/>
-              </w:rPr>
-            </w:pPr>
-            <w:r>
-              <w:rPr>
-                <w:color w:val="0000FF"/>
+                <w:highlight w:val="green"/>
+              </w:rPr>
+            </w:pPr>
+            <w:r>
+              <w:rPr>
+                <w:color w:val="0000FF"/>
+                <w:highlight w:val="green"/>
               </w:rPr>
               <w:t xml:space="preserve">[1] </w:t>
             </w:r>
             <w:r>
               <w:rPr>
                 <w:color w:val="0000FF"/>
+                <w:highlight w:val="green"/>
               </w:rPr>
               <w:t>“</w:t>
             </w:r>
@@ -8158,6 +8333,7 @@
             <w:r>
               <w:rPr>
                 <w:color w:val="0000FF"/>
+                <w:highlight w:val="green"/>
               </w:rPr>
               <w:t>dora</w:t>
             </w:r>
@@ -8165,6 +8341,7 @@
             <w:r>
               <w:rPr>
                 <w:color w:val="0000FF"/>
+                <w:highlight w:val="green"/>
               </w:rPr>
               <w:t>” “Seymour”</w:t>
             </w:r>
@@ -8175,7 +8352,13 @@
             <w:tcW w:w="3420" w:type="dxa"/>
             <w:shd w:val="clear" w:color="auto" w:fill="auto"/>
           </w:tcPr>
-          <w:p/>
+          <w:p>
+            <w:pPr>
+              <w:rPr>
+                <w:highlight w:val="green"/>
+              </w:rPr>
+            </w:pPr>
+          </w:p>
         </w:tc>
       </w:tr>
       <w:tr>
@@ -8192,7 +8375,15 @@
             <w:shd w:val="clear" w:color="auto" w:fill="auto"/>
           </w:tcPr>
           <w:p>
-            <w:r>
+            <w:pPr>
+              <w:rPr>
+                <w:highlight w:val="green"/>
+              </w:rPr>
+            </w:pPr>
+            <w:r>
+              <w:rPr>
+                <w:highlight w:val="green"/>
+              </w:rPr>
               <w:t>Concatenating lists</w:t>
             </w:r>
           </w:p>
@@ -8206,11 +8397,13 @@
             <w:pPr>
               <w:rPr>
                 <w:color w:val="FF0000"/>
-              </w:rPr>
-            </w:pPr>
-            <w:r>
-              <w:rPr>
-                <w:color w:val="FF0000"/>
+                <w:highlight w:val="green"/>
+              </w:rPr>
+            </w:pPr>
+            <w:r>
+              <w:rPr>
+                <w:color w:val="FF0000"/>
+                <w:highlight w:val="green"/>
               </w:rPr>
               <w:t xml:space="preserve">New_list &lt;- </w:t>
             </w:r>
@@ -8218,6 +8411,7 @@
             <w:r>
               <w:rPr>
                 <w:color w:val="FF0000"/>
+                <w:highlight w:val="green"/>
               </w:rPr>
               <w:t>c(</w:t>
             </w:r>
@@ -8225,6 +8419,7 @@
             <w:r>
               <w:rPr>
                 <w:color w:val="FF0000"/>
+                <w:highlight w:val="green"/>
               </w:rPr>
               <w:t>list1, list2)</w:t>
             </w:r>
@@ -8233,12 +8428,14 @@
             <w:pPr>
               <w:rPr>
                 <w:color w:val="0000FF"/>
-              </w:rPr>
-            </w:pPr>
-            <w:proofErr w:type="gramStart"/>
-            <w:r>
-              <w:rPr>
-                <w:color w:val="0000FF"/>
+                <w:highlight w:val="green"/>
+              </w:rPr>
+            </w:pPr>
+            <w:proofErr w:type="gramStart"/>
+            <w:r>
+              <w:rPr>
+                <w:color w:val="0000FF"/>
+                <w:highlight w:val="green"/>
               </w:rPr>
               <w:t>e</w:t>
             </w:r>
@@ -8246,6 +8443,7 @@
             <w:r>
               <w:rPr>
                 <w:color w:val="0000FF"/>
+                <w:highlight w:val="green"/>
               </w:rPr>
               <w:t>.g.</w:t>
             </w:r>
@@ -8254,12 +8452,14 @@
             <w:pPr>
               <w:rPr>
                 <w:color w:val="0000FF"/>
-              </w:rPr>
-            </w:pPr>
-            <w:proofErr w:type="gramStart"/>
-            <w:r>
-              <w:rPr>
-                <w:color w:val="0000FF"/>
+                <w:highlight w:val="green"/>
+              </w:rPr>
+            </w:pPr>
+            <w:proofErr w:type="gramStart"/>
+            <w:r>
+              <w:rPr>
+                <w:color w:val="0000FF"/>
+                <w:highlight w:val="green"/>
               </w:rPr>
               <w:t>list2</w:t>
             </w:r>
@@ -8267,6 +8467,7 @@
             <w:r>
               <w:rPr>
                 <w:color w:val="0000FF"/>
+                <w:highlight w:val="green"/>
               </w:rPr>
               <w:t xml:space="preserve"> &lt;- c(age = 51, sex = “man”)</w:t>
             </w:r>
@@ -8275,12 +8476,14 @@
             <w:pPr>
               <w:rPr>
                 <w:color w:val="0000FF"/>
-              </w:rPr>
-            </w:pPr>
-            <w:proofErr w:type="gramStart"/>
-            <w:r>
-              <w:rPr>
-                <w:color w:val="0000FF"/>
+                <w:highlight w:val="green"/>
+              </w:rPr>
+            </w:pPr>
+            <w:proofErr w:type="gramStart"/>
+            <w:r>
+              <w:rPr>
+                <w:color w:val="0000FF"/>
+                <w:highlight w:val="green"/>
               </w:rPr>
               <w:t>new.lst</w:t>
             </w:r>
@@ -8288,6 +8491,7 @@
             <w:r>
               <w:rPr>
                 <w:color w:val="0000FF"/>
+                <w:highlight w:val="green"/>
               </w:rPr>
               <w:t xml:space="preserve"> &lt;- c(Howie.lst, list2)</w:t>
             </w:r>
@@ -8296,12 +8500,14 @@
             <w:pPr>
               <w:rPr>
                 <w:color w:val="0000FF"/>
-              </w:rPr>
-            </w:pPr>
-            <w:proofErr w:type="gramStart"/>
-            <w:r>
-              <w:rPr>
-                <w:color w:val="0000FF"/>
+                <w:highlight w:val="green"/>
+              </w:rPr>
+            </w:pPr>
+            <w:proofErr w:type="gramStart"/>
+            <w:r>
+              <w:rPr>
+                <w:color w:val="0000FF"/>
+                <w:highlight w:val="green"/>
               </w:rPr>
               <w:t>new.lst</w:t>
             </w:r>
@@ -8311,11 +8517,13 @@
             <w:pPr>
               <w:rPr>
                 <w:color w:val="0000FF"/>
-              </w:rPr>
-            </w:pPr>
-            <w:r>
-              <w:rPr>
-                <w:color w:val="0000FF"/>
+                <w:highlight w:val="green"/>
+              </w:rPr>
+            </w:pPr>
+            <w:r>
+              <w:rPr>
+                <w:color w:val="0000FF"/>
+                <w:highlight w:val="green"/>
               </w:rPr>
               <w:t>$</w:t>
             </w:r>
@@ -8323,6 +8531,7 @@
             <w:r>
               <w:rPr>
                 <w:color w:val="0000FF"/>
+                <w:highlight w:val="green"/>
               </w:rPr>
               <w:t>id</w:t>
             </w:r>
@@ -8332,11 +8541,13 @@
             <w:pPr>
               <w:rPr>
                 <w:color w:val="0000FF"/>
-              </w:rPr>
-            </w:pPr>
-            <w:r>
-              <w:rPr>
-                <w:color w:val="0000FF"/>
+                <w:highlight w:val="green"/>
+              </w:rPr>
+            </w:pPr>
+            <w:r>
+              <w:rPr>
+                <w:color w:val="0000FF"/>
+                <w:highlight w:val="green"/>
               </w:rPr>
               <w:t>[1] 3344</w:t>
             </w:r>
@@ -8345,18 +8556,21 @@
             <w:pPr>
               <w:rPr>
                 <w:color w:val="0000FF"/>
-              </w:rPr>
-            </w:pPr>
-          </w:p>
-          <w:p>
-            <w:pPr>
-              <w:rPr>
-                <w:color w:val="0000FF"/>
-              </w:rPr>
-            </w:pPr>
-            <w:r>
-              <w:rPr>
-                <w:color w:val="0000FF"/>
+                <w:highlight w:val="green"/>
+              </w:rPr>
+            </w:pPr>
+          </w:p>
+          <w:p>
+            <w:pPr>
+              <w:rPr>
+                <w:color w:val="0000FF"/>
+                <w:highlight w:val="green"/>
+              </w:rPr>
+            </w:pPr>
+            <w:r>
+              <w:rPr>
+                <w:color w:val="0000FF"/>
+                <w:highlight w:val="green"/>
               </w:rPr>
               <w:t>$</w:t>
             </w:r>
@@ -8364,6 +8578,7 @@
             <w:r>
               <w:rPr>
                 <w:color w:val="0000FF"/>
+                <w:highlight w:val="green"/>
               </w:rPr>
               <w:t>name</w:t>
             </w:r>
@@ -8373,11 +8588,13 @@
             <w:pPr>
               <w:rPr>
                 <w:color w:val="0000FF"/>
-              </w:rPr>
-            </w:pPr>
-            <w:r>
-              <w:rPr>
-                <w:color w:val="0000FF"/>
+                <w:highlight w:val="green"/>
+              </w:rPr>
+            </w:pPr>
+            <w:r>
+              <w:rPr>
+                <w:color w:val="0000FF"/>
+                <w:highlight w:val="green"/>
               </w:rPr>
               <w:t>[1] “Howie”</w:t>
             </w:r>
@@ -8386,18 +8603,21 @@
             <w:pPr>
               <w:rPr>
                 <w:color w:val="0000FF"/>
-              </w:rPr>
-            </w:pPr>
-          </w:p>
-          <w:p>
-            <w:pPr>
-              <w:rPr>
-                <w:color w:val="0000FF"/>
-              </w:rPr>
-            </w:pPr>
-            <w:r>
-              <w:rPr>
-                <w:color w:val="0000FF"/>
+                <w:highlight w:val="green"/>
+              </w:rPr>
+            </w:pPr>
+          </w:p>
+          <w:p>
+            <w:pPr>
+              <w:rPr>
+                <w:color w:val="0000FF"/>
+                <w:highlight w:val="green"/>
+              </w:rPr>
+            </w:pPr>
+            <w:r>
+              <w:rPr>
+                <w:color w:val="0000FF"/>
+                <w:highlight w:val="green"/>
               </w:rPr>
               <w:t>$</w:t>
             </w:r>
@@ -8405,6 +8625,7 @@
             <w:r>
               <w:rPr>
                 <w:color w:val="0000FF"/>
+                <w:highlight w:val="green"/>
               </w:rPr>
               <w:t>scores</w:t>
             </w:r>
@@ -8414,11 +8635,13 @@
             <w:pPr>
               <w:rPr>
                 <w:color w:val="0000FF"/>
-              </w:rPr>
-            </w:pPr>
-            <w:r>
-              <w:rPr>
-                <w:color w:val="0000FF"/>
+                <w:highlight w:val="green"/>
+              </w:rPr>
+            </w:pPr>
+            <w:r>
+              <w:rPr>
+                <w:color w:val="0000FF"/>
+                <w:highlight w:val="green"/>
               </w:rPr>
               <w:t>[1] 99 73 95 85</w:t>
             </w:r>
@@ -8427,18 +8650,21 @@
             <w:pPr>
               <w:rPr>
                 <w:color w:val="0000FF"/>
-              </w:rPr>
-            </w:pPr>
-          </w:p>
-          <w:p>
-            <w:pPr>
-              <w:rPr>
-                <w:color w:val="0000FF"/>
-              </w:rPr>
-            </w:pPr>
-            <w:r>
-              <w:rPr>
-                <w:color w:val="0000FF"/>
+                <w:highlight w:val="green"/>
+              </w:rPr>
+            </w:pPr>
+          </w:p>
+          <w:p>
+            <w:pPr>
+              <w:rPr>
+                <w:color w:val="0000FF"/>
+                <w:highlight w:val="green"/>
+              </w:rPr>
+            </w:pPr>
+            <w:r>
+              <w:rPr>
+                <w:color w:val="0000FF"/>
+                <w:highlight w:val="green"/>
               </w:rPr>
               <w:t>$</w:t>
             </w:r>
@@ -8446,6 +8672,7 @@
             <w:r>
               <w:rPr>
                 <w:color w:val="0000FF"/>
+                <w:highlight w:val="green"/>
               </w:rPr>
               <w:t>parents</w:t>
             </w:r>
@@ -8455,11 +8682,13 @@
             <w:pPr>
               <w:rPr>
                 <w:color w:val="0000FF"/>
-              </w:rPr>
-            </w:pPr>
-            <w:r>
-              <w:rPr>
-                <w:color w:val="0000FF"/>
+                <w:highlight w:val="green"/>
+              </w:rPr>
+            </w:pPr>
+            <w:r>
+              <w:rPr>
+                <w:color w:val="0000FF"/>
+                <w:highlight w:val="green"/>
               </w:rPr>
               <w:t>[1] “</w:t>
             </w:r>
@@ -8467,6 +8696,7 @@
             <w:r>
               <w:rPr>
                 <w:color w:val="0000FF"/>
+                <w:highlight w:val="green"/>
               </w:rPr>
               <w:t>dora</w:t>
             </w:r>
@@ -8474,6 +8704,7 @@
             <w:r>
               <w:rPr>
                 <w:color w:val="0000FF"/>
+                <w:highlight w:val="green"/>
               </w:rPr>
               <w:t>” “Seymour”</w:t>
             </w:r>
@@ -8482,18 +8713,21 @@
             <w:pPr>
               <w:rPr>
                 <w:color w:val="0000FF"/>
-              </w:rPr>
-            </w:pPr>
-          </w:p>
-          <w:p>
-            <w:pPr>
-              <w:rPr>
-                <w:color w:val="0000FF"/>
-              </w:rPr>
-            </w:pPr>
-            <w:r>
-              <w:rPr>
-                <w:color w:val="0000FF"/>
+                <w:highlight w:val="green"/>
+              </w:rPr>
+            </w:pPr>
+          </w:p>
+          <w:p>
+            <w:pPr>
+              <w:rPr>
+                <w:color w:val="0000FF"/>
+                <w:highlight w:val="green"/>
+              </w:rPr>
+            </w:pPr>
+            <w:r>
+              <w:rPr>
+                <w:color w:val="0000FF"/>
+                <w:highlight w:val="green"/>
               </w:rPr>
               <w:t>$</w:t>
             </w:r>
@@ -8501,6 +8735,7 @@
             <w:r>
               <w:rPr>
                 <w:color w:val="0000FF"/>
+                <w:highlight w:val="green"/>
               </w:rPr>
               <w:t>age</w:t>
             </w:r>
@@ -8510,11 +8745,13 @@
             <w:pPr>
               <w:rPr>
                 <w:color w:val="0000FF"/>
-              </w:rPr>
-            </w:pPr>
-            <w:r>
-              <w:rPr>
-                <w:color w:val="0000FF"/>
+                <w:highlight w:val="green"/>
+              </w:rPr>
+            </w:pPr>
+            <w:r>
+              <w:rPr>
+                <w:color w:val="0000FF"/>
+                <w:highlight w:val="green"/>
               </w:rPr>
               <w:t>[1] 51</w:t>
             </w:r>
@@ -8523,18 +8760,21 @@
             <w:pPr>
               <w:rPr>
                 <w:color w:val="0000FF"/>
-              </w:rPr>
-            </w:pPr>
-          </w:p>
-          <w:p>
-            <w:pPr>
-              <w:rPr>
-                <w:color w:val="0000FF"/>
-              </w:rPr>
-            </w:pPr>
-            <w:r>
-              <w:rPr>
-                <w:color w:val="0000FF"/>
+                <w:highlight w:val="green"/>
+              </w:rPr>
+            </w:pPr>
+          </w:p>
+          <w:p>
+            <w:pPr>
+              <w:rPr>
+                <w:color w:val="0000FF"/>
+                <w:highlight w:val="green"/>
+              </w:rPr>
+            </w:pPr>
+            <w:r>
+              <w:rPr>
+                <w:color w:val="0000FF"/>
+                <w:highlight w:val="green"/>
               </w:rPr>
               <w:t>$</w:t>
             </w:r>
@@ -8542,6 +8782,7 @@
             <w:r>
               <w:rPr>
                 <w:color w:val="0000FF"/>
+                <w:highlight w:val="green"/>
               </w:rPr>
               <w:t>sex</w:t>
             </w:r>
@@ -8551,11 +8792,13 @@
             <w:pPr>
               <w:rPr>
                 <w:color w:val="0000FF"/>
-              </w:rPr>
-            </w:pPr>
-            <w:r>
-              <w:rPr>
-                <w:color w:val="0000FF"/>
+                <w:highlight w:val="green"/>
+              </w:rPr>
+            </w:pPr>
+            <w:r>
+              <w:rPr>
+                <w:color w:val="0000FF"/>
+                <w:highlight w:val="green"/>
               </w:rPr>
               <w:t>[1] “</w:t>
             </w:r>
@@ -8563,6 +8806,7 @@
             <w:r>
               <w:rPr>
                 <w:color w:val="0000FF"/>
+                <w:highlight w:val="green"/>
               </w:rPr>
               <w:t>man</w:t>
             </w:r>
@@ -8570,6 +8814,7 @@
             <w:r>
               <w:rPr>
                 <w:color w:val="0000FF"/>
+                <w:highlight w:val="green"/>
               </w:rPr>
               <w:t>”</w:t>
             </w:r>
@@ -8580,7 +8825,13 @@
             <w:tcW w:w="3420" w:type="dxa"/>
             <w:shd w:val="clear" w:color="auto" w:fill="auto"/>
           </w:tcPr>
-          <w:p/>
+          <w:p>
+            <w:pPr>
+              <w:rPr>
+                <w:highlight w:val="green"/>
+              </w:rPr>
+            </w:pPr>
+          </w:p>
         </w:tc>
       </w:tr>
       <w:tr>
@@ -8597,7 +8848,15 @@
             <w:shd w:val="clear" w:color="auto" w:fill="auto"/>
           </w:tcPr>
           <w:p>
-            <w:r>
+            <w:pPr>
+              <w:rPr>
+                <w:highlight w:val="green"/>
+              </w:rPr>
+            </w:pPr>
+            <w:r>
+              <w:rPr>
+                <w:highlight w:val="green"/>
+              </w:rPr>
               <w:t>Unflatten list</w:t>
             </w:r>
           </w:p>
@@ -8611,12 +8870,14 @@
             <w:pPr>
               <w:rPr>
                 <w:color w:val="FF0000"/>
-              </w:rPr>
-            </w:pPr>
-            <w:proofErr w:type="gramStart"/>
-            <w:r>
-              <w:rPr>
-                <w:color w:val="FF0000"/>
+                <w:highlight w:val="green"/>
+              </w:rPr>
+            </w:pPr>
+            <w:proofErr w:type="gramStart"/>
+            <w:r>
+              <w:rPr>
+                <w:color w:val="FF0000"/>
+                <w:highlight w:val="green"/>
               </w:rPr>
               <w:t>Unlist(</w:t>
             </w:r>
@@ -8624,6 +8885,7 @@
             <w:r>
               <w:rPr>
                 <w:color w:val="FF0000"/>
+                <w:highlight w:val="green"/>
               </w:rPr>
               <w:t>listname)</w:t>
             </w:r>
@@ -8635,7 +8897,15 @@
             <w:shd w:val="clear" w:color="auto" w:fill="auto"/>
           </w:tcPr>
           <w:p>
-            <w:r>
+            <w:pPr>
+              <w:rPr>
+                <w:highlight w:val="green"/>
+              </w:rPr>
+            </w:pPr>
+            <w:r>
+              <w:rPr>
+                <w:highlight w:val="green"/>
+              </w:rPr>
               <w:t>All list elements will become elements in a single vector, and be forced to have the same mode (e.g. character, numeric…), and each element will have a name</w:t>
             </w:r>
           </w:p>
@@ -17773,6 +18043,8 @@
           <w:highlight w:val="green"/>
         </w:rPr>
       </w:pPr>
+      <w:bookmarkStart w:id="0" w:name="_GoBack"/>
+      <w:bookmarkEnd w:id="0"/>
       <w:r>
         <w:rPr>
           <w:color w:val="000000" w:themeColor="text1"/>
@@ -22784,10 +23056,21 @@
             <w:shd w:val="clear" w:color="auto" w:fill="auto"/>
           </w:tcPr>
           <w:p>
-            <w:r>
+            <w:pPr>
+              <w:rPr>
+                <w:highlight w:val="green"/>
+              </w:rPr>
+            </w:pPr>
+            <w:r>
+              <w:rPr>
+                <w:highlight w:val="green"/>
+              </w:rPr>
               <w:t>Get descriptive statistics</w:t>
             </w:r>
             <w:r>
+              <w:rPr>
+                <w:highlight w:val="green"/>
+              </w:rPr>
               <w:t xml:space="preserve"> for each object in a list or data frame</w:t>
             </w:r>
           </w:p>
@@ -22801,18 +23084,21 @@
             <w:pPr>
               <w:rPr>
                 <w:color w:val="FF0000"/>
-              </w:rPr>
-            </w:pPr>
-            <w:proofErr w:type="gramStart"/>
-            <w:r>
-              <w:rPr>
-                <w:color w:val="FF0000"/>
+                <w:highlight w:val="green"/>
+              </w:rPr>
+            </w:pPr>
+            <w:proofErr w:type="gramStart"/>
+            <w:r>
+              <w:rPr>
+                <w:color w:val="FF0000"/>
+                <w:highlight w:val="green"/>
               </w:rPr>
               <w:t>l</w:t>
             </w:r>
             <w:r>
               <w:rPr>
                 <w:color w:val="FF0000"/>
+                <w:highlight w:val="green"/>
               </w:rPr>
               <w:t>apply</w:t>
             </w:r>
@@ -22820,6 +23106,7 @@
             <w:r>
               <w:rPr>
                 <w:color w:val="FF0000"/>
+                <w:highlight w:val="green"/>
               </w:rPr>
               <w:t>(dataset_name, function, na.rm = TRUE)</w:t>
             </w:r>
@@ -22828,12 +23115,14 @@
             <w:pPr>
               <w:rPr>
                 <w:color w:val="0000FF"/>
-              </w:rPr>
-            </w:pPr>
-            <w:proofErr w:type="gramStart"/>
-            <w:r>
-              <w:rPr>
-                <w:color w:val="0000FF"/>
+                <w:highlight w:val="green"/>
+              </w:rPr>
+            </w:pPr>
+            <w:proofErr w:type="gramStart"/>
+            <w:r>
+              <w:rPr>
+                <w:color w:val="0000FF"/>
+                <w:highlight w:val="green"/>
               </w:rPr>
               <w:t>e</w:t>
             </w:r>
@@ -22841,6 +23130,7 @@
             <w:r>
               <w:rPr>
                 <w:color w:val="0000FF"/>
+                <w:highlight w:val="green"/>
               </w:rPr>
               <w:t>.g.</w:t>
             </w:r>
@@ -22849,12 +23139,14 @@
             <w:pPr>
               <w:rPr>
                 <w:color w:val="0000FF"/>
-              </w:rPr>
-            </w:pPr>
-            <w:proofErr w:type="gramStart"/>
-            <w:r>
-              <w:rPr>
-                <w:color w:val="0000FF"/>
+                <w:highlight w:val="green"/>
+              </w:rPr>
+            </w:pPr>
+            <w:proofErr w:type="gramStart"/>
+            <w:r>
+              <w:rPr>
+                <w:color w:val="0000FF"/>
+                <w:highlight w:val="green"/>
               </w:rPr>
               <w:t>means</w:t>
             </w:r>
@@ -22862,12 +23154,14 @@
             <w:r>
               <w:rPr>
                 <w:color w:val="0000FF"/>
+                <w:highlight w:val="green"/>
               </w:rPr>
               <w:t xml:space="preserve"> &lt;- lapply(my.data</w:t>
             </w:r>
             <w:r>
               <w:rPr>
                 <w:color w:val="0000FF"/>
+                <w:highlight w:val="green"/>
               </w:rPr>
               <w:t>, mean, na.rm = TRUE)</w:t>
             </w:r>
@@ -22876,11 +23170,13 @@
             <w:pPr>
               <w:rPr>
                 <w:color w:val="000000" w:themeColor="text1"/>
+                <w:highlight w:val="green"/>
               </w:rPr>
             </w:pPr>
             <w:r>
               <w:rPr>
                 <w:color w:val="000000" w:themeColor="text1"/>
+                <w:highlight w:val="green"/>
               </w:rPr>
               <w:t>This command will try to take the mean of every column in the dataset my.data, and save those means in a new list</w:t>
             </w:r>
@@ -22891,11 +23187,13 @@
                 <w:rStyle w:val="Strong"/>
                 <w:rFonts w:eastAsia="Times New Roman" w:cs="Times New Roman"/>
                 <w:b w:val="0"/>
+                <w:highlight w:val="green"/>
               </w:rPr>
             </w:pPr>
             <w:r>
               <w:rPr>
                 <w:color w:val="000000" w:themeColor="text1"/>
+                <w:highlight w:val="green"/>
               </w:rPr>
               <w:t>Other functions include s</w:t>
             </w:r>
@@ -22904,6 +23202,7 @@
                 <w:rStyle w:val="Strong"/>
                 <w:rFonts w:eastAsia="Times New Roman" w:cs="Times New Roman"/>
                 <w:b w:val="0"/>
+                <w:highlight w:val="green"/>
               </w:rPr>
               <w:t>d, var, min, max, median, range, and quantile</w:t>
             </w:r>
@@ -22912,6 +23211,7 @@
                 <w:rStyle w:val="Strong"/>
                 <w:rFonts w:eastAsia="Times New Roman" w:cs="Times New Roman"/>
                 <w:b w:val="0"/>
+                <w:highlight w:val="green"/>
               </w:rPr>
               <w:t>, or any other function</w:t>
             </w:r>
@@ -22923,6 +23223,7 @@
                 <w:rFonts w:eastAsia="Times New Roman" w:cs="Times New Roman"/>
                 <w:b w:val="0"/>
                 <w:color w:val="0000FF"/>
+                <w:highlight w:val="green"/>
               </w:rPr>
             </w:pPr>
             <w:proofErr w:type="gramStart"/>
@@ -22932,6 +23233,7 @@
                 <w:rFonts w:eastAsia="Times New Roman" w:cs="Times New Roman"/>
                 <w:b w:val="0"/>
                 <w:color w:val="0000FF"/>
+                <w:highlight w:val="green"/>
               </w:rPr>
               <w:t>e</w:t>
             </w:r>
@@ -22942,6 +23244,7 @@
                 <w:rFonts w:eastAsia="Times New Roman" w:cs="Times New Roman"/>
                 <w:b w:val="0"/>
                 <w:color w:val="0000FF"/>
+                <w:highlight w:val="green"/>
               </w:rPr>
               <w:t>.g.</w:t>
             </w:r>
@@ -22950,6 +23253,7 @@
             <w:pPr>
               <w:rPr>
                 <w:color w:val="0000FF"/>
+                <w:highlight w:val="green"/>
               </w:rPr>
             </w:pPr>
             <w:proofErr w:type="gramStart"/>
@@ -22959,6 +23263,7 @@
                 <w:rFonts w:eastAsia="Times New Roman" w:cs="Times New Roman"/>
                 <w:b w:val="0"/>
                 <w:color w:val="0000FF"/>
+                <w:highlight w:val="green"/>
               </w:rPr>
               <w:t>class</w:t>
             </w:r>
@@ -22969,12 +23274,14 @@
                 <w:rFonts w:eastAsia="Times New Roman" w:cs="Times New Roman"/>
                 <w:b w:val="0"/>
                 <w:color w:val="0000FF"/>
+                <w:highlight w:val="green"/>
               </w:rPr>
               <w:t xml:space="preserve">_list &lt;- </w:t>
             </w:r>
             <w:r>
               <w:rPr>
                 <w:color w:val="0000FF"/>
+                <w:highlight w:val="green"/>
               </w:rPr>
               <w:t>lapply(my.data, class)</w:t>
             </w:r>
@@ -22983,11 +23290,13 @@
             <w:pPr>
               <w:rPr>
                 <w:color w:val="000000" w:themeColor="text1"/>
+                <w:highlight w:val="green"/>
               </w:rPr>
             </w:pPr>
             <w:r>
               <w:rPr>
                 <w:color w:val="000000" w:themeColor="text1"/>
+                <w:highlight w:val="green"/>
               </w:rPr>
               <w:t>This command will assess the class of each column in the my.data dataset and pass the class values to a list called class_list</w:t>
             </w:r>
@@ -22998,7 +23307,13 @@
             <w:tcW w:w="3420" w:type="dxa"/>
             <w:shd w:val="clear" w:color="auto" w:fill="auto"/>
           </w:tcPr>
-          <w:p/>
+          <w:p>
+            <w:pPr>
+              <w:rPr>
+                <w:highlight w:val="green"/>
+              </w:rPr>
+            </w:pPr>
+          </w:p>
         </w:tc>
       </w:tr>
       <w:tr>
@@ -23015,7 +23330,15 @@
             <w:shd w:val="clear" w:color="auto" w:fill="auto"/>
           </w:tcPr>
           <w:p>
-            <w:r>
+            <w:pPr>
+              <w:rPr>
+                <w:highlight w:val="green"/>
+              </w:rPr>
+            </w:pPr>
+            <w:r>
+              <w:rPr>
+                <w:highlight w:val="green"/>
+              </w:rPr>
               <w:t>Iteratively get statistics for each object in a list and save the results in a vector</w:t>
             </w:r>
           </w:p>
@@ -23029,12 +23352,14 @@
             <w:pPr>
               <w:rPr>
                 <w:color w:val="FF0000"/>
-              </w:rPr>
-            </w:pPr>
-            <w:proofErr w:type="gramStart"/>
-            <w:r>
-              <w:rPr>
-                <w:color w:val="FF0000"/>
+                <w:highlight w:val="green"/>
+              </w:rPr>
+            </w:pPr>
+            <w:proofErr w:type="gramStart"/>
+            <w:r>
+              <w:rPr>
+                <w:color w:val="FF0000"/>
+                <w:highlight w:val="green"/>
               </w:rPr>
               <w:t>sapply</w:t>
             </w:r>
@@ -23042,6 +23367,7 @@
             <w:r>
               <w:rPr>
                 <w:color w:val="FF0000"/>
+                <w:highlight w:val="green"/>
               </w:rPr>
               <w:t>(dataset_name, function, na.rm = TRUE)</w:t>
             </w:r>
@@ -23050,12 +23376,14 @@
             <w:pPr>
               <w:rPr>
                 <w:color w:val="0000FF"/>
-              </w:rPr>
-            </w:pPr>
-            <w:proofErr w:type="gramStart"/>
-            <w:r>
-              <w:rPr>
-                <w:color w:val="0000FF"/>
+                <w:highlight w:val="green"/>
+              </w:rPr>
+            </w:pPr>
+            <w:proofErr w:type="gramStart"/>
+            <w:r>
+              <w:rPr>
+                <w:color w:val="0000FF"/>
+                <w:highlight w:val="green"/>
               </w:rPr>
               <w:t>e</w:t>
             </w:r>
@@ -23063,6 +23391,7 @@
             <w:r>
               <w:rPr>
                 <w:color w:val="0000FF"/>
+                <w:highlight w:val="green"/>
               </w:rPr>
               <w:t>.g.</w:t>
             </w:r>
@@ -23071,12 +23400,14 @@
             <w:pPr>
               <w:rPr>
                 <w:color w:val="0000FF"/>
-              </w:rPr>
-            </w:pPr>
-            <w:proofErr w:type="gramStart"/>
-            <w:r>
-              <w:rPr>
-                <w:color w:val="0000FF"/>
+                <w:highlight w:val="green"/>
+              </w:rPr>
+            </w:pPr>
+            <w:proofErr w:type="gramStart"/>
+            <w:r>
+              <w:rPr>
+                <w:color w:val="0000FF"/>
+                <w:highlight w:val="green"/>
               </w:rPr>
               <w:t>means</w:t>
             </w:r>
@@ -23084,6 +23415,7 @@
             <w:r>
               <w:rPr>
                 <w:color w:val="0000FF"/>
+                <w:highlight w:val="green"/>
               </w:rPr>
               <w:t xml:space="preserve"> &lt;- sapply(my.data, mean, na.rm = TRUE)</w:t>
             </w:r>
@@ -23092,23 +23424,20 @@
             <w:pPr>
               <w:rPr>
                 <w:color w:val="000000" w:themeColor="text1"/>
+                <w:highlight w:val="green"/>
               </w:rPr>
             </w:pPr>
             <w:r>
               <w:rPr>
                 <w:color w:val="000000" w:themeColor="text1"/>
-              </w:rPr>
-              <w:t>This command will try to take the mean of every column in the dataset my.data,</w:t>
+                <w:highlight w:val="green"/>
+              </w:rPr>
+              <w:t xml:space="preserve">This command will try to take the mean of every column in the dataset my.data, and save those means in a vector. </w:t>
             </w:r>
             <w:r>
               <w:rPr>
                 <w:color w:val="000000" w:themeColor="text1"/>
-              </w:rPr>
-              <w:t xml:space="preserve"> and save those means in a vector. </w:t>
-            </w:r>
-            <w:r>
-              <w:rPr>
-                <w:color w:val="000000" w:themeColor="text1"/>
+                <w:highlight w:val="green"/>
               </w:rPr>
               <w:lastRenderedPageBreak/>
               <w:t>Because the output of mean is numbers, the vector will be numeric</w:t>
@@ -23118,6 +23447,7 @@
             <w:pPr>
               <w:rPr>
                 <w:color w:val="000000" w:themeColor="text1"/>
+                <w:highlight w:val="green"/>
               </w:rPr>
             </w:pPr>
           </w:p>
@@ -23128,6 +23458,7 @@
                 <w:rFonts w:eastAsia="Times New Roman" w:cs="Times New Roman"/>
                 <w:b w:val="0"/>
                 <w:color w:val="0000FF"/>
+                <w:highlight w:val="green"/>
               </w:rPr>
             </w:pPr>
             <w:proofErr w:type="gramStart"/>
@@ -23137,6 +23468,7 @@
                 <w:rFonts w:eastAsia="Times New Roman" w:cs="Times New Roman"/>
                 <w:b w:val="0"/>
                 <w:color w:val="0000FF"/>
+                <w:highlight w:val="green"/>
               </w:rPr>
               <w:t>e</w:t>
             </w:r>
@@ -23147,6 +23479,7 @@
                 <w:rFonts w:eastAsia="Times New Roman" w:cs="Times New Roman"/>
                 <w:b w:val="0"/>
                 <w:color w:val="0000FF"/>
+                <w:highlight w:val="green"/>
               </w:rPr>
               <w:t>.g.</w:t>
             </w:r>
@@ -23155,6 +23488,7 @@
             <w:pPr>
               <w:rPr>
                 <w:color w:val="0000FF"/>
+                <w:highlight w:val="green"/>
               </w:rPr>
             </w:pPr>
             <w:proofErr w:type="gramStart"/>
@@ -23164,6 +23498,7 @@
                 <w:rFonts w:eastAsia="Times New Roman" w:cs="Times New Roman"/>
                 <w:b w:val="0"/>
                 <w:color w:val="0000FF"/>
+                <w:highlight w:val="green"/>
               </w:rPr>
               <w:t>class</w:t>
             </w:r>
@@ -23174,31 +23509,29 @@
                 <w:rFonts w:eastAsia="Times New Roman" w:cs="Times New Roman"/>
                 <w:b w:val="0"/>
                 <w:color w:val="0000FF"/>
+                <w:highlight w:val="green"/>
               </w:rPr>
               <w:t xml:space="preserve">_list &lt;- </w:t>
             </w:r>
             <w:r>
               <w:rPr>
                 <w:color w:val="0000FF"/>
-              </w:rPr>
-              <w:t>s</w:t>
-            </w:r>
-            <w:r>
-              <w:rPr>
-                <w:color w:val="0000FF"/>
-              </w:rPr>
-              <w:t>apply(my.data, class)</w:t>
+                <w:highlight w:val="green"/>
+              </w:rPr>
+              <w:t>sapply(my.data, class)</w:t>
             </w:r>
           </w:p>
           <w:p>
             <w:pPr>
               <w:rPr>
                 <w:color w:val="000000" w:themeColor="text1"/>
+                <w:highlight w:val="green"/>
               </w:rPr>
             </w:pPr>
             <w:r>
               <w:rPr>
                 <w:color w:val="000000" w:themeColor="text1"/>
+                <w:highlight w:val="green"/>
               </w:rPr>
               <w:t>This command will assess the class of each column in the my.data dataset and pass the class values to a vector called class_list. Because the output of class is a string, the vector will be a character vector</w:t>
             </w:r>
@@ -23207,6 +23540,7 @@
             <w:pPr>
               <w:rPr>
                 <w:color w:val="000000" w:themeColor="text1"/>
+                <w:highlight w:val="green"/>
               </w:rPr>
             </w:pPr>
           </w:p>
@@ -23214,12 +23548,14 @@
             <w:pPr>
               <w:rPr>
                 <w:color w:val="000000" w:themeColor="text1"/>
+                <w:highlight w:val="green"/>
               </w:rPr>
             </w:pPr>
             <w:proofErr w:type="gramStart"/>
             <w:r>
               <w:rPr>
                 <w:color w:val="000000" w:themeColor="text1"/>
+                <w:highlight w:val="green"/>
               </w:rPr>
               <w:t>sapply</w:t>
             </w:r>
@@ -23227,6 +23563,7 @@
             <w:r>
               <w:rPr>
                 <w:color w:val="000000" w:themeColor="text1"/>
+                <w:highlight w:val="green"/>
               </w:rPr>
               <w:t xml:space="preserve"> will also make a matrix if the data it brings back is a series of vectors</w:t>
             </w:r>
@@ -23235,12 +23572,14 @@
             <w:pPr>
               <w:rPr>
                 <w:color w:val="0000FF"/>
-              </w:rPr>
-            </w:pPr>
-            <w:proofErr w:type="gramStart"/>
-            <w:r>
-              <w:rPr>
-                <w:color w:val="0000FF"/>
+                <w:highlight w:val="green"/>
+              </w:rPr>
+            </w:pPr>
+            <w:proofErr w:type="gramStart"/>
+            <w:r>
+              <w:rPr>
+                <w:color w:val="0000FF"/>
+                <w:highlight w:val="green"/>
               </w:rPr>
               <w:t>e</w:t>
             </w:r>
@@ -23248,6 +23587,7 @@
             <w:r>
               <w:rPr>
                 <w:color w:val="0000FF"/>
+                <w:highlight w:val="green"/>
               </w:rPr>
               <w:t>.g.</w:t>
             </w:r>
@@ -23256,12 +23596,14 @@
             <w:pPr>
               <w:rPr>
                 <w:color w:val="0000FF"/>
-              </w:rPr>
-            </w:pPr>
-            <w:proofErr w:type="gramStart"/>
-            <w:r>
-              <w:rPr>
-                <w:color w:val="0000FF"/>
+                <w:highlight w:val="green"/>
+              </w:rPr>
+            </w:pPr>
+            <w:proofErr w:type="gramStart"/>
+            <w:r>
+              <w:rPr>
+                <w:color w:val="0000FF"/>
+                <w:highlight w:val="green"/>
               </w:rPr>
               <w:t>maxmin</w:t>
             </w:r>
@@ -23269,12 +23611,14 @@
             <w:r>
               <w:rPr>
                 <w:color w:val="0000FF"/>
+                <w:highlight w:val="green"/>
               </w:rPr>
               <w:t xml:space="preserve"> &lt;- sapply(my.data, range</w:t>
             </w:r>
             <w:r>
               <w:rPr>
                 <w:color w:val="0000FF"/>
+                <w:highlight w:val="green"/>
               </w:rPr>
               <w:t>)</w:t>
             </w:r>
@@ -23283,23 +23627,27 @@
             <w:pPr>
               <w:rPr>
                 <w:color w:val="FF0000"/>
+                <w:highlight w:val="green"/>
               </w:rPr>
             </w:pPr>
             <w:r>
               <w:rPr>
                 <w:color w:val="000000" w:themeColor="text1"/>
+                <w:highlight w:val="green"/>
               </w:rPr>
               <w:t xml:space="preserve">This will take the </w:t>
             </w:r>
             <w:r>
               <w:rPr>
                 <w:color w:val="000000" w:themeColor="text1"/>
+                <w:highlight w:val="green"/>
               </w:rPr>
               <w:t>minimum and maximum of the numbers in each column of my.data and save it in a matrix that would be 2 rows by</w:t>
             </w:r>
             <w:r>
               <w:rPr>
                 <w:color w:val="000000" w:themeColor="text1"/>
+                <w:highlight w:val="green"/>
               </w:rPr>
               <w:t xml:space="preserve"> however many columns are in the dataset</w:t>
             </w:r>
@@ -23311,24 +23659,63 @@
             <w:shd w:val="clear" w:color="auto" w:fill="auto"/>
           </w:tcPr>
           <w:p>
-            <w:r>
+            <w:pPr>
+              <w:rPr>
+                <w:highlight w:val="green"/>
+              </w:rPr>
+            </w:pPr>
+            <w:r>
+              <w:rPr>
+                <w:highlight w:val="green"/>
+              </w:rPr>
               <w:lastRenderedPageBreak/>
               <w:t>If using sapply results in a bunch of elements of length 1, it will save them in a vector</w:t>
             </w:r>
           </w:p>
-          <w:p/>
-          <w:p>
-            <w:r>
+          <w:p>
+            <w:pPr>
+              <w:rPr>
+                <w:highlight w:val="green"/>
+              </w:rPr>
+            </w:pPr>
+          </w:p>
+          <w:p>
+            <w:pPr>
+              <w:rPr>
+                <w:highlight w:val="green"/>
+              </w:rPr>
+            </w:pPr>
+            <w:r>
+              <w:rPr>
+                <w:highlight w:val="green"/>
+              </w:rPr>
               <w:t xml:space="preserve">If using sapply results in a bunch of </w:t>
             </w:r>
             <w:r>
+              <w:rPr>
+                <w:highlight w:val="green"/>
+              </w:rPr>
               <w:lastRenderedPageBreak/>
               <w:t>vectors that all have multiple elements and have the same length, it will save them in a matrix.</w:t>
             </w:r>
           </w:p>
-          <w:p/>
-          <w:p>
-            <w:r>
+          <w:p>
+            <w:pPr>
+              <w:rPr>
+                <w:highlight w:val="green"/>
+              </w:rPr>
+            </w:pPr>
+          </w:p>
+          <w:p>
+            <w:pPr>
+              <w:rPr>
+                <w:highlight w:val="green"/>
+              </w:rPr>
+            </w:pPr>
+            <w:r>
+              <w:rPr>
+                <w:highlight w:val="green"/>
+              </w:rPr>
               <w:t>If using sapply results in a bunch of vectors that all have multiple elements that are not the same length, it will save the results as a list, which is the same thing that lapply will do</w:t>
             </w:r>
           </w:p>
@@ -23348,7 +23735,15 @@
             <w:shd w:val="clear" w:color="auto" w:fill="auto"/>
           </w:tcPr>
           <w:p>
-            <w:r>
+            <w:pPr>
+              <w:rPr>
+                <w:highlight w:val="green"/>
+              </w:rPr>
+            </w:pPr>
+            <w:r>
+              <w:rPr>
+                <w:highlight w:val="green"/>
+              </w:rPr>
               <w:t>Specify the type of output provided by apply</w:t>
             </w:r>
           </w:p>
@@ -23362,18 +23757,21 @@
             <w:pPr>
               <w:rPr>
                 <w:color w:val="FF0000"/>
-              </w:rPr>
-            </w:pPr>
-            <w:proofErr w:type="gramStart"/>
-            <w:r>
-              <w:rPr>
-                <w:color w:val="FF0000"/>
+                <w:highlight w:val="green"/>
+              </w:rPr>
+            </w:pPr>
+            <w:proofErr w:type="gramStart"/>
+            <w:r>
+              <w:rPr>
+                <w:color w:val="FF0000"/>
+                <w:highlight w:val="green"/>
               </w:rPr>
               <w:t>v</w:t>
             </w:r>
             <w:r>
               <w:rPr>
                 <w:color w:val="FF0000"/>
+                <w:highlight w:val="green"/>
               </w:rPr>
               <w:t>apply</w:t>
             </w:r>
@@ -23381,6 +23779,7 @@
             <w:r>
               <w:rPr>
                 <w:color w:val="FF0000"/>
+                <w:highlight w:val="green"/>
               </w:rPr>
               <w:t>(dataset_name, function, vector_type)</w:t>
             </w:r>
@@ -23389,12 +23788,14 @@
             <w:pPr>
               <w:rPr>
                 <w:color w:val="0000FF"/>
-              </w:rPr>
-            </w:pPr>
-            <w:proofErr w:type="gramStart"/>
-            <w:r>
-              <w:rPr>
-                <w:color w:val="0000FF"/>
+                <w:highlight w:val="green"/>
+              </w:rPr>
+            </w:pPr>
+            <w:proofErr w:type="gramStart"/>
+            <w:r>
+              <w:rPr>
+                <w:color w:val="0000FF"/>
+                <w:highlight w:val="green"/>
               </w:rPr>
               <w:t>e</w:t>
             </w:r>
@@ -23402,6 +23803,7 @@
             <w:r>
               <w:rPr>
                 <w:color w:val="0000FF"/>
+                <w:highlight w:val="green"/>
               </w:rPr>
               <w:t>.g.</w:t>
             </w:r>
@@ -23410,12 +23812,14 @@
             <w:pPr>
               <w:rPr>
                 <w:color w:val="0000FF"/>
-              </w:rPr>
-            </w:pPr>
-            <w:proofErr w:type="gramStart"/>
-            <w:r>
-              <w:rPr>
-                <w:color w:val="0000FF"/>
+                <w:highlight w:val="green"/>
+              </w:rPr>
+            </w:pPr>
+            <w:proofErr w:type="gramStart"/>
+            <w:r>
+              <w:rPr>
+                <w:color w:val="0000FF"/>
+                <w:highlight w:val="green"/>
               </w:rPr>
               <w:t>vapply</w:t>
             </w:r>
@@ -23423,6 +23827,7 @@
             <w:r>
               <w:rPr>
                 <w:color w:val="0000FF"/>
+                <w:highlight w:val="green"/>
               </w:rPr>
               <w:t>(my.data, class, character(1)</w:t>
             </w:r>
@@ -23431,11 +23836,13 @@
             <w:pPr>
               <w:rPr>
                 <w:color w:val="000000" w:themeColor="text1"/>
+                <w:highlight w:val="green"/>
               </w:rPr>
             </w:pPr>
             <w:r>
               <w:rPr>
                 <w:color w:val="000000" w:themeColor="text1"/>
+                <w:highlight w:val="green"/>
               </w:rPr>
               <w:t>This command will determine the class of each object in my.data and the output is specified as a character vector of length 1.</w:t>
             </w:r>
@@ -23447,7 +23854,15 @@
             <w:shd w:val="clear" w:color="auto" w:fill="auto"/>
           </w:tcPr>
           <w:p>
-            <w:r>
+            <w:pPr>
+              <w:rPr>
+                <w:highlight w:val="green"/>
+              </w:rPr>
+            </w:pPr>
+            <w:r>
+              <w:rPr>
+                <w:highlight w:val="green"/>
+              </w:rPr>
               <w:t>Using this function does the same thing as sapply, but it is ‘safer’ than sapply because it will give an error if the output is not in the form you expect. In contrast, sapply will output the result in whatever format it needs to, and you won’t know if it’s not what you expect</w:t>
             </w:r>
           </w:p>
@@ -23467,7 +23882,15 @@
             <w:shd w:val="clear" w:color="auto" w:fill="auto"/>
           </w:tcPr>
           <w:p>
-            <w:r>
+            <w:pPr>
+              <w:rPr>
+                <w:highlight w:val="green"/>
+              </w:rPr>
+            </w:pPr>
+            <w:r>
+              <w:rPr>
+                <w:highlight w:val="green"/>
+              </w:rPr>
               <w:t>Get statistics for an object in a list split according to another factor vector</w:t>
             </w:r>
           </w:p>
@@ -23481,12 +23904,14 @@
             <w:pPr>
               <w:rPr>
                 <w:color w:val="FF0000"/>
-              </w:rPr>
-            </w:pPr>
-            <w:proofErr w:type="gramStart"/>
-            <w:r>
-              <w:rPr>
-                <w:color w:val="FF0000"/>
+                <w:highlight w:val="green"/>
+              </w:rPr>
+            </w:pPr>
+            <w:proofErr w:type="gramStart"/>
+            <w:r>
+              <w:rPr>
+                <w:color w:val="FF0000"/>
+                <w:highlight w:val="green"/>
               </w:rPr>
               <w:t>tapply</w:t>
             </w:r>
@@ -23494,12 +23919,14 @@
             <w:r>
               <w:rPr>
                 <w:color w:val="FF0000"/>
+                <w:highlight w:val="green"/>
               </w:rPr>
               <w:t>(</w:t>
             </w:r>
             <w:r>
               <w:rPr>
                 <w:color w:val="FF0000"/>
+                <w:highlight w:val="green"/>
               </w:rPr>
               <w:t>variable_to_be_assessed, factor_variable, function)</w:t>
             </w:r>
@@ -23508,12 +23935,14 @@
             <w:pPr>
               <w:rPr>
                 <w:color w:val="0000FF"/>
-              </w:rPr>
-            </w:pPr>
-            <w:proofErr w:type="gramStart"/>
-            <w:r>
-              <w:rPr>
-                <w:color w:val="0000FF"/>
+                <w:highlight w:val="green"/>
+              </w:rPr>
+            </w:pPr>
+            <w:proofErr w:type="gramStart"/>
+            <w:r>
+              <w:rPr>
+                <w:color w:val="0000FF"/>
+                <w:highlight w:val="green"/>
               </w:rPr>
               <w:t>e</w:t>
             </w:r>
@@ -23521,6 +23950,7 @@
             <w:r>
               <w:rPr>
                 <w:color w:val="0000FF"/>
+                <w:highlight w:val="green"/>
               </w:rPr>
               <w:t>.g.</w:t>
             </w:r>
@@ -23529,12 +23959,14 @@
             <w:pPr>
               <w:rPr>
                 <w:color w:val="0000FF"/>
-              </w:rPr>
-            </w:pPr>
-            <w:proofErr w:type="gramStart"/>
-            <w:r>
-              <w:rPr>
-                <w:color w:val="0000FF"/>
+                <w:highlight w:val="green"/>
+              </w:rPr>
+            </w:pPr>
+            <w:proofErr w:type="gramStart"/>
+            <w:r>
+              <w:rPr>
+                <w:color w:val="0000FF"/>
+                <w:highlight w:val="green"/>
               </w:rPr>
               <w:t>tapply</w:t>
             </w:r>
@@ -23542,6 +23974,7 @@
             <w:r>
               <w:rPr>
                 <w:color w:val="0000FF"/>
+                <w:highlight w:val="green"/>
               </w:rPr>
               <w:t>(my.data$age, mydata$diagnosis, mean)</w:t>
             </w:r>
@@ -23550,12 +23983,14 @@
             <w:pPr>
               <w:rPr>
                 <w:color w:val="000000" w:themeColor="text1"/>
+                <w:highlight w:val="green"/>
               </w:rPr>
             </w:pPr>
             <w:proofErr w:type="gramStart"/>
             <w:r>
               <w:rPr>
                 <w:color w:val="000000" w:themeColor="text1"/>
+                <w:highlight w:val="green"/>
               </w:rPr>
               <w:t>this</w:t>
             </w:r>
@@ -23563,6 +23998,7 @@
             <w:r>
               <w:rPr>
                 <w:color w:val="000000" w:themeColor="text1"/>
+                <w:highlight w:val="green"/>
               </w:rPr>
               <w:t xml:space="preserve"> command with provide the means for the variable age at each level of diagnosis</w:t>
             </w:r>
@@ -23573,7 +24009,13 @@
             <w:tcW w:w="3420" w:type="dxa"/>
             <w:shd w:val="clear" w:color="auto" w:fill="auto"/>
           </w:tcPr>
-          <w:p/>
+          <w:p>
+            <w:pPr>
+              <w:rPr>
+                <w:highlight w:val="green"/>
+              </w:rPr>
+            </w:pPr>
+          </w:p>
         </w:tc>
       </w:tr>
       <w:tr>
@@ -23731,23 +24173,7 @@
                 <w:color w:val="000000" w:themeColor="text1"/>
                 <w:highlight w:val="green"/>
               </w:rPr>
-              <w:t xml:space="preserve"> command </w:t>
-            </w:r>
-            <w:bookmarkStart w:id="0" w:name="_GoBack"/>
-            <w:r>
-              <w:rPr>
-                <w:color w:val="000000" w:themeColor="text1"/>
-                <w:highlight w:val="green"/>
-              </w:rPr>
-              <w:t xml:space="preserve">with </w:t>
-            </w:r>
-            <w:bookmarkEnd w:id="0"/>
-            <w:r>
-              <w:rPr>
-                <w:color w:val="000000" w:themeColor="text1"/>
-                <w:highlight w:val="green"/>
-              </w:rPr>
-              <w:t>provide the means for the variable age at each level of diagnosis</w:t>
+              <w:t xml:space="preserve"> command with provide the means for the variable age at each level of diagnosis</w:t>
             </w:r>
           </w:p>
         </w:tc>
@@ -24639,7 +25065,15 @@
             <w:shd w:val="clear" w:color="auto" w:fill="auto"/>
           </w:tcPr>
           <w:p>
-            <w:r>
+            <w:pPr>
+              <w:rPr>
+                <w:highlight w:val="green"/>
+              </w:rPr>
+            </w:pPr>
+            <w:r>
+              <w:rPr>
+                <w:highlight w:val="green"/>
+              </w:rPr>
               <w:t>Make tables for factor data</w:t>
             </w:r>
           </w:p>
@@ -24653,12 +25087,14 @@
             <w:pPr>
               <w:rPr>
                 <w:color w:val="FF0000"/>
-              </w:rPr>
-            </w:pPr>
-            <w:proofErr w:type="gramStart"/>
-            <w:r>
-              <w:rPr>
-                <w:color w:val="FF0000"/>
+                <w:highlight w:val="green"/>
+              </w:rPr>
+            </w:pPr>
+            <w:proofErr w:type="gramStart"/>
+            <w:r>
+              <w:rPr>
+                <w:color w:val="FF0000"/>
+                <w:highlight w:val="green"/>
               </w:rPr>
               <w:t>table</w:t>
             </w:r>
@@ -24666,6 +25102,7 @@
             <w:r>
               <w:rPr>
                 <w:color w:val="FF0000"/>
+                <w:highlight w:val="green"/>
               </w:rPr>
               <w:t>(Object_name)</w:t>
             </w:r>
@@ -24674,11 +25111,13 @@
             <w:pPr>
               <w:rPr>
                 <w:color w:val="0000FF"/>
-              </w:rPr>
-            </w:pPr>
-            <w:r>
-              <w:rPr>
-                <w:color w:val="FF0000"/>
+                <w:highlight w:val="green"/>
+              </w:rPr>
+            </w:pPr>
+            <w:r>
+              <w:rPr>
+                <w:color w:val="FF0000"/>
+                <w:highlight w:val="green"/>
               </w:rPr>
               <w:t xml:space="preserve"> </w:t>
             </w:r>
@@ -24686,6 +25125,7 @@
             <w:r>
               <w:rPr>
                 <w:color w:val="0000FF"/>
+                <w:highlight w:val="green"/>
               </w:rPr>
               <w:t>e</w:t>
             </w:r>
@@ -24693,6 +25133,7 @@
             <w:r>
               <w:rPr>
                 <w:color w:val="0000FF"/>
+                <w:highlight w:val="green"/>
               </w:rPr>
               <w:t>.g.</w:t>
             </w:r>
@@ -24701,12 +25142,14 @@
             <w:pPr>
               <w:rPr>
                 <w:color w:val="0000FF"/>
-              </w:rPr>
-            </w:pPr>
-            <w:proofErr w:type="gramStart"/>
-            <w:r>
-              <w:rPr>
-                <w:color w:val="0000FF"/>
+                <w:highlight w:val="green"/>
+              </w:rPr>
+            </w:pPr>
+            <w:proofErr w:type="gramStart"/>
+            <w:r>
+              <w:rPr>
+                <w:color w:val="0000FF"/>
+                <w:highlight w:val="green"/>
               </w:rPr>
               <w:t>table</w:t>
             </w:r>
@@ -24714,6 +25157,7 @@
             <w:r>
               <w:rPr>
                 <w:color w:val="0000FF"/>
+                <w:highlight w:val="green"/>
               </w:rPr>
               <w:t>(x)</w:t>
             </w:r>
@@ -24722,12 +25166,14 @@
             <w:pPr>
               <w:rPr>
                 <w:color w:val="0000FF"/>
-              </w:rPr>
-            </w:pPr>
-            <w:proofErr w:type="gramStart"/>
-            <w:r>
-              <w:rPr>
-                <w:color w:val="0000FF"/>
+                <w:highlight w:val="green"/>
+              </w:rPr>
+            </w:pPr>
+            <w:proofErr w:type="gramStart"/>
+            <w:r>
+              <w:rPr>
+                <w:color w:val="0000FF"/>
+                <w:highlight w:val="green"/>
               </w:rPr>
               <w:t>x</w:t>
             </w:r>
@@ -24737,12 +25183,14 @@
             <w:pPr>
               <w:rPr>
                 <w:color w:val="0000FF"/>
-              </w:rPr>
-            </w:pPr>
-            <w:proofErr w:type="gramStart"/>
-            <w:r>
-              <w:rPr>
-                <w:color w:val="0000FF"/>
+                <w:highlight w:val="green"/>
+              </w:rPr>
+            </w:pPr>
+            <w:proofErr w:type="gramStart"/>
+            <w:r>
+              <w:rPr>
+                <w:color w:val="0000FF"/>
+                <w:highlight w:val="green"/>
               </w:rPr>
               <w:t>f</w:t>
             </w:r>
@@ -24750,6 +25198,7 @@
             <w:r>
               <w:rPr>
                 <w:color w:val="0000FF"/>
+                <w:highlight w:val="green"/>
               </w:rPr>
               <w:t xml:space="preserve"> m</w:t>
             </w:r>
@@ -24758,22 +25207,35 @@
             <w:pPr>
               <w:rPr>
                 <w:color w:val="0000FF"/>
-              </w:rPr>
-            </w:pPr>
-            <w:r>
-              <w:rPr>
-                <w:color w:val="0000FF"/>
+                <w:highlight w:val="green"/>
+              </w:rPr>
+            </w:pPr>
+            <w:r>
+              <w:rPr>
+                <w:color w:val="0000FF"/>
+                <w:highlight w:val="green"/>
               </w:rPr>
               <w:t>3 2</w:t>
             </w:r>
           </w:p>
           <w:p>
-            <w:proofErr w:type="gramStart"/>
-            <w:r>
+            <w:pPr>
+              <w:rPr>
+                <w:highlight w:val="green"/>
+              </w:rPr>
+            </w:pPr>
+            <w:proofErr w:type="gramStart"/>
+            <w:r>
+              <w:rPr>
+                <w:highlight w:val="green"/>
+              </w:rPr>
               <w:t>you</w:t>
             </w:r>
             <w:proofErr w:type="gramEnd"/>
             <w:r>
+              <w:rPr>
+                <w:highlight w:val="green"/>
+              </w:rPr>
               <w:t xml:space="preserve"> can also use table to cross-tabulate multiple factors for the same cases. For instance if you also have a second factor with age categories for the same people references in x, you can show sex and age in a table</w:t>
             </w:r>
           </w:p>
@@ -24781,12 +25243,14 @@
             <w:pPr>
               <w:rPr>
                 <w:color w:val="0000FF"/>
-              </w:rPr>
-            </w:pPr>
-            <w:proofErr w:type="gramStart"/>
-            <w:r>
-              <w:rPr>
-                <w:color w:val="0000FF"/>
+                <w:highlight w:val="green"/>
+              </w:rPr>
+            </w:pPr>
+            <w:proofErr w:type="gramStart"/>
+            <w:r>
+              <w:rPr>
+                <w:color w:val="0000FF"/>
+                <w:highlight w:val="green"/>
               </w:rPr>
               <w:t>e</w:t>
             </w:r>
@@ -24794,6 +25258,7 @@
             <w:r>
               <w:rPr>
                 <w:color w:val="0000FF"/>
+                <w:highlight w:val="green"/>
               </w:rPr>
               <w:t>.g.</w:t>
             </w:r>
@@ -24802,12 +25267,14 @@
             <w:pPr>
               <w:rPr>
                 <w:color w:val="0000FF"/>
-              </w:rPr>
-            </w:pPr>
-            <w:proofErr w:type="gramStart"/>
-            <w:r>
-              <w:rPr>
-                <w:color w:val="0000FF"/>
+                <w:highlight w:val="green"/>
+              </w:rPr>
+            </w:pPr>
+            <w:proofErr w:type="gramStart"/>
+            <w:r>
+              <w:rPr>
+                <w:color w:val="0000FF"/>
+                <w:highlight w:val="green"/>
               </w:rPr>
               <w:t>y</w:t>
             </w:r>
@@ -24815,6 +25282,7 @@
             <w:r>
               <w:rPr>
                 <w:color w:val="0000FF"/>
+                <w:highlight w:val="green"/>
               </w:rPr>
               <w:t xml:space="preserve"> &lt;- factor(c(“old” “young” “young” “young” “old”))</w:t>
             </w:r>
@@ -24823,12 +25291,14 @@
             <w:pPr>
               <w:rPr>
                 <w:color w:val="0000FF"/>
-              </w:rPr>
-            </w:pPr>
-            <w:proofErr w:type="gramStart"/>
-            <w:r>
-              <w:rPr>
-                <w:color w:val="0000FF"/>
+                <w:highlight w:val="green"/>
+              </w:rPr>
+            </w:pPr>
+            <w:proofErr w:type="gramStart"/>
+            <w:r>
+              <w:rPr>
+                <w:color w:val="0000FF"/>
+                <w:highlight w:val="green"/>
               </w:rPr>
               <w:t>table</w:t>
             </w:r>
@@ -24836,6 +25306,7 @@
             <w:r>
               <w:rPr>
                 <w:color w:val="0000FF"/>
+                <w:highlight w:val="green"/>
               </w:rPr>
               <w:t>(x,y)</w:t>
             </w:r>
@@ -24844,11 +25315,13 @@
             <w:pPr>
               <w:rPr>
                 <w:color w:val="0000FF"/>
-              </w:rPr>
-            </w:pPr>
-            <w:r>
-              <w:rPr>
-                <w:color w:val="0000FF"/>
+                <w:highlight w:val="green"/>
+              </w:rPr>
+            </w:pPr>
+            <w:r>
+              <w:rPr>
+                <w:color w:val="0000FF"/>
+                <w:highlight w:val="green"/>
               </w:rPr>
               <w:t xml:space="preserve">         </w:t>
             </w:r>
@@ -24857,11 +25330,13 @@
             <w:pPr>
               <w:rPr>
                 <w:color w:val="0000FF"/>
-              </w:rPr>
-            </w:pPr>
-            <w:r>
-              <w:rPr>
-                <w:color w:val="0000FF"/>
+                <w:highlight w:val="green"/>
+              </w:rPr>
+            </w:pPr>
+            <w:r>
+              <w:rPr>
+                <w:color w:val="0000FF"/>
+                <w:highlight w:val="green"/>
               </w:rPr>
               <w:t xml:space="preserve">               </w:t>
             </w:r>
@@ -24869,6 +25344,7 @@
             <w:r>
               <w:rPr>
                 <w:color w:val="0000FF"/>
+                <w:highlight w:val="green"/>
               </w:rPr>
               <w:t>f</w:t>
             </w:r>
@@ -24876,6 +25352,7 @@
             <w:r>
               <w:rPr>
                 <w:color w:val="0000FF"/>
+                <w:highlight w:val="green"/>
               </w:rPr>
               <w:t xml:space="preserve">    m</w:t>
             </w:r>
@@ -24884,12 +25361,14 @@
             <w:pPr>
               <w:rPr>
                 <w:color w:val="0000FF"/>
-              </w:rPr>
-            </w:pPr>
-            <w:proofErr w:type="gramStart"/>
-            <w:r>
-              <w:rPr>
-                <w:color w:val="0000FF"/>
+                <w:highlight w:val="green"/>
+              </w:rPr>
+            </w:pPr>
+            <w:proofErr w:type="gramStart"/>
+            <w:r>
+              <w:rPr>
+                <w:color w:val="0000FF"/>
+                <w:highlight w:val="green"/>
               </w:rPr>
               <w:t>old</w:t>
             </w:r>
@@ -24897,6 +25376,7 @@
             <w:r>
               <w:rPr>
                 <w:color w:val="0000FF"/>
+                <w:highlight w:val="green"/>
               </w:rPr>
               <w:t xml:space="preserve">         1    1</w:t>
             </w:r>
@@ -24905,12 +25385,14 @@
             <w:pPr>
               <w:rPr>
                 <w:color w:val="FF0000"/>
-              </w:rPr>
-            </w:pPr>
-            <w:proofErr w:type="gramStart"/>
-            <w:r>
-              <w:rPr>
-                <w:color w:val="0000FF"/>
+                <w:highlight w:val="green"/>
+              </w:rPr>
+            </w:pPr>
+            <w:proofErr w:type="gramStart"/>
+            <w:r>
+              <w:rPr>
+                <w:color w:val="0000FF"/>
+                <w:highlight w:val="green"/>
               </w:rPr>
               <w:t>young</w:t>
             </w:r>
@@ -24918,6 +25400,7 @@
             <w:r>
               <w:rPr>
                 <w:color w:val="0000FF"/>
+                <w:highlight w:val="green"/>
               </w:rPr>
               <w:t xml:space="preserve">    1    2</w:t>
             </w:r>
@@ -39196,7 +39679,7 @@
         <w:rStyle w:val="PageNumber"/>
         <w:noProof/>
       </w:rPr>
-      <w:t>28</w:t>
+      <w:t>31</w:t>
     </w:r>
     <w:r>
       <w:rPr>
@@ -41751,7 +42234,7 @@
 </file>
 
 <file path=customXml/itemProps1.xml><?xml version="1.0" encoding="utf-8"?>
-<ds:datastoreItem xmlns:ds="http://schemas.openxmlformats.org/officeDocument/2006/customXml" ds:itemID="{A01E33BD-864E-044E-B649-4E2746EAAFBB}">
+<ds:datastoreItem xmlns:ds="http://schemas.openxmlformats.org/officeDocument/2006/customXml" ds:itemID="{944208E1-6CB3-5E4E-9684-6BEAFAD0C65F}">
   <ds:schemaRefs>
     <ds:schemaRef ds:uri="http://schemas.openxmlformats.org/officeDocument/2006/bibliography"/>
   </ds:schemaRefs>

</xml_diff>

<commit_message>
add some extra comments
</commit_message>
<xml_diff>
--- a/R_handy_commands.docx
+++ b/R_handy_commands.docx
@@ -18043,8 +18043,6 @@
           <w:highlight w:val="green"/>
         </w:rPr>
       </w:pPr>
-      <w:bookmarkStart w:id="0" w:name="_GoBack"/>
-      <w:bookmarkEnd w:id="0"/>
       <w:r>
         <w:rPr>
           <w:color w:val="000000" w:themeColor="text1"/>
@@ -25434,7 +25432,15 @@
             <w:shd w:val="clear" w:color="auto" w:fill="auto"/>
           </w:tcPr>
           <w:p>
-            <w:r>
+            <w:pPr>
+              <w:rPr>
+                <w:highlight w:val="green"/>
+              </w:rPr>
+            </w:pPr>
+            <w:r>
+              <w:rPr>
+                <w:highlight w:val="green"/>
+              </w:rPr>
               <w:t>Getting frequencies from cross-tabulated data</w:t>
             </w:r>
           </w:p>
@@ -25445,7 +25451,15 @@
             <w:shd w:val="clear" w:color="auto" w:fill="auto"/>
           </w:tcPr>
           <w:p>
-            <w:r>
+            <w:pPr>
+              <w:rPr>
+                <w:highlight w:val="green"/>
+              </w:rPr>
+            </w:pPr>
+            <w:r>
+              <w:rPr>
+                <w:highlight w:val="green"/>
+              </w:rPr>
               <w:t>First put the table in an object</w:t>
             </w:r>
           </w:p>
@@ -25453,12 +25467,14 @@
             <w:pPr>
               <w:rPr>
                 <w:color w:val="0000FF"/>
-              </w:rPr>
-            </w:pPr>
-            <w:proofErr w:type="gramStart"/>
-            <w:r>
-              <w:rPr>
-                <w:color w:val="0000FF"/>
+                <w:highlight w:val="green"/>
+              </w:rPr>
+            </w:pPr>
+            <w:proofErr w:type="gramStart"/>
+            <w:r>
+              <w:rPr>
+                <w:color w:val="0000FF"/>
+                <w:highlight w:val="green"/>
               </w:rPr>
               <w:t>e</w:t>
             </w:r>
@@ -25466,6 +25482,7 @@
             <w:r>
               <w:rPr>
                 <w:color w:val="0000FF"/>
+                <w:highlight w:val="green"/>
               </w:rPr>
               <w:t>.g.</w:t>
             </w:r>
@@ -25474,12 +25491,14 @@
             <w:pPr>
               <w:rPr>
                 <w:color w:val="0000FF"/>
-              </w:rPr>
-            </w:pPr>
-            <w:proofErr w:type="gramStart"/>
-            <w:r>
-              <w:rPr>
-                <w:color w:val="0000FF"/>
+                <w:highlight w:val="green"/>
+              </w:rPr>
+            </w:pPr>
+            <w:proofErr w:type="gramStart"/>
+            <w:r>
+              <w:rPr>
+                <w:color w:val="0000FF"/>
+                <w:highlight w:val="green"/>
               </w:rPr>
               <w:t>t</w:t>
             </w:r>
@@ -25487,6 +25506,7 @@
             <w:r>
               <w:rPr>
                 <w:color w:val="0000FF"/>
+                <w:highlight w:val="green"/>
               </w:rPr>
               <w:t xml:space="preserve"> &lt;- table(x,y)</w:t>
             </w:r>
@@ -25495,11 +25515,20 @@
             <w:pPr>
               <w:rPr>
                 <w:color w:val="FF0000"/>
-              </w:rPr>
-            </w:pPr>
-          </w:p>
-          <w:p>
-            <w:r>
+                <w:highlight w:val="green"/>
+              </w:rPr>
+            </w:pPr>
+          </w:p>
+          <w:p>
+            <w:pPr>
+              <w:rPr>
+                <w:highlight w:val="green"/>
+              </w:rPr>
+            </w:pPr>
+            <w:r>
+              <w:rPr>
+                <w:highlight w:val="green"/>
+              </w:rPr>
               <w:t>Then, run</w:t>
             </w:r>
           </w:p>
@@ -25507,12 +25536,14 @@
             <w:pPr>
               <w:rPr>
                 <w:color w:val="FF0000"/>
-              </w:rPr>
-            </w:pPr>
-            <w:proofErr w:type="gramStart"/>
-            <w:r>
-              <w:rPr>
-                <w:color w:val="FF0000"/>
+                <w:highlight w:val="green"/>
+              </w:rPr>
+            </w:pPr>
+            <w:proofErr w:type="gramStart"/>
+            <w:r>
+              <w:rPr>
+                <w:color w:val="FF0000"/>
+                <w:highlight w:val="green"/>
               </w:rPr>
               <w:t>prop.table</w:t>
             </w:r>
@@ -25520,6 +25551,7 @@
             <w:r>
               <w:rPr>
                 <w:color w:val="FF0000"/>
+                <w:highlight w:val="green"/>
               </w:rPr>
               <w:t>(table_object_name, dimension_number)</w:t>
             </w:r>
@@ -25528,12 +25560,14 @@
             <w:pPr>
               <w:rPr>
                 <w:color w:val="0000FF"/>
-              </w:rPr>
-            </w:pPr>
-            <w:proofErr w:type="gramStart"/>
-            <w:r>
-              <w:rPr>
-                <w:color w:val="0000FF"/>
+                <w:highlight w:val="green"/>
+              </w:rPr>
+            </w:pPr>
+            <w:proofErr w:type="gramStart"/>
+            <w:r>
+              <w:rPr>
+                <w:color w:val="0000FF"/>
+                <w:highlight w:val="green"/>
               </w:rPr>
               <w:t>e</w:t>
             </w:r>
@@ -25541,6 +25575,7 @@
             <w:r>
               <w:rPr>
                 <w:color w:val="0000FF"/>
+                <w:highlight w:val="green"/>
               </w:rPr>
               <w:t>.g.</w:t>
             </w:r>
@@ -25549,12 +25584,14 @@
             <w:pPr>
               <w:rPr>
                 <w:color w:val="0000FF"/>
-              </w:rPr>
-            </w:pPr>
-            <w:proofErr w:type="gramStart"/>
-            <w:r>
-              <w:rPr>
-                <w:color w:val="0000FF"/>
+                <w:highlight w:val="green"/>
+              </w:rPr>
+            </w:pPr>
+            <w:proofErr w:type="gramStart"/>
+            <w:r>
+              <w:rPr>
+                <w:color w:val="0000FF"/>
+                <w:highlight w:val="green"/>
               </w:rPr>
               <w:t>prop.table</w:t>
             </w:r>
@@ -25562,6 +25599,7 @@
             <w:r>
               <w:rPr>
                 <w:color w:val="0000FF"/>
+                <w:highlight w:val="green"/>
               </w:rPr>
               <w:t xml:space="preserve"> (t, 1)</w:t>
             </w:r>
@@ -25570,11 +25608,13 @@
             <w:pPr>
               <w:rPr>
                 <w:color w:val="0000FF"/>
-              </w:rPr>
-            </w:pPr>
-            <w:r>
-              <w:rPr>
-                <w:color w:val="0000FF"/>
+                <w:highlight w:val="green"/>
+              </w:rPr>
+            </w:pPr>
+            <w:r>
+              <w:rPr>
+                <w:color w:val="0000FF"/>
+                <w:highlight w:val="green"/>
               </w:rPr>
               <w:lastRenderedPageBreak/>
               <w:t xml:space="preserve">               </w:t>
@@ -25583,6 +25623,7 @@
             <w:r>
               <w:rPr>
                 <w:color w:val="0000FF"/>
+                <w:highlight w:val="green"/>
               </w:rPr>
               <w:t>f</w:t>
             </w:r>
@@ -25590,6 +25631,7 @@
             <w:r>
               <w:rPr>
                 <w:color w:val="0000FF"/>
+                <w:highlight w:val="green"/>
               </w:rPr>
               <w:t xml:space="preserve">    m</w:t>
             </w:r>
@@ -25598,12 +25640,14 @@
             <w:pPr>
               <w:rPr>
                 <w:color w:val="0000FF"/>
-              </w:rPr>
-            </w:pPr>
-            <w:proofErr w:type="gramStart"/>
-            <w:r>
-              <w:rPr>
-                <w:color w:val="0000FF"/>
+                <w:highlight w:val="green"/>
+              </w:rPr>
+            </w:pPr>
+            <w:proofErr w:type="gramStart"/>
+            <w:r>
+              <w:rPr>
+                <w:color w:val="0000FF"/>
+                <w:highlight w:val="green"/>
               </w:rPr>
               <w:t>old</w:t>
             </w:r>
@@ -25611,6 +25655,7 @@
             <w:r>
               <w:rPr>
                 <w:color w:val="0000FF"/>
+                <w:highlight w:val="green"/>
               </w:rPr>
               <w:t xml:space="preserve">         .5    .33</w:t>
             </w:r>
@@ -25619,12 +25664,14 @@
             <w:pPr>
               <w:rPr>
                 <w:color w:val="0000FF"/>
-              </w:rPr>
-            </w:pPr>
-            <w:proofErr w:type="gramStart"/>
-            <w:r>
-              <w:rPr>
-                <w:color w:val="0000FF"/>
+                <w:highlight w:val="green"/>
+              </w:rPr>
+            </w:pPr>
+            <w:proofErr w:type="gramStart"/>
+            <w:r>
+              <w:rPr>
+                <w:color w:val="0000FF"/>
+                <w:highlight w:val="green"/>
               </w:rPr>
               <w:t>young</w:t>
             </w:r>
@@ -25632,23 +25679,49 @@
             <w:r>
               <w:rPr>
                 <w:color w:val="0000FF"/>
+                <w:highlight w:val="green"/>
               </w:rPr>
               <w:t xml:space="preserve">    .5    .66</w:t>
             </w:r>
           </w:p>
           <w:p>
-            <w:proofErr w:type="gramStart"/>
-            <w:r>
+            <w:pPr>
+              <w:rPr>
+                <w:highlight w:val="green"/>
+              </w:rPr>
+            </w:pPr>
+            <w:proofErr w:type="gramStart"/>
+            <w:r>
+              <w:rPr>
+                <w:highlight w:val="green"/>
+              </w:rPr>
               <w:t>this</w:t>
             </w:r>
             <w:proofErr w:type="gramEnd"/>
             <w:r>
+              <w:rPr>
+                <w:highlight w:val="green"/>
+              </w:rPr>
               <w:t xml:space="preserve"> gives you the proportions of other levels within each level of the first dimension in the table, which is sex, or x, and says that half the females are old and half are young, and 2/3 of the males are young and 1/3 are old</w:t>
             </w:r>
           </w:p>
-          <w:p/>
-          <w:p>
-            <w:r>
+          <w:p>
+            <w:pPr>
+              <w:rPr>
+                <w:highlight w:val="green"/>
+              </w:rPr>
+            </w:pPr>
+          </w:p>
+          <w:p>
+            <w:pPr>
+              <w:rPr>
+                <w:highlight w:val="green"/>
+              </w:rPr>
+            </w:pPr>
+            <w:r>
+              <w:rPr>
+                <w:highlight w:val="green"/>
+              </w:rPr>
               <w:t>OR</w:t>
             </w:r>
           </w:p>
@@ -25656,12 +25729,14 @@
             <w:pPr>
               <w:rPr>
                 <w:color w:val="0000FF"/>
-              </w:rPr>
-            </w:pPr>
-            <w:proofErr w:type="gramStart"/>
-            <w:r>
-              <w:rPr>
-                <w:color w:val="0000FF"/>
+                <w:highlight w:val="green"/>
+              </w:rPr>
+            </w:pPr>
+            <w:proofErr w:type="gramStart"/>
+            <w:r>
+              <w:rPr>
+                <w:color w:val="0000FF"/>
+                <w:highlight w:val="green"/>
               </w:rPr>
               <w:t>prop.table</w:t>
             </w:r>
@@ -25669,6 +25744,7 @@
             <w:r>
               <w:rPr>
                 <w:color w:val="0000FF"/>
+                <w:highlight w:val="green"/>
               </w:rPr>
               <w:t xml:space="preserve"> (t, 1)</w:t>
             </w:r>
@@ -25677,11 +25753,13 @@
             <w:pPr>
               <w:rPr>
                 <w:color w:val="0000FF"/>
-              </w:rPr>
-            </w:pPr>
-            <w:r>
-              <w:rPr>
-                <w:color w:val="0000FF"/>
+                <w:highlight w:val="green"/>
+              </w:rPr>
+            </w:pPr>
+            <w:r>
+              <w:rPr>
+                <w:color w:val="0000FF"/>
+                <w:highlight w:val="green"/>
               </w:rPr>
               <w:t xml:space="preserve">               </w:t>
             </w:r>
@@ -25689,6 +25767,7 @@
             <w:r>
               <w:rPr>
                 <w:color w:val="0000FF"/>
+                <w:highlight w:val="green"/>
               </w:rPr>
               <w:t>f</w:t>
             </w:r>
@@ -25696,6 +25775,7 @@
             <w:r>
               <w:rPr>
                 <w:color w:val="0000FF"/>
+                <w:highlight w:val="green"/>
               </w:rPr>
               <w:t xml:space="preserve">    m</w:t>
             </w:r>
@@ -25704,12 +25784,14 @@
             <w:pPr>
               <w:rPr>
                 <w:color w:val="0000FF"/>
-              </w:rPr>
-            </w:pPr>
-            <w:proofErr w:type="gramStart"/>
-            <w:r>
-              <w:rPr>
-                <w:color w:val="0000FF"/>
+                <w:highlight w:val="green"/>
+              </w:rPr>
+            </w:pPr>
+            <w:proofErr w:type="gramStart"/>
+            <w:r>
+              <w:rPr>
+                <w:color w:val="0000FF"/>
+                <w:highlight w:val="green"/>
               </w:rPr>
               <w:t>old</w:t>
             </w:r>
@@ -25717,6 +25799,7 @@
             <w:r>
               <w:rPr>
                 <w:color w:val="0000FF"/>
+                <w:highlight w:val="green"/>
               </w:rPr>
               <w:t xml:space="preserve">         .5    .5</w:t>
             </w:r>
@@ -25725,12 +25808,14 @@
             <w:pPr>
               <w:rPr>
                 <w:color w:val="0000FF"/>
-              </w:rPr>
-            </w:pPr>
-            <w:proofErr w:type="gramStart"/>
-            <w:r>
-              <w:rPr>
-                <w:color w:val="0000FF"/>
+                <w:highlight w:val="green"/>
+              </w:rPr>
+            </w:pPr>
+            <w:proofErr w:type="gramStart"/>
+            <w:r>
+              <w:rPr>
+                <w:color w:val="0000FF"/>
+                <w:highlight w:val="green"/>
               </w:rPr>
               <w:t>young</w:t>
             </w:r>
@@ -25738,23 +25823,49 @@
             <w:r>
               <w:rPr>
                 <w:color w:val="0000FF"/>
+                <w:highlight w:val="green"/>
               </w:rPr>
               <w:t xml:space="preserve">   .66   .33</w:t>
             </w:r>
           </w:p>
           <w:p>
-            <w:proofErr w:type="gramStart"/>
-            <w:r>
+            <w:pPr>
+              <w:rPr>
+                <w:highlight w:val="green"/>
+              </w:rPr>
+            </w:pPr>
+            <w:proofErr w:type="gramStart"/>
+            <w:r>
+              <w:rPr>
+                <w:highlight w:val="green"/>
+              </w:rPr>
               <w:t>this</w:t>
             </w:r>
             <w:proofErr w:type="gramEnd"/>
             <w:r>
+              <w:rPr>
+                <w:highlight w:val="green"/>
+              </w:rPr>
               <w:t xml:space="preserve"> gives you the proportions of other levels within each level of the second dimension in the table, which is age, or y, and says that half the old people are male and half female, and 2/3 of the young people are male and 1/3 are female</w:t>
             </w:r>
           </w:p>
-          <w:p/>
-          <w:p>
-            <w:r>
+          <w:p>
+            <w:pPr>
+              <w:rPr>
+                <w:highlight w:val="green"/>
+              </w:rPr>
+            </w:pPr>
+          </w:p>
+          <w:p>
+            <w:pPr>
+              <w:rPr>
+                <w:highlight w:val="green"/>
+              </w:rPr>
+            </w:pPr>
+            <w:r>
+              <w:rPr>
+                <w:highlight w:val="green"/>
+              </w:rPr>
               <w:t>OR</w:t>
             </w:r>
           </w:p>
@@ -25762,12 +25873,14 @@
             <w:pPr>
               <w:rPr>
                 <w:color w:val="0000FF"/>
-              </w:rPr>
-            </w:pPr>
-            <w:proofErr w:type="gramStart"/>
-            <w:r>
-              <w:rPr>
-                <w:color w:val="0000FF"/>
+                <w:highlight w:val="green"/>
+              </w:rPr>
+            </w:pPr>
+            <w:proofErr w:type="gramStart"/>
+            <w:r>
+              <w:rPr>
+                <w:color w:val="0000FF"/>
+                <w:highlight w:val="green"/>
               </w:rPr>
               <w:t>e</w:t>
             </w:r>
@@ -25775,6 +25888,7 @@
             <w:r>
               <w:rPr>
                 <w:color w:val="0000FF"/>
+                <w:highlight w:val="green"/>
               </w:rPr>
               <w:t>.g.</w:t>
             </w:r>
@@ -25783,12 +25897,14 @@
             <w:pPr>
               <w:rPr>
                 <w:color w:val="0000FF"/>
-              </w:rPr>
-            </w:pPr>
-            <w:proofErr w:type="gramStart"/>
-            <w:r>
-              <w:rPr>
-                <w:color w:val="0000FF"/>
+                <w:highlight w:val="green"/>
+              </w:rPr>
+            </w:pPr>
+            <w:proofErr w:type="gramStart"/>
+            <w:r>
+              <w:rPr>
+                <w:color w:val="0000FF"/>
+                <w:highlight w:val="green"/>
               </w:rPr>
               <w:t>prop.table</w:t>
             </w:r>
@@ -25796,6 +25912,7 @@
             <w:r>
               <w:rPr>
                 <w:color w:val="0000FF"/>
+                <w:highlight w:val="green"/>
               </w:rPr>
               <w:t xml:space="preserve"> (t)</w:t>
             </w:r>
@@ -25804,11 +25921,13 @@
             <w:pPr>
               <w:rPr>
                 <w:color w:val="0000FF"/>
-              </w:rPr>
-            </w:pPr>
-            <w:r>
-              <w:rPr>
-                <w:color w:val="0000FF"/>
+                <w:highlight w:val="green"/>
+              </w:rPr>
+            </w:pPr>
+            <w:r>
+              <w:rPr>
+                <w:color w:val="0000FF"/>
+                <w:highlight w:val="green"/>
               </w:rPr>
               <w:t xml:space="preserve">               </w:t>
             </w:r>
@@ -25816,6 +25935,7 @@
             <w:r>
               <w:rPr>
                 <w:color w:val="0000FF"/>
+                <w:highlight w:val="green"/>
               </w:rPr>
               <w:t>f</w:t>
             </w:r>
@@ -25823,6 +25943,7 @@
             <w:r>
               <w:rPr>
                 <w:color w:val="0000FF"/>
+                <w:highlight w:val="green"/>
               </w:rPr>
               <w:t xml:space="preserve">    m</w:t>
             </w:r>
@@ -25831,12 +25952,14 @@
             <w:pPr>
               <w:rPr>
                 <w:color w:val="0000FF"/>
-              </w:rPr>
-            </w:pPr>
-            <w:proofErr w:type="gramStart"/>
-            <w:r>
-              <w:rPr>
-                <w:color w:val="0000FF"/>
+                <w:highlight w:val="green"/>
+              </w:rPr>
+            </w:pPr>
+            <w:proofErr w:type="gramStart"/>
+            <w:r>
+              <w:rPr>
+                <w:color w:val="0000FF"/>
+                <w:highlight w:val="green"/>
               </w:rPr>
               <w:t>old</w:t>
             </w:r>
@@ -25844,6 +25967,7 @@
             <w:r>
               <w:rPr>
                 <w:color w:val="0000FF"/>
+                <w:highlight w:val="green"/>
               </w:rPr>
               <w:t xml:space="preserve">         .2    .2</w:t>
             </w:r>
@@ -25852,12 +25976,14 @@
             <w:pPr>
               <w:rPr>
                 <w:color w:val="0000FF"/>
-              </w:rPr>
-            </w:pPr>
-            <w:proofErr w:type="gramStart"/>
-            <w:r>
-              <w:rPr>
-                <w:color w:val="0000FF"/>
+                <w:highlight w:val="green"/>
+              </w:rPr>
+            </w:pPr>
+            <w:proofErr w:type="gramStart"/>
+            <w:r>
+              <w:rPr>
+                <w:color w:val="0000FF"/>
+                <w:highlight w:val="green"/>
               </w:rPr>
               <w:t>young</w:t>
             </w:r>
@@ -25865,28 +25991,62 @@
             <w:r>
               <w:rPr>
                 <w:color w:val="0000FF"/>
+                <w:highlight w:val="green"/>
               </w:rPr>
               <w:t xml:space="preserve">    .2    .4</w:t>
             </w:r>
           </w:p>
           <w:p>
-            <w:proofErr w:type="gramStart"/>
-            <w:r>
+            <w:pPr>
+              <w:rPr>
+                <w:highlight w:val="green"/>
+              </w:rPr>
+            </w:pPr>
+            <w:proofErr w:type="gramStart"/>
+            <w:r>
+              <w:rPr>
+                <w:highlight w:val="green"/>
+              </w:rPr>
               <w:t>this</w:t>
             </w:r>
             <w:proofErr w:type="gramEnd"/>
             <w:r>
+              <w:rPr>
+                <w:highlight w:val="green"/>
+              </w:rPr>
               <w:t xml:space="preserve"> gives you the proportions with respect to all categories, and says that 20% of all the people are old females, 20% are young females, 20% are old males and 40% are young males</w:t>
             </w:r>
           </w:p>
-          <w:p/>
-          <w:p>
-            <w:r>
+          <w:p>
+            <w:pPr>
+              <w:rPr>
+                <w:highlight w:val="green"/>
+              </w:rPr>
+            </w:pPr>
+          </w:p>
+          <w:p>
+            <w:pPr>
+              <w:rPr>
+                <w:highlight w:val="green"/>
+              </w:rPr>
+            </w:pPr>
+            <w:r>
+              <w:rPr>
+                <w:highlight w:val="green"/>
+              </w:rPr>
               <w:t>OR</w:t>
             </w:r>
           </w:p>
           <w:p>
-            <w:r>
+            <w:pPr>
+              <w:rPr>
+                <w:highlight w:val="green"/>
+              </w:rPr>
+            </w:pPr>
+            <w:r>
+              <w:rPr>
+                <w:highlight w:val="green"/>
+              </w:rPr>
               <w:t>You can run the prop.table command with the table command:</w:t>
             </w:r>
           </w:p>
@@ -25894,12 +26054,14 @@
             <w:pPr>
               <w:rPr>
                 <w:color w:val="0000FF"/>
-              </w:rPr>
-            </w:pPr>
-            <w:proofErr w:type="gramStart"/>
-            <w:r>
-              <w:rPr>
-                <w:color w:val="0000FF"/>
+                <w:highlight w:val="green"/>
+              </w:rPr>
+            </w:pPr>
+            <w:proofErr w:type="gramStart"/>
+            <w:r>
+              <w:rPr>
+                <w:color w:val="0000FF"/>
+                <w:highlight w:val="green"/>
               </w:rPr>
               <w:t>e</w:t>
             </w:r>
@@ -25907,6 +26069,7 @@
             <w:r>
               <w:rPr>
                 <w:color w:val="0000FF"/>
+                <w:highlight w:val="green"/>
               </w:rPr>
               <w:t>.g.</w:t>
             </w:r>
@@ -25915,12 +26078,14 @@
             <w:pPr>
               <w:rPr>
                 <w:color w:val="0000FF"/>
-              </w:rPr>
-            </w:pPr>
-            <w:proofErr w:type="gramStart"/>
-            <w:r>
-              <w:rPr>
-                <w:color w:val="0000FF"/>
+                <w:highlight w:val="green"/>
+              </w:rPr>
+            </w:pPr>
+            <w:proofErr w:type="gramStart"/>
+            <w:r>
+              <w:rPr>
+                <w:color w:val="0000FF"/>
+                <w:highlight w:val="green"/>
               </w:rPr>
               <w:lastRenderedPageBreak/>
               <w:t>prop.table</w:t>
@@ -25929,15 +26094,22 @@
             <w:r>
               <w:rPr>
                 <w:color w:val="0000FF"/>
+                <w:highlight w:val="green"/>
               </w:rPr>
               <w:t>(table(x,y), 1)</w:t>
             </w:r>
           </w:p>
           <w:p>
-            <w:proofErr w:type="gramStart"/>
-            <w:r>
-              <w:rPr>
-                <w:color w:val="0000FF"/>
+            <w:pPr>
+              <w:rPr>
+                <w:highlight w:val="green"/>
+              </w:rPr>
+            </w:pPr>
+            <w:proofErr w:type="gramStart"/>
+            <w:r>
+              <w:rPr>
+                <w:color w:val="0000FF"/>
+                <w:highlight w:val="green"/>
               </w:rPr>
               <w:t>prop.table</w:t>
             </w:r>
@@ -25945,6 +26117,7 @@
             <w:r>
               <w:rPr>
                 <w:color w:val="0000FF"/>
+                <w:highlight w:val="green"/>
               </w:rPr>
               <w:t>(table(x,y), 2)</w:t>
             </w:r>
@@ -25978,7 +26151,15 @@
             <w:shd w:val="clear" w:color="auto" w:fill="auto"/>
           </w:tcPr>
           <w:p>
-            <w:r>
+            <w:pPr>
+              <w:rPr>
+                <w:highlight w:val="green"/>
+              </w:rPr>
+            </w:pPr>
+            <w:r>
+              <w:rPr>
+                <w:highlight w:val="green"/>
+              </w:rPr>
               <w:t>Getting percentages from cross-tabulated data</w:t>
             </w:r>
           </w:p>
@@ -25992,12 +26173,14 @@
             <w:pPr>
               <w:rPr>
                 <w:color w:val="FF0000"/>
-              </w:rPr>
-            </w:pPr>
-            <w:proofErr w:type="gramStart"/>
-            <w:r>
-              <w:rPr>
-                <w:color w:val="FF0000"/>
+                <w:highlight w:val="green"/>
+              </w:rPr>
+            </w:pPr>
+            <w:proofErr w:type="gramStart"/>
+            <w:r>
+              <w:rPr>
+                <w:color w:val="FF0000"/>
+                <w:highlight w:val="green"/>
               </w:rPr>
               <w:t>prop.table</w:t>
             </w:r>
@@ -26005,6 +26188,7 @@
             <w:r>
               <w:rPr>
                 <w:color w:val="FF0000"/>
+                <w:highlight w:val="green"/>
               </w:rPr>
               <w:t>(table_object_name, dimension_number)*100</w:t>
             </w:r>
@@ -26013,12 +26197,14 @@
             <w:pPr>
               <w:rPr>
                 <w:color w:val="0000FF"/>
-              </w:rPr>
-            </w:pPr>
-            <w:proofErr w:type="gramStart"/>
-            <w:r>
-              <w:rPr>
-                <w:color w:val="0000FF"/>
+                <w:highlight w:val="green"/>
+              </w:rPr>
+            </w:pPr>
+            <w:proofErr w:type="gramStart"/>
+            <w:r>
+              <w:rPr>
+                <w:color w:val="0000FF"/>
+                <w:highlight w:val="green"/>
               </w:rPr>
               <w:t>prop.table</w:t>
             </w:r>
@@ -26026,6 +26212,7 @@
             <w:r>
               <w:rPr>
                 <w:color w:val="0000FF"/>
+                <w:highlight w:val="green"/>
               </w:rPr>
               <w:t xml:space="preserve"> (t)*100</w:t>
             </w:r>
@@ -26034,11 +26221,13 @@
             <w:pPr>
               <w:rPr>
                 <w:color w:val="0000FF"/>
-              </w:rPr>
-            </w:pPr>
-            <w:r>
-              <w:rPr>
-                <w:color w:val="0000FF"/>
+                <w:highlight w:val="green"/>
+              </w:rPr>
+            </w:pPr>
+            <w:r>
+              <w:rPr>
+                <w:color w:val="0000FF"/>
+                <w:highlight w:val="green"/>
               </w:rPr>
               <w:t xml:space="preserve">               </w:t>
             </w:r>
@@ -26046,6 +26235,7 @@
             <w:r>
               <w:rPr>
                 <w:color w:val="0000FF"/>
+                <w:highlight w:val="green"/>
               </w:rPr>
               <w:t>f</w:t>
             </w:r>
@@ -26053,6 +26243,7 @@
             <w:r>
               <w:rPr>
                 <w:color w:val="0000FF"/>
+                <w:highlight w:val="green"/>
               </w:rPr>
               <w:t xml:space="preserve">    m</w:t>
             </w:r>
@@ -26061,12 +26252,14 @@
             <w:pPr>
               <w:rPr>
                 <w:color w:val="0000FF"/>
-              </w:rPr>
-            </w:pPr>
-            <w:proofErr w:type="gramStart"/>
-            <w:r>
-              <w:rPr>
-                <w:color w:val="0000FF"/>
+                <w:highlight w:val="green"/>
+              </w:rPr>
+            </w:pPr>
+            <w:proofErr w:type="gramStart"/>
+            <w:r>
+              <w:rPr>
+                <w:color w:val="0000FF"/>
+                <w:highlight w:val="green"/>
               </w:rPr>
               <w:t>old</w:t>
             </w:r>
@@ -26074,6 +26267,7 @@
             <w:r>
               <w:rPr>
                 <w:color w:val="0000FF"/>
+                <w:highlight w:val="green"/>
               </w:rPr>
               <w:t xml:space="preserve">         20    20</w:t>
             </w:r>
@@ -26082,12 +26276,14 @@
             <w:pPr>
               <w:rPr>
                 <w:color w:val="0000FF"/>
-              </w:rPr>
-            </w:pPr>
-            <w:proofErr w:type="gramStart"/>
-            <w:r>
-              <w:rPr>
-                <w:color w:val="0000FF"/>
+                <w:highlight w:val="green"/>
+              </w:rPr>
+            </w:pPr>
+            <w:proofErr w:type="gramStart"/>
+            <w:r>
+              <w:rPr>
+                <w:color w:val="0000FF"/>
+                <w:highlight w:val="green"/>
               </w:rPr>
               <w:t>young</w:t>
             </w:r>
@@ -26095,11 +26291,18 @@
             <w:r>
               <w:rPr>
                 <w:color w:val="0000FF"/>
+                <w:highlight w:val="green"/>
               </w:rPr>
               <w:t xml:space="preserve">    20    40</w:t>
             </w:r>
           </w:p>
-          <w:p/>
+          <w:p>
+            <w:pPr>
+              <w:rPr>
+                <w:highlight w:val="green"/>
+              </w:rPr>
+            </w:pPr>
+          </w:p>
         </w:tc>
         <w:tc>
           <w:tcPr>
@@ -26129,7 +26332,15 @@
             <w:shd w:val="clear" w:color="auto" w:fill="auto"/>
           </w:tcPr>
           <w:p>
-            <w:r>
+            <w:pPr>
+              <w:rPr>
+                <w:highlight w:val="green"/>
+              </w:rPr>
+            </w:pPr>
+            <w:r>
+              <w:rPr>
+                <w:highlight w:val="green"/>
+              </w:rPr>
               <w:t>Getting marginal counts from cross-tabulated data</w:t>
             </w:r>
           </w:p>
@@ -26140,7 +26351,15 @@
             <w:shd w:val="clear" w:color="auto" w:fill="auto"/>
           </w:tcPr>
           <w:p>
-            <w:r>
+            <w:pPr>
+              <w:rPr>
+                <w:highlight w:val="green"/>
+              </w:rPr>
+            </w:pPr>
+            <w:r>
+              <w:rPr>
+                <w:highlight w:val="green"/>
+              </w:rPr>
               <w:t>First put the table in an object</w:t>
             </w:r>
           </w:p>
@@ -26148,12 +26367,14 @@
             <w:pPr>
               <w:rPr>
                 <w:color w:val="0000FF"/>
-              </w:rPr>
-            </w:pPr>
-            <w:proofErr w:type="gramStart"/>
-            <w:r>
-              <w:rPr>
-                <w:color w:val="0000FF"/>
+                <w:highlight w:val="green"/>
+              </w:rPr>
+            </w:pPr>
+            <w:proofErr w:type="gramStart"/>
+            <w:r>
+              <w:rPr>
+                <w:color w:val="0000FF"/>
+                <w:highlight w:val="green"/>
               </w:rPr>
               <w:t>e</w:t>
             </w:r>
@@ -26161,6 +26382,7 @@
             <w:r>
               <w:rPr>
                 <w:color w:val="0000FF"/>
+                <w:highlight w:val="green"/>
               </w:rPr>
               <w:t>.g.</w:t>
             </w:r>
@@ -26169,12 +26391,14 @@
             <w:pPr>
               <w:rPr>
                 <w:color w:val="0000FF"/>
-              </w:rPr>
-            </w:pPr>
-            <w:proofErr w:type="gramStart"/>
-            <w:r>
-              <w:rPr>
-                <w:color w:val="0000FF"/>
+                <w:highlight w:val="green"/>
+              </w:rPr>
+            </w:pPr>
+            <w:proofErr w:type="gramStart"/>
+            <w:r>
+              <w:rPr>
+                <w:color w:val="0000FF"/>
+                <w:highlight w:val="green"/>
               </w:rPr>
               <w:t>t</w:t>
             </w:r>
@@ -26182,18 +26406,36 @@
             <w:r>
               <w:rPr>
                 <w:color w:val="0000FF"/>
+                <w:highlight w:val="green"/>
               </w:rPr>
               <w:t xml:space="preserve"> &lt;- table(x,y)</w:t>
             </w:r>
           </w:p>
-          <w:p/>
-          <w:p>
-            <w:proofErr w:type="gramStart"/>
-            <w:r>
+          <w:p>
+            <w:pPr>
+              <w:rPr>
+                <w:highlight w:val="green"/>
+              </w:rPr>
+            </w:pPr>
+          </w:p>
+          <w:p>
+            <w:pPr>
+              <w:rPr>
+                <w:highlight w:val="green"/>
+              </w:rPr>
+            </w:pPr>
+            <w:proofErr w:type="gramStart"/>
+            <w:r>
+              <w:rPr>
+                <w:highlight w:val="green"/>
+              </w:rPr>
               <w:t>then</w:t>
             </w:r>
             <w:proofErr w:type="gramEnd"/>
             <w:r>
+              <w:rPr>
+                <w:highlight w:val="green"/>
+              </w:rPr>
               <w:t xml:space="preserve"> use the margin function</w:t>
             </w:r>
           </w:p>
@@ -26201,19 +26443,22 @@
             <w:pPr>
               <w:rPr>
                 <w:color w:val="0000FF"/>
-              </w:rPr>
-            </w:pPr>
-          </w:p>
-          <w:p>
-            <w:pPr>
-              <w:rPr>
-                <w:color w:val="FF0000"/>
-              </w:rPr>
-            </w:pPr>
-            <w:proofErr w:type="gramStart"/>
-            <w:r>
-              <w:rPr>
-                <w:color w:val="FF0000"/>
+                <w:highlight w:val="green"/>
+              </w:rPr>
+            </w:pPr>
+          </w:p>
+          <w:p>
+            <w:pPr>
+              <w:rPr>
+                <w:color w:val="FF0000"/>
+                <w:highlight w:val="green"/>
+              </w:rPr>
+            </w:pPr>
+            <w:proofErr w:type="gramStart"/>
+            <w:r>
+              <w:rPr>
+                <w:color w:val="FF0000"/>
+                <w:highlight w:val="green"/>
               </w:rPr>
               <w:t>Margin.table(</w:t>
             </w:r>
@@ -26221,6 +26466,7 @@
             <w:r>
               <w:rPr>
                 <w:color w:val="FF0000"/>
+                <w:highlight w:val="green"/>
               </w:rPr>
               <w:t>table_object_name, dimension_number)</w:t>
             </w:r>
@@ -26229,12 +26475,14 @@
             <w:pPr>
               <w:rPr>
                 <w:color w:val="0000FF"/>
-              </w:rPr>
-            </w:pPr>
-            <w:proofErr w:type="gramStart"/>
-            <w:r>
-              <w:rPr>
-                <w:color w:val="0000FF"/>
+                <w:highlight w:val="green"/>
+              </w:rPr>
+            </w:pPr>
+            <w:proofErr w:type="gramStart"/>
+            <w:r>
+              <w:rPr>
+                <w:color w:val="0000FF"/>
+                <w:highlight w:val="green"/>
               </w:rPr>
               <w:t>e</w:t>
             </w:r>
@@ -26242,6 +26490,7 @@
             <w:r>
               <w:rPr>
                 <w:color w:val="0000FF"/>
+                <w:highlight w:val="green"/>
               </w:rPr>
               <w:t>.g.</w:t>
             </w:r>
@@ -26250,12 +26499,14 @@
             <w:pPr>
               <w:rPr>
                 <w:color w:val="0000FF"/>
-              </w:rPr>
-            </w:pPr>
-            <w:proofErr w:type="gramStart"/>
-            <w:r>
-              <w:rPr>
-                <w:color w:val="0000FF"/>
+                <w:highlight w:val="green"/>
+              </w:rPr>
+            </w:pPr>
+            <w:proofErr w:type="gramStart"/>
+            <w:r>
+              <w:rPr>
+                <w:color w:val="0000FF"/>
+                <w:highlight w:val="green"/>
               </w:rPr>
               <w:t>margin.table</w:t>
             </w:r>
@@ -26263,6 +26514,7 @@
             <w:r>
               <w:rPr>
                 <w:color w:val="0000FF"/>
+                <w:highlight w:val="green"/>
               </w:rPr>
               <w:t xml:space="preserve"> (t, 1)</w:t>
             </w:r>
@@ -26271,12 +26523,14 @@
             <w:pPr>
               <w:rPr>
                 <w:color w:val="0000FF"/>
-              </w:rPr>
-            </w:pPr>
-            <w:proofErr w:type="gramStart"/>
-            <w:r>
-              <w:rPr>
-                <w:color w:val="0000FF"/>
+                <w:highlight w:val="green"/>
+              </w:rPr>
+            </w:pPr>
+            <w:proofErr w:type="gramStart"/>
+            <w:r>
+              <w:rPr>
+                <w:color w:val="0000FF"/>
+                <w:highlight w:val="green"/>
               </w:rPr>
               <w:t>x</w:t>
             </w:r>
@@ -26286,12 +26540,14 @@
             <w:pPr>
               <w:rPr>
                 <w:color w:val="0000FF"/>
-              </w:rPr>
-            </w:pPr>
-            <w:proofErr w:type="gramStart"/>
-            <w:r>
-              <w:rPr>
-                <w:color w:val="0000FF"/>
+                <w:highlight w:val="green"/>
+              </w:rPr>
+            </w:pPr>
+            <w:proofErr w:type="gramStart"/>
+            <w:r>
+              <w:rPr>
+                <w:color w:val="0000FF"/>
+                <w:highlight w:val="green"/>
               </w:rPr>
               <w:t>f</w:t>
             </w:r>
@@ -26299,6 +26555,7 @@
             <w:r>
               <w:rPr>
                 <w:color w:val="0000FF"/>
+                <w:highlight w:val="green"/>
               </w:rPr>
               <w:t xml:space="preserve">   m</w:t>
             </w:r>
@@ -26307,11 +26564,13 @@
             <w:pPr>
               <w:rPr>
                 <w:color w:val="0000FF"/>
-              </w:rPr>
-            </w:pPr>
-            <w:r>
-              <w:rPr>
-                <w:color w:val="0000FF"/>
+                <w:highlight w:val="green"/>
+              </w:rPr>
+            </w:pPr>
+            <w:r>
+              <w:rPr>
+                <w:color w:val="0000FF"/>
+                <w:highlight w:val="green"/>
               </w:rPr>
               <w:t>2   3</w:t>
             </w:r>
@@ -26320,19 +26579,22 @@
             <w:pPr>
               <w:rPr>
                 <w:color w:val="0000FF"/>
-              </w:rPr>
-            </w:pPr>
-          </w:p>
-          <w:p>
-            <w:pPr>
-              <w:rPr>
-                <w:color w:val="0000FF"/>
-              </w:rPr>
-            </w:pPr>
-            <w:proofErr w:type="gramStart"/>
-            <w:r>
-              <w:rPr>
-                <w:color w:val="0000FF"/>
+                <w:highlight w:val="green"/>
+              </w:rPr>
+            </w:pPr>
+          </w:p>
+          <w:p>
+            <w:pPr>
+              <w:rPr>
+                <w:color w:val="0000FF"/>
+                <w:highlight w:val="green"/>
+              </w:rPr>
+            </w:pPr>
+            <w:proofErr w:type="gramStart"/>
+            <w:r>
+              <w:rPr>
+                <w:color w:val="0000FF"/>
+                <w:highlight w:val="green"/>
               </w:rPr>
               <w:t>margin.table</w:t>
             </w:r>
@@ -26340,6 +26602,7 @@
             <w:r>
               <w:rPr>
                 <w:color w:val="0000FF"/>
+                <w:highlight w:val="green"/>
               </w:rPr>
               <w:t xml:space="preserve"> (t,2)</w:t>
             </w:r>
@@ -26348,12 +26611,14 @@
             <w:pPr>
               <w:rPr>
                 <w:color w:val="0000FF"/>
-              </w:rPr>
-            </w:pPr>
-            <w:proofErr w:type="gramStart"/>
-            <w:r>
-              <w:rPr>
-                <w:color w:val="0000FF"/>
+                <w:highlight w:val="green"/>
+              </w:rPr>
+            </w:pPr>
+            <w:proofErr w:type="gramStart"/>
+            <w:r>
+              <w:rPr>
+                <w:color w:val="0000FF"/>
+                <w:highlight w:val="green"/>
               </w:rPr>
               <w:t>y</w:t>
             </w:r>
@@ -26363,12 +26628,14 @@
             <w:pPr>
               <w:rPr>
                 <w:color w:val="0000FF"/>
-              </w:rPr>
-            </w:pPr>
-            <w:proofErr w:type="gramStart"/>
-            <w:r>
-              <w:rPr>
-                <w:color w:val="0000FF"/>
+                <w:highlight w:val="green"/>
+              </w:rPr>
+            </w:pPr>
+            <w:proofErr w:type="gramStart"/>
+            <w:r>
+              <w:rPr>
+                <w:color w:val="0000FF"/>
+                <w:highlight w:val="green"/>
               </w:rPr>
               <w:t>old</w:t>
             </w:r>
@@ -26376,6 +26643,7 @@
             <w:r>
               <w:rPr>
                 <w:color w:val="0000FF"/>
+                <w:highlight w:val="green"/>
               </w:rPr>
               <w:t xml:space="preserve">   young</w:t>
             </w:r>
@@ -26384,11 +26652,13 @@
             <w:pPr>
               <w:rPr>
                 <w:color w:val="0000FF"/>
-              </w:rPr>
-            </w:pPr>
-            <w:r>
-              <w:rPr>
-                <w:color w:val="0000FF"/>
+                <w:highlight w:val="green"/>
+              </w:rPr>
+            </w:pPr>
+            <w:r>
+              <w:rPr>
+                <w:color w:val="0000FF"/>
+                <w:highlight w:val="green"/>
               </w:rPr>
               <w:t>3       2</w:t>
             </w:r>
@@ -26397,16 +26667,33 @@
             <w:pPr>
               <w:rPr>
                 <w:color w:val="0000FF"/>
-              </w:rPr>
-            </w:pPr>
-          </w:p>
-          <w:p>
-            <w:r>
+                <w:highlight w:val="green"/>
+              </w:rPr>
+            </w:pPr>
+          </w:p>
+          <w:p>
+            <w:pPr>
+              <w:rPr>
+                <w:highlight w:val="green"/>
+              </w:rPr>
+            </w:pPr>
+            <w:r>
+              <w:rPr>
+                <w:highlight w:val="green"/>
+              </w:rPr>
               <w:t>OR</w:t>
             </w:r>
           </w:p>
           <w:p>
-            <w:r>
+            <w:pPr>
+              <w:rPr>
+                <w:highlight w:val="green"/>
+              </w:rPr>
+            </w:pPr>
+            <w:r>
+              <w:rPr>
+                <w:highlight w:val="green"/>
+              </w:rPr>
               <w:t>You can run the margin.table command with the table command:</w:t>
             </w:r>
           </w:p>
@@ -26414,12 +26701,14 @@
             <w:pPr>
               <w:rPr>
                 <w:color w:val="0000FF"/>
-              </w:rPr>
-            </w:pPr>
-            <w:proofErr w:type="gramStart"/>
-            <w:r>
-              <w:rPr>
-                <w:color w:val="0000FF"/>
+                <w:highlight w:val="green"/>
+              </w:rPr>
+            </w:pPr>
+            <w:proofErr w:type="gramStart"/>
+            <w:r>
+              <w:rPr>
+                <w:color w:val="0000FF"/>
+                <w:highlight w:val="green"/>
               </w:rPr>
               <w:t>e</w:t>
             </w:r>
@@ -26427,6 +26716,7 @@
             <w:r>
               <w:rPr>
                 <w:color w:val="0000FF"/>
+                <w:highlight w:val="green"/>
               </w:rPr>
               <w:t>.g.</w:t>
             </w:r>
@@ -26435,12 +26725,14 @@
             <w:pPr>
               <w:rPr>
                 <w:color w:val="0000FF"/>
-              </w:rPr>
-            </w:pPr>
-            <w:proofErr w:type="gramStart"/>
-            <w:r>
-              <w:rPr>
-                <w:color w:val="0000FF"/>
+                <w:highlight w:val="green"/>
+              </w:rPr>
+            </w:pPr>
+            <w:proofErr w:type="gramStart"/>
+            <w:r>
+              <w:rPr>
+                <w:color w:val="0000FF"/>
+                <w:highlight w:val="green"/>
               </w:rPr>
               <w:t>margin.table</w:t>
             </w:r>
@@ -26448,6 +26740,7 @@
             <w:r>
               <w:rPr>
                 <w:color w:val="0000FF"/>
+                <w:highlight w:val="green"/>
               </w:rPr>
               <w:t xml:space="preserve"> (table(x,y), 1)</w:t>
             </w:r>
@@ -26456,12 +26749,14 @@
             <w:pPr>
               <w:rPr>
                 <w:color w:val="0000FF"/>
-              </w:rPr>
-            </w:pPr>
-            <w:proofErr w:type="gramStart"/>
-            <w:r>
-              <w:rPr>
-                <w:color w:val="0000FF"/>
+                <w:highlight w:val="green"/>
+              </w:rPr>
+            </w:pPr>
+            <w:proofErr w:type="gramStart"/>
+            <w:r>
+              <w:rPr>
+                <w:color w:val="0000FF"/>
+                <w:highlight w:val="green"/>
               </w:rPr>
               <w:t>x</w:t>
             </w:r>
@@ -26471,12 +26766,14 @@
             <w:pPr>
               <w:rPr>
                 <w:color w:val="0000FF"/>
-              </w:rPr>
-            </w:pPr>
-            <w:proofErr w:type="gramStart"/>
-            <w:r>
-              <w:rPr>
-                <w:color w:val="0000FF"/>
+                <w:highlight w:val="green"/>
+              </w:rPr>
+            </w:pPr>
+            <w:proofErr w:type="gramStart"/>
+            <w:r>
+              <w:rPr>
+                <w:color w:val="0000FF"/>
+                <w:highlight w:val="green"/>
               </w:rPr>
               <w:t>f</w:t>
             </w:r>
@@ -26484,6 +26781,7 @@
             <w:r>
               <w:rPr>
                 <w:color w:val="0000FF"/>
+                <w:highlight w:val="green"/>
               </w:rPr>
               <w:t xml:space="preserve">   m</w:t>
             </w:r>
@@ -26492,11 +26790,13 @@
             <w:pPr>
               <w:rPr>
                 <w:color w:val="0000FF"/>
-              </w:rPr>
-            </w:pPr>
-            <w:r>
-              <w:rPr>
-                <w:color w:val="0000FF"/>
+                <w:highlight w:val="green"/>
+              </w:rPr>
+            </w:pPr>
+            <w:r>
+              <w:rPr>
+                <w:color w:val="0000FF"/>
+                <w:highlight w:val="green"/>
               </w:rPr>
               <w:t>2   3</w:t>
             </w:r>
@@ -26505,8 +26805,11 @@
             <w:pPr>
               <w:rPr>
                 <w:color w:val="FF0000"/>
-              </w:rPr>
-            </w:pPr>
+                <w:highlight w:val="green"/>
+              </w:rPr>
+            </w:pPr>
+            <w:bookmarkStart w:id="0" w:name="_GoBack"/>
+            <w:bookmarkEnd w:id="0"/>
           </w:p>
         </w:tc>
         <w:tc>
@@ -39679,7 +39982,7 @@
         <w:rStyle w:val="PageNumber"/>
         <w:noProof/>
       </w:rPr>
-      <w:t>31</w:t>
+      <w:t>34</w:t>
     </w:r>
     <w:r>
       <w:rPr>
@@ -42234,7 +42537,7 @@
 </file>
 
 <file path=customXml/itemProps1.xml><?xml version="1.0" encoding="utf-8"?>
-<ds:datastoreItem xmlns:ds="http://schemas.openxmlformats.org/officeDocument/2006/customXml" ds:itemID="{944208E1-6CB3-5E4E-9684-6BEAFAD0C65F}">
+<ds:datastoreItem xmlns:ds="http://schemas.openxmlformats.org/officeDocument/2006/customXml" ds:itemID="{3230EB5F-7B6F-1C4B-AC33-D034BF2342B0}">
   <ds:schemaRefs>
     <ds:schemaRef ds:uri="http://schemas.openxmlformats.org/officeDocument/2006/bibliography"/>
   </ds:schemaRefs>

</xml_diff>